<commit_message>
correção no projeto  e adição de pastas
correção das pastas de design e planejamento e adição as pasta que
faltava
</commit_message>
<xml_diff>
--- a/Design/PA_Arquitetura.docx
+++ b/Design/PA_Arquitetura.docx
@@ -1,25 +1,23 @@
 
 <file path=word/document.xml><?xml version="1.0" encoding="utf-8"?>
-<w:document xmlns:wpc="http://schemas.microsoft.com/office/word/2010/wordprocessingCanvas" xmlns:mc="http://schemas.openxmlformats.org/markup-compatibility/2006" xmlns:o="urn:schemas-microsoft-com:office:office" xmlns:r="http://schemas.openxmlformats.org/officeDocument/2006/relationships" xmlns:m="http://schemas.openxmlformats.org/officeDocument/2006/math" xmlns:v="urn:schemas-microsoft-com:vml" xmlns:wp14="http://schemas.microsoft.com/office/word/2010/wordprocessingDrawing" xmlns:wp="http://schemas.openxmlformats.org/drawingml/2006/wordprocessingDrawing" xmlns:w10="urn:schemas-microsoft-com:office:word" xmlns:w="http://schemas.openxmlformats.org/wordprocessingml/2006/main" xmlns:w14="http://schemas.microsoft.com/office/word/2010/wordml" xmlns:wpg="http://schemas.microsoft.com/office/word/2010/wordprocessingGroup" xmlns:wpi="http://schemas.microsoft.com/office/word/2010/wordprocessingInk" xmlns:wne="http://schemas.microsoft.com/office/word/2006/wordml" xmlns:wps="http://schemas.microsoft.com/office/word/2010/wordprocessingShape" mc:Ignorable="w14 wp14">
+<w:document xmlns:wpc="http://schemas.microsoft.com/office/word/2010/wordprocessingCanvas" xmlns:mc="http://schemas.openxmlformats.org/markup-compatibility/2006" xmlns:o="urn:schemas-microsoft-com:office:office" xmlns:r="http://schemas.openxmlformats.org/officeDocument/2006/relationships" xmlns:m="http://schemas.openxmlformats.org/officeDocument/2006/math" xmlns:v="urn:schemas-microsoft-com:vml" xmlns:wp14="http://schemas.microsoft.com/office/word/2010/wordprocessingDrawing" xmlns:wp="http://schemas.openxmlformats.org/drawingml/2006/wordprocessingDrawing" xmlns:w10="urn:schemas-microsoft-com:office:word" xmlns:w="http://schemas.openxmlformats.org/wordprocessingml/2006/main" xmlns:w14="http://schemas.microsoft.com/office/word/2010/wordml" xmlns:w15="http://schemas.microsoft.com/office/word/2012/wordml" xmlns:wpg="http://schemas.microsoft.com/office/word/2010/wordprocessingGroup" xmlns:wpi="http://schemas.microsoft.com/office/word/2010/wordprocessingInk" xmlns:wne="http://schemas.microsoft.com/office/word/2006/wordml" xmlns:wps="http://schemas.microsoft.com/office/word/2010/wordprocessingShape" mc:Ignorable="w14 w15 wp14">
   <w:body>
     <w:p>
       <w:pPr>
-        <w:pStyle w:val="Ttulo"/>
-        <w:rPr>
-          <w:lang w:val="pt-BR"/>
-        </w:rPr>
-      </w:pPr>
-      <w:bookmarkStart w:id="0" w:name="_GoBack"/>
+        <w:pStyle w:val="Title"/>
+        <w:rPr>
+          <w:lang w:val="pt-BR"/>
+        </w:rPr>
+      </w:pPr>
       <w:proofErr w:type="spellStart"/>
       <w:r>
         <w:t>ParentsAssistance</w:t>
       </w:r>
       <w:proofErr w:type="spellEnd"/>
     </w:p>
-    <w:bookmarkEnd w:id="0"/>
     <w:p>
       <w:pPr>
-        <w:pStyle w:val="Ttulo"/>
+        <w:pStyle w:val="Title"/>
       </w:pPr>
       <w:proofErr w:type="spellStart"/>
       <w:r>
@@ -141,28 +139,26 @@
     </w:p>
     <w:p>
       <w:pPr>
-        <w:pStyle w:val="Ttulo1"/>
-      </w:pPr>
-      <w:bookmarkStart w:id="1" w:name="_Toc436203377"/>
-      <w:bookmarkStart w:id="2" w:name="_Toc452813577"/>
+        <w:pStyle w:val="Heading1"/>
+      </w:pPr>
+      <w:bookmarkStart w:id="0" w:name="_Toc436203377"/>
+      <w:bookmarkStart w:id="1" w:name="_Toc452813577"/>
       <w:proofErr w:type="spellStart"/>
       <w:r>
         <w:t>Objetivo</w:t>
       </w:r>
       <w:proofErr w:type="spellEnd"/>
     </w:p>
+    <w:bookmarkEnd w:id="0"/>
     <w:bookmarkEnd w:id="1"/>
-    <w:bookmarkEnd w:id="2"/>
     <w:p>
       <w:pPr>
         <w:pStyle w:val="InfoBlue"/>
         <w:ind w:firstLine="426"/>
         <w:jc w:val="both"/>
         <w:rPr>
-          <w:rFonts w:ascii="Times New Roman" w:hAnsi="Times New Roman"/>
           <w:color w:val="auto"/>
           <w:sz w:val="24"/>
-          <w:szCs w:val="24"/>
           <w:lang w:val="pt-BR"/>
         </w:rPr>
       </w:pPr>
@@ -172,62 +168,47 @@
           <w:sz w:val="24"/>
           <w:lang w:val="pt-BR"/>
         </w:rPr>
-        <w:t xml:space="preserve">Este documento tem o objetivo de descrever filosofia, decisões, restrições, justificativas, premissas e quaisquer outros aspectos que dão forma ao projeto e sua </w:t>
-      </w:r>
-      <w:proofErr w:type="gramStart"/>
-      <w:r>
-        <w:rPr>
-          <w:color w:val="auto"/>
-          <w:sz w:val="24"/>
-          <w:lang w:val="pt-BR"/>
-        </w:rPr>
-        <w:t>implementação</w:t>
-      </w:r>
-      <w:proofErr w:type="gramEnd"/>
-      <w:r>
-        <w:rPr>
-          <w:color w:val="auto"/>
-          <w:sz w:val="24"/>
-          <w:lang w:val="pt-BR"/>
-        </w:rPr>
-        <w:t>.</w:t>
+        <w:t>Este documento tem o objetivo de descrever filosofia, decisões, restrições, justificativas, premissas e quaisquer outros aspectos que dão forma ao projeto e sua implementação.</w:t>
       </w:r>
     </w:p>
     <w:p>
       <w:pPr>
-        <w:pStyle w:val="Ttulo1"/>
-        <w:rPr>
-          <w:lang w:val="pt-BR"/>
-        </w:rPr>
-      </w:pPr>
-      <w:r>
-        <w:rPr>
-          <w:lang w:val="pt-BR"/>
-        </w:rPr>
-        <w:t>Metas Arquiteturais e Filosofia</w:t>
-      </w:r>
+        <w:pStyle w:val="BodyText"/>
+        <w:rPr>
+          <w:lang w:val="pt-BR"/>
+        </w:rPr>
+      </w:pPr>
+      <w:bookmarkStart w:id="2" w:name="_GoBack"/>
+      <w:bookmarkEnd w:id="2"/>
     </w:p>
     <w:p>
       <w:pPr>
+        <w:pStyle w:val="Heading1"/>
+        <w:rPr>
+          <w:lang w:val="pt-BR"/>
+        </w:rPr>
+      </w:pPr>
+      <w:r>
+        <w:rPr>
+          <w:lang w:val="pt-BR"/>
+        </w:rPr>
+        <w:t>Metas Arquiteturais e Filosofia</w:t>
+      </w:r>
+    </w:p>
+    <w:p>
+      <w:pPr>
         <w:pStyle w:val="InfoBlue"/>
         <w:tabs>
           <w:tab w:val="clear" w:pos="1260"/>
           <w:tab w:val="left" w:pos="2550"/>
         </w:tabs>
         <w:rPr>
-          <w:color w:val="000000" w:themeColor="text1"/>
-          <w:lang w:val="pt-BR"/>
-        </w:rPr>
-      </w:pPr>
-      <w:r>
-        <w:rPr>
           <w:rFonts w:cs="Times"/>
           <w:color w:val="000000" w:themeColor="text1"/>
           <w:sz w:val="24"/>
           <w:lang w:val="pt-BR"/>
         </w:rPr>
-        <w:t xml:space="preserve">O fator predominante ativo que </w:t>
-      </w:r>
+      </w:pPr>
       <w:r>
         <w:rPr>
           <w:rFonts w:cs="Times"/>
@@ -235,9 +216,8 @@
           <w:sz w:val="24"/>
           <w:lang w:val="pt-BR"/>
         </w:rPr>
-        <w:t xml:space="preserve">fez necessário a criação desse projeto foi </w:t>
-      </w:r>
-      <w:proofErr w:type="gramStart"/>
+        <w:t xml:space="preserve">O fator predominante ativo que </w:t>
+      </w:r>
       <w:r>
         <w:rPr>
           <w:rFonts w:cs="Times"/>
@@ -245,9 +225,9 @@
           <w:sz w:val="24"/>
           <w:lang w:val="pt-BR"/>
         </w:rPr>
-        <w:t>a</w:t>
-      </w:r>
-      <w:proofErr w:type="gramEnd"/>
+        <w:t xml:space="preserve">fez necessário a criação desse projeto foi a necessidade de um maior controle e acompanhamento das atividades dos filhos pelos pais, visto que conforme a sociedade foi mudando, mudou também a rotina de acompanhamento da educação familiar, com pais e mães tornando-se bastante ocupados até mesmo para seus filhos; por este motivo se fez necessário o </w:t>
+      </w:r>
+      <w:proofErr w:type="spellStart"/>
       <w:r>
         <w:rPr>
           <w:rFonts w:cs="Times"/>
@@ -255,9 +235,9 @@
           <w:sz w:val="24"/>
           <w:lang w:val="pt-BR"/>
         </w:rPr>
-        <w:t xml:space="preserve"> necessidade de um maior controle e acompanhamento das atividades dos filhos pelos pais, visto que conforme a sociedade foi mudando, mudou também a rotina de acompanhamento da educação familiar, com pais e mães tornando-se bastante ocupados até mesmo para seus filhos; por este motivo se fez necessário o </w:t>
-      </w:r>
-      <w:proofErr w:type="spellStart"/>
+        <w:t>ParentsAssistance</w:t>
+      </w:r>
+      <w:proofErr w:type="spellEnd"/>
       <w:r>
         <w:rPr>
           <w:rFonts w:cs="Times"/>
@@ -265,9 +245,8 @@
           <w:sz w:val="24"/>
           <w:lang w:val="pt-BR"/>
         </w:rPr>
-        <w:t>ParentsAssistance</w:t>
-      </w:r>
-      <w:proofErr w:type="spellEnd"/>
+        <w:t xml:space="preserve">, </w:t>
+      </w:r>
       <w:r>
         <w:rPr>
           <w:rFonts w:cs="Times"/>
@@ -275,64 +254,380 @@
           <w:sz w:val="24"/>
           <w:lang w:val="pt-BR"/>
         </w:rPr>
-        <w:t xml:space="preserve">, </w:t>
-      </w:r>
-      <w:r>
-        <w:rPr>
-          <w:rFonts w:cs="Times"/>
-          <w:color w:val="000000" w:themeColor="text1"/>
-          <w:sz w:val="24"/>
-          <w:lang w:val="pt-BR"/>
-        </w:rPr>
         <w:t>este aplicativo permitirá aos pais acompanharem de perto diariamente a rotina de estudos dos filhos, através de dispositivos móveis com Sistema Operacional Android, com base de dados local e web e com baixíssimo tráfego de internet.</w:t>
       </w:r>
     </w:p>
     <w:p>
       <w:pPr>
-        <w:pStyle w:val="Corpodetexto"/>
-        <w:rPr>
-          <w:lang w:val="pt-BR"/>
-        </w:rPr>
-      </w:pPr>
+        <w:widowControl/>
+        <w:shd w:val="clear" w:color="auto" w:fill="FFFFFF"/>
+        <w:spacing w:before="100" w:beforeAutospacing="1" w:after="100" w:afterAutospacing="1" w:line="240" w:lineRule="auto"/>
+        <w:rPr>
+          <w:rFonts w:ascii="Times" w:hAnsi="Times" w:cs="Times"/>
+          <w:sz w:val="24"/>
+          <w:szCs w:val="24"/>
+          <w:lang w:val="pt-BR" w:eastAsia="pt-BR"/>
+        </w:rPr>
+      </w:pPr>
+      <w:r>
+        <w:rPr>
+          <w:rFonts w:ascii="Times" w:hAnsi="Times" w:cs="Times"/>
+          <w:sz w:val="24"/>
+          <w:szCs w:val="24"/>
+          <w:lang w:val="pt-BR" w:eastAsia="pt-BR"/>
+        </w:rPr>
+        <w:t>Para a proposta da arquitetura, foram considerados fatores como a finalidade do sistema, tipo de usuários e ambiente de execução. Sendo assim, a arquitetura a ser adotada precisa atender às seguintes características:</w:t>
+      </w:r>
     </w:p>
     <w:p>
       <w:pPr>
-        <w:pStyle w:val="Ttulo1"/>
-        <w:rPr>
-          <w:lang w:val="pt-BR"/>
-        </w:rPr>
-      </w:pPr>
-      <w:r>
-        <w:rPr>
-          <w:lang w:val="pt-BR"/>
-        </w:rPr>
-        <w:t>Premissas e Dependências</w:t>
+        <w:widowControl/>
+        <w:numPr>
+          <w:ilvl w:val="0"/>
+          <w:numId w:val="34"/>
+        </w:numPr>
+        <w:shd w:val="clear" w:color="auto" w:fill="FFFFFF"/>
+        <w:spacing w:before="100" w:beforeAutospacing="1" w:after="100" w:afterAutospacing="1" w:line="240" w:lineRule="auto"/>
+        <w:rPr>
+          <w:rFonts w:ascii="Times" w:hAnsi="Times" w:cs="Times"/>
+          <w:sz w:val="24"/>
+          <w:szCs w:val="24"/>
+          <w:lang w:val="pt-BR" w:eastAsia="pt-BR"/>
+        </w:rPr>
+      </w:pPr>
+      <w:r>
+        <w:rPr>
+          <w:rFonts w:ascii="Times" w:hAnsi="Times" w:cs="Times"/>
+          <w:sz w:val="24"/>
+          <w:szCs w:val="24"/>
+          <w:lang w:val="pt-BR" w:eastAsia="pt-BR"/>
+        </w:rPr>
+        <w:t>Modularidade: o sistema deve ser desenvolvido em camadas, havendo uma interface de comunicação bem definida entre as mesmas.</w:t>
       </w:r>
     </w:p>
     <w:p>
       <w:pPr>
-        <w:rPr>
-          <w:lang w:val="pt-BR"/>
-        </w:rPr>
-      </w:pPr>
+        <w:widowControl/>
+        <w:numPr>
+          <w:ilvl w:val="0"/>
+          <w:numId w:val="34"/>
+        </w:numPr>
+        <w:shd w:val="clear" w:color="auto" w:fill="FFFFFF"/>
+        <w:spacing w:before="100" w:beforeAutospacing="1" w:after="100" w:afterAutospacing="1" w:line="240" w:lineRule="auto"/>
+        <w:rPr>
+          <w:lang w:val="pt-BR"/>
+        </w:rPr>
+      </w:pPr>
+      <w:proofErr w:type="spellStart"/>
+      <w:r>
+        <w:rPr>
+          <w:rFonts w:ascii="Times" w:hAnsi="Times" w:cs="Times"/>
+          <w:sz w:val="24"/>
+          <w:szCs w:val="24"/>
+          <w:lang w:val="pt-BR" w:eastAsia="pt-BR"/>
+        </w:rPr>
+        <w:t>Reusabilidade</w:t>
+      </w:r>
+      <w:proofErr w:type="spellEnd"/>
+      <w:r>
+        <w:rPr>
+          <w:rFonts w:ascii="Times" w:hAnsi="Times" w:cs="Times"/>
+          <w:sz w:val="24"/>
+          <w:szCs w:val="24"/>
+          <w:lang w:val="pt-BR" w:eastAsia="pt-BR"/>
+        </w:rPr>
+        <w:t>: a arquitetura do sistema deve ser tal que permita a utilização de classes e componentes em outros projetos, favorecendo o tempo de produção e a qualidade do produto gerado.</w:t>
+      </w:r>
     </w:p>
     <w:p>
       <w:pPr>
-        <w:pStyle w:val="Ttulo1"/>
-        <w:rPr>
-          <w:lang w:val="pt-BR"/>
-        </w:rPr>
-      </w:pPr>
-      <w:r>
-        <w:rPr>
-          <w:lang w:val="pt-BR"/>
-        </w:rPr>
-        <w:t>Requisitos Críticos da Arquitetura</w:t>
+        <w:pStyle w:val="Heading1"/>
+        <w:rPr>
+          <w:lang w:val="pt-BR"/>
+        </w:rPr>
+      </w:pPr>
+      <w:r>
+        <w:rPr>
+          <w:lang w:val="pt-BR"/>
+        </w:rPr>
+        <w:t>Premissas e Dependências</w:t>
       </w:r>
     </w:p>
     <w:p>
       <w:pPr>
-        <w:pStyle w:val="Corpodetexto"/>
+        <w:rPr>
+          <w:lang w:val="pt-BR"/>
+        </w:rPr>
+      </w:pPr>
+    </w:p>
+    <w:p>
+      <w:pPr>
+        <w:pStyle w:val="Heading1"/>
+        <w:rPr>
+          <w:lang w:val="pt-BR"/>
+        </w:rPr>
+      </w:pPr>
+      <w:r>
+        <w:rPr>
+          <w:lang w:val="pt-BR"/>
+        </w:rPr>
+        <w:t>Requisitos Críticos da Arquitetura</w:t>
+      </w:r>
+    </w:p>
+    <w:p>
+      <w:pPr>
+        <w:ind w:left="360"/>
+        <w:rPr>
+          <w:lang w:val="pt-BR"/>
+        </w:rPr>
+      </w:pPr>
+    </w:p>
+    <w:p>
+      <w:pPr>
+        <w:ind w:left="360"/>
+        <w:rPr>
+          <w:color w:val="252525"/>
+          <w:sz w:val="24"/>
+          <w:szCs w:val="24"/>
+          <w:shd w:val="clear" w:color="auto" w:fill="FFFFFF"/>
+          <w:lang w:val="pt-BR"/>
+        </w:rPr>
+      </w:pPr>
+      <w:r>
+        <w:rPr>
+          <w:color w:val="252525"/>
+          <w:sz w:val="24"/>
+          <w:szCs w:val="24"/>
+          <w:shd w:val="clear" w:color="auto" w:fill="FFFFFF"/>
+          <w:lang w:val="pt-BR"/>
+        </w:rPr>
+        <w:t>Requisitos não funcionais são críticos para aplicações móveis, e estas podem precisar se adaptar dinamicamente para prover funcionalidade reduzida (DEHLINGER; DIXON, 2011).</w:t>
+      </w:r>
+      <w:r>
+        <w:rPr>
+          <w:rStyle w:val="apple-converted-space"/>
+          <w:color w:val="252525"/>
+          <w:sz w:val="24"/>
+          <w:szCs w:val="24"/>
+          <w:shd w:val="clear" w:color="auto" w:fill="FFFFFF"/>
+          <w:lang w:val="pt-BR"/>
+        </w:rPr>
+        <w:t> </w:t>
+      </w:r>
+    </w:p>
+    <w:p>
+      <w:pPr>
+        <w:ind w:left="360"/>
+        <w:rPr>
+          <w:color w:val="252525"/>
+          <w:sz w:val="24"/>
+          <w:szCs w:val="24"/>
+          <w:shd w:val="clear" w:color="auto" w:fill="FFFFFF"/>
+          <w:lang w:val="pt-BR"/>
+        </w:rPr>
+      </w:pPr>
+      <w:r>
+        <w:rPr>
+          <w:color w:val="252525"/>
+          <w:sz w:val="24"/>
+          <w:szCs w:val="24"/>
+          <w:shd w:val="clear" w:color="auto" w:fill="FFFFFF"/>
+          <w:lang w:val="pt-BR"/>
+        </w:rPr>
+        <w:t xml:space="preserve">Embora o hardware de dispositivos móveis tenha avançado bastante nos últimos anos, dispositivos móveis ainda apresentam capacidade reduzida de processamento devido a limitações como o tamanho reduzido e capacidade limitada de refrigeração. Devido a essas e outras limitações e a grande variedade de dispositivos </w:t>
+      </w:r>
+      <w:proofErr w:type="spellStart"/>
+      <w:r>
+        <w:rPr>
+          <w:color w:val="252525"/>
+          <w:sz w:val="24"/>
+          <w:szCs w:val="24"/>
+          <w:shd w:val="clear" w:color="auto" w:fill="FFFFFF"/>
+          <w:lang w:val="pt-BR"/>
+        </w:rPr>
+        <w:t>Android</w:t>
+      </w:r>
+      <w:proofErr w:type="spellEnd"/>
+      <w:r>
+        <w:rPr>
+          <w:color w:val="252525"/>
+          <w:sz w:val="24"/>
+          <w:szCs w:val="24"/>
+          <w:shd w:val="clear" w:color="auto" w:fill="FFFFFF"/>
+          <w:lang w:val="pt-BR"/>
+        </w:rPr>
+        <w:t xml:space="preserve"> no mercado, com poder computacional bem variado, aplicativos devem ser projetados para funcionar em hardware limitado.</w:t>
+      </w:r>
+      <w:r>
+        <w:rPr>
+          <w:color w:val="252525"/>
+          <w:sz w:val="24"/>
+          <w:szCs w:val="24"/>
+          <w:shd w:val="clear" w:color="auto" w:fill="FFFFFF"/>
+          <w:lang w:val="pt-BR"/>
+        </w:rPr>
+        <w:t xml:space="preserve"> Abaixo há uma pequena lista de requisitos críticos da arquitetura:</w:t>
+      </w:r>
+    </w:p>
+    <w:p>
+      <w:pPr>
+        <w:pStyle w:val="ListParagraph"/>
+        <w:widowControl/>
+        <w:numPr>
+          <w:ilvl w:val="0"/>
+          <w:numId w:val="33"/>
+        </w:numPr>
+        <w:shd w:val="clear" w:color="auto" w:fill="FFFFFF"/>
+        <w:spacing w:before="100" w:beforeAutospacing="1" w:after="24" w:line="336" w:lineRule="atLeast"/>
+        <w:rPr>
+          <w:color w:val="252525"/>
+          <w:sz w:val="24"/>
+          <w:szCs w:val="24"/>
+          <w:lang w:val="pt-BR" w:eastAsia="pt-BR"/>
+        </w:rPr>
+      </w:pPr>
+      <w:r>
+        <w:rPr>
+          <w:color w:val="252525"/>
+          <w:sz w:val="24"/>
+          <w:szCs w:val="24"/>
+          <w:lang w:val="pt-BR" w:eastAsia="pt-BR"/>
+        </w:rPr>
+        <w:t>Requisitos de interação com outras aplicações;</w:t>
+      </w:r>
+    </w:p>
+    <w:p>
+      <w:pPr>
+        <w:pStyle w:val="ListParagraph"/>
+        <w:widowControl/>
+        <w:numPr>
+          <w:ilvl w:val="0"/>
+          <w:numId w:val="33"/>
+        </w:numPr>
+        <w:shd w:val="clear" w:color="auto" w:fill="FFFFFF"/>
+        <w:spacing w:before="100" w:beforeAutospacing="1" w:after="24" w:line="336" w:lineRule="atLeast"/>
+        <w:rPr>
+          <w:color w:val="252525"/>
+          <w:sz w:val="24"/>
+          <w:szCs w:val="24"/>
+          <w:lang w:val="pt-BR" w:eastAsia="pt-BR"/>
+        </w:rPr>
+      </w:pPr>
+      <w:r>
+        <w:rPr>
+          <w:color w:val="252525"/>
+          <w:sz w:val="24"/>
+          <w:szCs w:val="24"/>
+          <w:lang w:val="pt-BR" w:eastAsia="pt-BR"/>
+        </w:rPr>
+        <w:t>Manipulação de sensores;</w:t>
+      </w:r>
+    </w:p>
+    <w:p>
+      <w:pPr>
+        <w:pStyle w:val="ListParagraph"/>
+        <w:widowControl/>
+        <w:numPr>
+          <w:ilvl w:val="0"/>
+          <w:numId w:val="33"/>
+        </w:numPr>
+        <w:shd w:val="clear" w:color="auto" w:fill="FFFFFF"/>
+        <w:spacing w:before="100" w:beforeAutospacing="1" w:after="24" w:line="336" w:lineRule="atLeast"/>
+        <w:rPr>
+          <w:color w:val="252525"/>
+          <w:sz w:val="24"/>
+          <w:szCs w:val="24"/>
+          <w:lang w:val="pt-BR" w:eastAsia="pt-BR"/>
+        </w:rPr>
+      </w:pPr>
+      <w:r>
+        <w:rPr>
+          <w:color w:val="252525"/>
+          <w:sz w:val="24"/>
+          <w:szCs w:val="24"/>
+          <w:lang w:val="pt-BR" w:eastAsia="pt-BR"/>
+        </w:rPr>
+        <w:lastRenderedPageBreak/>
+        <w:t>Requisitos web que resultam em aplicações hibridas (mobile - web);</w:t>
+      </w:r>
+    </w:p>
+    <w:p>
+      <w:pPr>
+        <w:pStyle w:val="ListParagraph"/>
+        <w:widowControl/>
+        <w:numPr>
+          <w:ilvl w:val="0"/>
+          <w:numId w:val="33"/>
+        </w:numPr>
+        <w:shd w:val="clear" w:color="auto" w:fill="FFFFFF"/>
+        <w:spacing w:before="100" w:beforeAutospacing="1" w:after="24" w:line="336" w:lineRule="atLeast"/>
+        <w:rPr>
+          <w:color w:val="252525"/>
+          <w:sz w:val="24"/>
+          <w:szCs w:val="24"/>
+          <w:lang w:val="pt-BR" w:eastAsia="pt-BR"/>
+        </w:rPr>
+      </w:pPr>
+      <w:r>
+        <w:rPr>
+          <w:color w:val="252525"/>
+          <w:sz w:val="24"/>
+          <w:szCs w:val="24"/>
+          <w:lang w:val="pt-BR" w:eastAsia="pt-BR"/>
+        </w:rPr>
+        <w:t>Diferentes famílias de hardware;</w:t>
+      </w:r>
+    </w:p>
+    <w:p>
+      <w:pPr>
+        <w:pStyle w:val="ListParagraph"/>
+        <w:widowControl/>
+        <w:numPr>
+          <w:ilvl w:val="0"/>
+          <w:numId w:val="33"/>
+        </w:numPr>
+        <w:shd w:val="clear" w:color="auto" w:fill="FFFFFF"/>
+        <w:spacing w:before="100" w:beforeAutospacing="1" w:after="24" w:line="336" w:lineRule="atLeast"/>
+        <w:rPr>
+          <w:color w:val="252525"/>
+          <w:sz w:val="24"/>
+          <w:szCs w:val="24"/>
+          <w:lang w:val="pt-BR" w:eastAsia="pt-BR"/>
+        </w:rPr>
+      </w:pPr>
+      <w:r>
+        <w:rPr>
+          <w:color w:val="252525"/>
+          <w:sz w:val="24"/>
+          <w:szCs w:val="24"/>
+          <w:lang w:val="pt-BR" w:eastAsia="pt-BR"/>
+        </w:rPr>
+        <w:t>Consumo de energia;</w:t>
+      </w:r>
+    </w:p>
+    <w:p>
+      <w:pPr>
+        <w:ind w:left="360"/>
+        <w:rPr>
+          <w:sz w:val="24"/>
+          <w:szCs w:val="24"/>
+          <w:lang w:val="pt-BR"/>
+        </w:rPr>
+      </w:pPr>
+    </w:p>
+    <w:p>
+      <w:pPr>
+        <w:ind w:left="360"/>
+        <w:rPr>
+          <w:sz w:val="22"/>
+          <w:szCs w:val="22"/>
+          <w:lang w:val="pt-BR"/>
+        </w:rPr>
+      </w:pPr>
+    </w:p>
+    <w:p>
+      <w:pPr>
+        <w:pStyle w:val="BodyText"/>
         <w:ind w:left="0" w:firstLine="360"/>
         <w:rPr>
           <w:rFonts w:ascii="Times" w:hAnsi="Times"/>
@@ -343,7 +638,7 @@
           <w:lang w:val="pt-BR"/>
         </w:rPr>
       </w:pPr>
-      <w:hyperlink r:id="rId8" w:history="1">
+      <w:hyperlink r:id="rId7" w:history="1">
         <w:r>
           <w:rPr>
             <w:rStyle w:val="Hyperlink"/>
@@ -359,7 +654,7 @@
     </w:p>
     <w:p>
       <w:pPr>
-        <w:pStyle w:val="Corpodetexto"/>
+        <w:pStyle w:val="BodyText"/>
         <w:ind w:left="0" w:firstLine="360"/>
         <w:rPr>
           <w:color w:val="000000" w:themeColor="text1"/>
@@ -371,25 +666,17 @@
     </w:p>
     <w:p>
       <w:pPr>
-        <w:pStyle w:val="Ttulo1"/>
-        <w:rPr>
-          <w:lang w:val="pt-BR"/>
-        </w:rPr>
-      </w:pPr>
-      <w:r>
-        <w:rPr>
-          <w:lang w:val="pt-BR"/>
-        </w:rPr>
-        <w:t xml:space="preserve">Decisões, Restrições e </w:t>
-      </w:r>
-      <w:proofErr w:type="gramStart"/>
-      <w:r>
-        <w:rPr>
-          <w:lang w:val="pt-BR"/>
-        </w:rPr>
-        <w:t>Justificativas</w:t>
-      </w:r>
-      <w:proofErr w:type="gramEnd"/>
+        <w:pStyle w:val="Heading1"/>
+        <w:rPr>
+          <w:lang w:val="pt-BR"/>
+        </w:rPr>
+      </w:pPr>
+      <w:r>
+        <w:rPr>
+          <w:lang w:val="pt-BR"/>
+        </w:rPr>
+        <w:t>Decisões, Restrições e Justificativas</w:t>
+      </w:r>
     </w:p>
     <w:p>
       <w:pPr>
@@ -489,11 +776,10 @@
     </w:p>
     <w:p>
       <w:pPr>
-        <w:pStyle w:val="Ttulo1"/>
+        <w:pStyle w:val="Heading1"/>
       </w:pPr>
       <w:proofErr w:type="spellStart"/>
       <w:r>
-        <w:lastRenderedPageBreak/>
         <w:t>Mecanismos</w:t>
       </w:r>
       <w:proofErr w:type="spellEnd"/>
@@ -508,7 +794,7 @@
     </w:p>
     <w:p>
       <w:pPr>
-        <w:pStyle w:val="Corpodetexto"/>
+        <w:pStyle w:val="BodyText"/>
         <w:rPr>
           <w:color w:val="000000" w:themeColor="text1"/>
           <w:sz w:val="24"/>
@@ -619,29 +905,7 @@
           <w:shd w:val="clear" w:color="auto" w:fill="FFFFFF"/>
           <w:lang w:val="pt-BR"/>
         </w:rPr>
-        <w:t xml:space="preserve"> é a camada que possui as bibliotecas C/C++ que são utilizadas pelo sistema, e também bibliotecas de multimídia, visualização de camadas </w:t>
-      </w:r>
-      <w:proofErr w:type="gramStart"/>
-      <w:r>
-        <w:rPr>
-          <w:color w:val="000000" w:themeColor="text1"/>
-          <w:sz w:val="24"/>
-          <w:szCs w:val="24"/>
-          <w:shd w:val="clear" w:color="auto" w:fill="FFFFFF"/>
-          <w:lang w:val="pt-BR"/>
-        </w:rPr>
-        <w:t>2D</w:t>
-      </w:r>
-      <w:proofErr w:type="gramEnd"/>
-      <w:r>
-        <w:rPr>
-          <w:color w:val="000000" w:themeColor="text1"/>
-          <w:sz w:val="24"/>
-          <w:szCs w:val="24"/>
-          <w:shd w:val="clear" w:color="auto" w:fill="FFFFFF"/>
-          <w:lang w:val="pt-BR"/>
-        </w:rPr>
-        <w:t xml:space="preserve"> e 3D, funções para navegadores web, funções de aceleradores de hardware, </w:t>
+        <w:t xml:space="preserve"> é a camada que possui as bibliotecas C/C++ que são utilizadas pelo sistema, e também bibliotecas de multimídia, visualização de camadas 2D e 3D, funções para navegadores web, funções de aceleradores de hardware, </w:t>
       </w:r>
       <w:proofErr w:type="spellStart"/>
       <w:r>
@@ -816,7 +1080,7 @@
           <w:shd w:val="clear" w:color="auto" w:fill="FFFFFF"/>
           <w:lang w:val="pt-BR"/>
         </w:rPr>
-        <w:t xml:space="preserve"> Linux</w:t>
+        <w:t xml:space="preserve"> </w:t>
       </w:r>
       <w:proofErr w:type="gramStart"/>
       <w:r>
@@ -828,6 +1092,17 @@
           <w:shd w:val="clear" w:color="auto" w:fill="FFFFFF"/>
           <w:lang w:val="pt-BR"/>
         </w:rPr>
+        <w:t>Linux</w:t>
+      </w:r>
+      <w:r>
+        <w:rPr>
+          <w:b/>
+          <w:color w:val="000000" w:themeColor="text1"/>
+          <w:sz w:val="24"/>
+          <w:szCs w:val="24"/>
+          <w:shd w:val="clear" w:color="auto" w:fill="FFFFFF"/>
+          <w:lang w:val="pt-BR"/>
+        </w:rPr>
         <w:t>:</w:t>
       </w:r>
       <w:r>
@@ -885,7 +1160,7 @@
     </w:p>
     <w:p>
       <w:pPr>
-        <w:pStyle w:val="Corpodetexto"/>
+        <w:pStyle w:val="BodyText"/>
         <w:rPr>
           <w:lang w:val="pt-BR"/>
         </w:rPr>
@@ -893,7 +1168,7 @@
     </w:p>
     <w:p>
       <w:pPr>
-        <w:pStyle w:val="Ttulo1"/>
+        <w:pStyle w:val="Heading1"/>
       </w:pPr>
       <w:proofErr w:type="spellStart"/>
       <w:r>
@@ -912,7 +1187,7 @@
     <w:p/>
     <w:p>
       <w:pPr>
-        <w:pStyle w:val="Corpodetexto"/>
+        <w:pStyle w:val="BodyText"/>
       </w:pPr>
       <w:r>
         <w:rPr>
@@ -923,6 +1198,7 @@
           <w:shd w:val="clear" w:color="auto" w:fill="FFFFFF"/>
           <w:lang w:val="pt-BR" w:eastAsia="pt-BR"/>
         </w:rPr>
+        <w:lastRenderedPageBreak/>
         <w:drawing>
           <wp:inline distT="0" distB="0" distL="0" distR="0" wp14:anchorId="7A57B2F3" wp14:editId="1178FB3B">
             <wp:extent cx="4343400" cy="2447925"/>
@@ -941,7 +1217,7 @@
                     </pic:cNvPicPr>
                   </pic:nvPicPr>
                   <pic:blipFill>
-                    <a:blip r:embed="rId9">
+                    <a:blip r:embed="rId8">
                       <a:extLst>
                         <a:ext uri="{28A0092B-C50C-407E-A947-70E740481C1C}">
                           <a14:useLocalDpi xmlns:a14="http://schemas.microsoft.com/office/drawing/2010/main" val="0"/>
@@ -975,12 +1251,12 @@
     </w:p>
     <w:p>
       <w:pPr>
-        <w:pStyle w:val="Corpodetexto"/>
+        <w:pStyle w:val="BodyText"/>
       </w:pPr>
     </w:p>
     <w:p>
       <w:pPr>
-        <w:pStyle w:val="Corpodetexto"/>
+        <w:pStyle w:val="BodyText"/>
         <w:rPr>
           <w:lang w:val="pt-BR"/>
         </w:rPr>
@@ -988,7 +1264,7 @@
     </w:p>
     <w:p>
       <w:pPr>
-        <w:pStyle w:val="Corpodetexto"/>
+        <w:pStyle w:val="BodyText"/>
         <w:rPr>
           <w:lang w:val="pt-BR"/>
         </w:rPr>
@@ -996,7 +1272,7 @@
     </w:p>
     <w:p>
       <w:pPr>
-        <w:pStyle w:val="Corpodetexto"/>
+        <w:pStyle w:val="BodyText"/>
         <w:rPr>
           <w:lang w:val="pt-BR"/>
         </w:rPr>
@@ -1004,7 +1280,7 @@
     </w:p>
     <w:p>
       <w:pPr>
-        <w:pStyle w:val="Corpodetexto"/>
+        <w:pStyle w:val="BodyText"/>
         <w:rPr>
           <w:lang w:val="pt-BR"/>
         </w:rPr>
@@ -1012,7 +1288,7 @@
     </w:p>
     <w:p>
       <w:pPr>
-        <w:pStyle w:val="Corpodetexto"/>
+        <w:pStyle w:val="BodyText"/>
         <w:rPr>
           <w:lang w:val="pt-BR"/>
         </w:rPr>
@@ -1020,16 +1296,15 @@
     </w:p>
     <w:p>
       <w:pPr>
-        <w:pStyle w:val="Ttulo1"/>
-        <w:rPr>
-          <w:lang w:val="pt-BR"/>
-        </w:rPr>
-      </w:pPr>
-      <w:r>
-        <w:rPr>
-          <w:lang w:val="pt-BR"/>
-        </w:rPr>
-        <w:lastRenderedPageBreak/>
+        <w:pStyle w:val="Heading1"/>
+        <w:rPr>
+          <w:lang w:val="pt-BR"/>
+        </w:rPr>
+      </w:pPr>
+      <w:r>
+        <w:rPr>
+          <w:lang w:val="pt-BR"/>
+        </w:rPr>
         <w:t>Camadas do Framework da Arquitetura</w:t>
       </w:r>
     </w:p>
@@ -1336,7 +1611,27 @@
           <w:szCs w:val="24"/>
           <w:lang w:val="pt-BR" w:eastAsia="pt-BR"/>
         </w:rPr>
-        <w:t xml:space="preserve">(provedores de conteúdos) são a maneira utilizada pela plataforma para compartilhar dados entre as aplicações que executam no dispositivo. Um exemplo bem claro disto é a aplicação de gerenciamento de contatos do Android, que é nativa. Aplicações desenvolvidas por terceiros podem utilizar um </w:t>
+        <w:t xml:space="preserve">(provedores de </w:t>
+      </w:r>
+      <w:proofErr w:type="spellStart"/>
+      <w:r>
+        <w:rPr>
+          <w:color w:val="000000"/>
+          <w:sz w:val="24"/>
+          <w:szCs w:val="24"/>
+          <w:lang w:val="pt-BR" w:eastAsia="pt-BR"/>
+        </w:rPr>
+        <w:t>conteúdos</w:t>
+      </w:r>
+      <w:proofErr w:type="spellEnd"/>
+      <w:r>
+        <w:rPr>
+          <w:color w:val="000000"/>
+          <w:sz w:val="24"/>
+          <w:szCs w:val="24"/>
+          <w:lang w:val="pt-BR" w:eastAsia="pt-BR"/>
+        </w:rPr>
+        <w:t xml:space="preserve">) são a maneira utilizada pela plataforma para compartilhar dados entre as aplicações que executam no dispositivo. Um exemplo bem claro disto é a aplicação de gerenciamento de contatos do Android, que é nativa. Aplicações desenvolvidas por terceiros podem utilizar um </w:t>
       </w:r>
       <w:proofErr w:type="spellStart"/>
       <w:r>
@@ -1391,7 +1686,6 @@
           <w:lang w:val="pt-BR" w:eastAsia="pt-BR"/>
         </w:rPr>
       </w:pPr>
-      <w:proofErr w:type="gramStart"/>
       <w:r>
         <w:rPr>
           <w:color w:val="000000"/>
@@ -1419,9 +1713,9 @@
           <w:szCs w:val="24"/>
           <w:lang w:val="pt-BR" w:eastAsia="pt-BR"/>
         </w:rPr>
-        <w:t>Broadcast</w:t>
-      </w:r>
-      <w:proofErr w:type="gramEnd"/>
+        <w:t xml:space="preserve">Broadcast </w:t>
+      </w:r>
+      <w:proofErr w:type="spellStart"/>
       <w:r>
         <w:rPr>
           <w:b/>
@@ -1431,9 +1725,110 @@
           <w:szCs w:val="24"/>
           <w:lang w:val="pt-BR" w:eastAsia="pt-BR"/>
         </w:rPr>
-        <w:t xml:space="preserve"> </w:t>
+        <w:t>Receivers</w:t>
+      </w:r>
+      <w:proofErr w:type="spellEnd"/>
+      <w:r>
+        <w:rPr>
+          <w:color w:val="000000"/>
+          <w:sz w:val="24"/>
+          <w:szCs w:val="24"/>
+          <w:lang w:val="pt-BR" w:eastAsia="pt-BR"/>
+        </w:rPr>
+        <w:t> </w:t>
+      </w:r>
+      <w:r>
+        <w:rPr>
+          <w:color w:val="000000"/>
+          <w:sz w:val="24"/>
+          <w:szCs w:val="24"/>
+          <w:lang w:val="pt-BR" w:eastAsia="pt-BR"/>
+        </w:rPr>
+        <w:t>são componentes que ficam "escutando" a ocorrência de determinados eventos, que podem ser nativos ou disparados por aplicações. Uma aplicação pode, por exemplo, utilizar um</w:t>
+      </w:r>
+      <w:r>
+        <w:rPr>
+          <w:color w:val="000000"/>
+          <w:sz w:val="24"/>
+          <w:szCs w:val="24"/>
+          <w:lang w:val="pt-BR" w:eastAsia="pt-BR"/>
+        </w:rPr>
+        <w:t> </w:t>
+      </w:r>
+      <w:r>
+        <w:rPr>
+          <w:i/>
+          <w:iCs/>
+          <w:color w:val="000000"/>
+          <w:sz w:val="24"/>
+          <w:szCs w:val="24"/>
+          <w:lang w:val="pt-BR" w:eastAsia="pt-BR"/>
+        </w:rPr>
+        <w:t xml:space="preserve">broadcast </w:t>
       </w:r>
       <w:proofErr w:type="spellStart"/>
+      <w:r>
+        <w:rPr>
+          <w:i/>
+          <w:iCs/>
+          <w:color w:val="000000"/>
+          <w:sz w:val="24"/>
+          <w:szCs w:val="24"/>
+          <w:lang w:val="pt-BR" w:eastAsia="pt-BR"/>
+        </w:rPr>
+        <w:t>receiver</w:t>
+      </w:r>
+      <w:proofErr w:type="spellEnd"/>
+      <w:r>
+        <w:rPr>
+          <w:color w:val="000000"/>
+          <w:sz w:val="24"/>
+          <w:szCs w:val="24"/>
+          <w:lang w:val="pt-BR" w:eastAsia="pt-BR"/>
+        </w:rPr>
+        <w:t> </w:t>
+      </w:r>
+      <w:r>
+        <w:rPr>
+          <w:color w:val="000000"/>
+          <w:sz w:val="24"/>
+          <w:szCs w:val="24"/>
+          <w:lang w:val="pt-BR" w:eastAsia="pt-BR"/>
+        </w:rPr>
+        <w:t>para ser avisada quando o dispositivo estiver recebendo uma ligação e, com base nessa informação, realizar algum tipo de processamento.</w:t>
+      </w:r>
+    </w:p>
+    <w:p>
+      <w:pPr>
+        <w:widowControl/>
+        <w:spacing w:before="150" w:after="150" w:line="336" w:lineRule="atLeast"/>
+        <w:ind w:left="150" w:right="150"/>
+        <w:rPr>
+          <w:color w:val="000000"/>
+          <w:sz w:val="24"/>
+          <w:szCs w:val="24"/>
+          <w:lang w:val="pt-BR" w:eastAsia="pt-BR"/>
+        </w:rPr>
+      </w:pPr>
+      <w:r>
+        <w:rPr>
+          <w:color w:val="000000"/>
+          <w:sz w:val="24"/>
+          <w:szCs w:val="24"/>
+          <w:lang w:val="pt-BR" w:eastAsia="pt-BR"/>
+        </w:rPr>
+        <w:lastRenderedPageBreak/>
+        <w:t>Junto os estes componentes, existe o arquivo de manifesto</w:t>
+      </w:r>
+      <w:r>
+        <w:rPr>
+          <w:color w:val="000000"/>
+          <w:sz w:val="24"/>
+          <w:szCs w:val="24"/>
+          <w:lang w:val="pt-BR" w:eastAsia="pt-BR"/>
+        </w:rPr>
+        <w:t> </w:t>
+      </w:r>
       <w:r>
         <w:rPr>
           <w:b/>
@@ -1443,9 +1838,8 @@
           <w:szCs w:val="24"/>
           <w:lang w:val="pt-BR" w:eastAsia="pt-BR"/>
         </w:rPr>
-        <w:t>Receivers</w:t>
-      </w:r>
-      <w:proofErr w:type="spellEnd"/>
+        <w:t>AndroidManifest.xml</w:t>
+      </w:r>
       <w:r>
         <w:rPr>
           <w:color w:val="000000"/>
@@ -1453,100 +1847,17 @@
           <w:szCs w:val="24"/>
           <w:lang w:val="pt-BR" w:eastAsia="pt-BR"/>
         </w:rPr>
+        <w:t>. Ele é obrigatório e único para cada aplicação. É nele que são feitas as configurações gerais da aplicação e dos componentes que fazem parte dela. E, juntando tudo isto, existe a figura do</w:t>
+      </w:r>
+      <w:r>
+        <w:rPr>
+          <w:color w:val="000000"/>
+          <w:sz w:val="24"/>
+          <w:szCs w:val="24"/>
+          <w:lang w:val="pt-BR" w:eastAsia="pt-BR"/>
+        </w:rPr>
         <w:t> </w:t>
       </w:r>
-      <w:r>
-        <w:rPr>
-          <w:color w:val="000000"/>
-          <w:sz w:val="24"/>
-          <w:szCs w:val="24"/>
-          <w:lang w:val="pt-BR" w:eastAsia="pt-BR"/>
-        </w:rPr>
-        <w:t>são componentes que ficam "escutando" a ocorrência de determinados eventos, que podem ser nativos ou disparados por aplicações. Uma aplicação pode, por exemplo, utilizar um</w:t>
-      </w:r>
-      <w:r>
-        <w:rPr>
-          <w:color w:val="000000"/>
-          <w:sz w:val="24"/>
-          <w:szCs w:val="24"/>
-          <w:lang w:val="pt-BR" w:eastAsia="pt-BR"/>
-        </w:rPr>
-        <w:t> </w:t>
-      </w:r>
-      <w:r>
-        <w:rPr>
-          <w:i/>
-          <w:iCs/>
-          <w:color w:val="000000"/>
-          <w:sz w:val="24"/>
-          <w:szCs w:val="24"/>
-          <w:lang w:val="pt-BR" w:eastAsia="pt-BR"/>
-        </w:rPr>
-        <w:t xml:space="preserve">broadcast </w:t>
-      </w:r>
-      <w:proofErr w:type="spellStart"/>
-      <w:r>
-        <w:rPr>
-          <w:i/>
-          <w:iCs/>
-          <w:color w:val="000000"/>
-          <w:sz w:val="24"/>
-          <w:szCs w:val="24"/>
-          <w:lang w:val="pt-BR" w:eastAsia="pt-BR"/>
-        </w:rPr>
-        <w:t>receiver</w:t>
-      </w:r>
-      <w:proofErr w:type="spellEnd"/>
-      <w:r>
-        <w:rPr>
-          <w:color w:val="000000"/>
-          <w:sz w:val="24"/>
-          <w:szCs w:val="24"/>
-          <w:lang w:val="pt-BR" w:eastAsia="pt-BR"/>
-        </w:rPr>
-        <w:t> </w:t>
-      </w:r>
-      <w:r>
-        <w:rPr>
-          <w:color w:val="000000"/>
-          <w:sz w:val="24"/>
-          <w:szCs w:val="24"/>
-          <w:lang w:val="pt-BR" w:eastAsia="pt-BR"/>
-        </w:rPr>
-        <w:t>para ser avisada quando o dispositivo estiver recebendo uma ligação e, com base nessa informação, realizar algum tipo de processamento.</w:t>
-      </w:r>
-    </w:p>
-    <w:p>
-      <w:pPr>
-        <w:widowControl/>
-        <w:spacing w:before="150" w:after="150" w:line="336" w:lineRule="atLeast"/>
-        <w:ind w:left="150" w:right="150"/>
-        <w:rPr>
-          <w:color w:val="000000"/>
-          <w:sz w:val="24"/>
-          <w:szCs w:val="24"/>
-          <w:lang w:val="pt-BR" w:eastAsia="pt-BR"/>
-        </w:rPr>
-      </w:pPr>
-      <w:r>
-        <w:rPr>
-          <w:color w:val="000000"/>
-          <w:sz w:val="24"/>
-          <w:szCs w:val="24"/>
-          <w:lang w:val="pt-BR" w:eastAsia="pt-BR"/>
-        </w:rPr>
-        <w:t>Junto os estes componentes, existe o arquivo de manifesto</w:t>
-      </w:r>
-      <w:r>
-        <w:rPr>
-          <w:color w:val="000000"/>
-          <w:sz w:val="24"/>
-          <w:szCs w:val="24"/>
-          <w:lang w:val="pt-BR" w:eastAsia="pt-BR"/>
-        </w:rPr>
-        <w:t> </w:t>
-      </w:r>
-      <w:proofErr w:type="gramStart"/>
       <w:r>
         <w:rPr>
           <w:b/>
@@ -1556,47 +1867,6 @@
           <w:szCs w:val="24"/>
           <w:lang w:val="pt-BR" w:eastAsia="pt-BR"/>
         </w:rPr>
-        <w:t>AndroidManifest</w:t>
-      </w:r>
-      <w:proofErr w:type="gramEnd"/>
-      <w:r>
-        <w:rPr>
-          <w:b/>
-          <w:bCs/>
-          <w:color w:val="000000"/>
-          <w:sz w:val="24"/>
-          <w:szCs w:val="24"/>
-          <w:lang w:val="pt-BR" w:eastAsia="pt-BR"/>
-        </w:rPr>
-        <w:t>.xml</w:t>
-      </w:r>
-      <w:r>
-        <w:rPr>
-          <w:color w:val="000000"/>
-          <w:sz w:val="24"/>
-          <w:szCs w:val="24"/>
-          <w:lang w:val="pt-BR" w:eastAsia="pt-BR"/>
-        </w:rPr>
-        <w:t>. Ele é obrigatório e único para cada aplicação. É nele que são feitas as configurações gerais da aplicação e dos componentes que fazem parte dela. E, juntando tudo isto, existe a figura do</w:t>
-      </w:r>
-      <w:r>
-        <w:rPr>
-          <w:color w:val="000000"/>
-          <w:sz w:val="24"/>
-          <w:szCs w:val="24"/>
-          <w:lang w:val="pt-BR" w:eastAsia="pt-BR"/>
-        </w:rPr>
-        <w:t> </w:t>
-      </w:r>
-      <w:r>
-        <w:rPr>
-          <w:b/>
-          <w:bCs/>
-          <w:color w:val="000000"/>
-          <w:sz w:val="24"/>
-          <w:szCs w:val="24"/>
-          <w:lang w:val="pt-BR" w:eastAsia="pt-BR"/>
-        </w:rPr>
         <w:t>Android Core</w:t>
       </w:r>
       <w:r>
@@ -1627,7 +1897,7 @@
     </w:p>
     <w:p>
       <w:pPr>
-        <w:pStyle w:val="Ttulo1"/>
+        <w:pStyle w:val="Heading1"/>
       </w:pPr>
       <w:proofErr w:type="spellStart"/>
       <w:r>
@@ -1650,7 +1920,6 @@
           <w:noProof/>
           <w:lang w:val="pt-BR" w:eastAsia="pt-BR"/>
         </w:rPr>
-        <w:lastRenderedPageBreak/>
         <w:drawing>
           <wp:inline distT="0" distB="0" distL="0" distR="0">
             <wp:extent cx="5943600" cy="2762250"/>
@@ -1669,7 +1938,7 @@
                     </pic:cNvPicPr>
                   </pic:nvPicPr>
                   <pic:blipFill>
-                    <a:blip r:embed="rId10">
+                    <a:blip r:embed="rId9">
                       <a:extLst>
                         <a:ext uri="{28A0092B-C50C-407E-A947-70E740481C1C}">
                           <a14:useLocalDpi xmlns:a14="http://schemas.microsoft.com/office/drawing/2010/main" val="0"/>
@@ -1708,6 +1977,7 @@
           <w:noProof/>
           <w:lang w:val="pt-BR" w:eastAsia="pt-BR"/>
         </w:rPr>
+        <w:lastRenderedPageBreak/>
         <w:drawing>
           <wp:inline distT="0" distB="0" distL="0" distR="0">
             <wp:extent cx="5943600" cy="3086100"/>
@@ -1726,7 +1996,7 @@
                     </pic:cNvPicPr>
                   </pic:nvPicPr>
                   <pic:blipFill>
-                    <a:blip r:embed="rId11">
+                    <a:blip r:embed="rId10">
                       <a:extLst>
                         <a:ext uri="{28A0092B-C50C-407E-A947-70E740481C1C}">
                           <a14:useLocalDpi xmlns:a14="http://schemas.microsoft.com/office/drawing/2010/main" val="0"/>
@@ -1762,7 +2032,6 @@
           <w:noProof/>
           <w:lang w:val="pt-BR" w:eastAsia="pt-BR"/>
         </w:rPr>
-        <w:lastRenderedPageBreak/>
         <w:drawing>
           <wp:inline distT="0" distB="0" distL="0" distR="0">
             <wp:extent cx="5124450" cy="3331304"/>
@@ -1781,7 +2050,7 @@
                     </pic:cNvPicPr>
                   </pic:nvPicPr>
                   <pic:blipFill>
-                    <a:blip r:embed="rId12">
+                    <a:blip r:embed="rId11">
                       <a:extLst>
                         <a:ext uri="{28A0092B-C50C-407E-A947-70E740481C1C}">
                           <a14:useLocalDpi xmlns:a14="http://schemas.microsoft.com/office/drawing/2010/main" val="0"/>
@@ -1821,8 +2090,8 @@
     <w:p/>
     <w:p/>
     <w:sectPr>
-      <w:headerReference w:type="default" r:id="rId13"/>
-      <w:footerReference w:type="default" r:id="rId14"/>
+      <w:headerReference w:type="default" r:id="rId12"/>
+      <w:footerReference w:type="default" r:id="rId13"/>
       <w:pgSz w:w="12240" w:h="15840" w:code="1"/>
       <w:pgMar w:top="1440" w:right="1440" w:bottom="1440" w:left="1440" w:header="720" w:footer="720" w:gutter="0"/>
       <w:cols w:space="720"/>
@@ -1832,7 +2101,7 @@
 </file>
 
 <file path=word/endnotes.xml><?xml version="1.0" encoding="utf-8"?>
-<w:endnotes xmlns:wpc="http://schemas.microsoft.com/office/word/2010/wordprocessingCanvas" xmlns:mc="http://schemas.openxmlformats.org/markup-compatibility/2006" xmlns:o="urn:schemas-microsoft-com:office:office" xmlns:r="http://schemas.openxmlformats.org/officeDocument/2006/relationships" xmlns:m="http://schemas.openxmlformats.org/officeDocument/2006/math" xmlns:v="urn:schemas-microsoft-com:vml" xmlns:wp14="http://schemas.microsoft.com/office/word/2010/wordprocessingDrawing" xmlns:wp="http://schemas.openxmlformats.org/drawingml/2006/wordprocessingDrawing" xmlns:w10="urn:schemas-microsoft-com:office:word" xmlns:w="http://schemas.openxmlformats.org/wordprocessingml/2006/main" xmlns:w14="http://schemas.microsoft.com/office/word/2010/wordml" xmlns:wpg="http://schemas.microsoft.com/office/word/2010/wordprocessingGroup" xmlns:wpi="http://schemas.microsoft.com/office/word/2010/wordprocessingInk" xmlns:wne="http://schemas.microsoft.com/office/word/2006/wordml" xmlns:wps="http://schemas.microsoft.com/office/word/2010/wordprocessingShape" mc:Ignorable="w14 wp14">
+<w:endnotes xmlns:wpc="http://schemas.microsoft.com/office/word/2010/wordprocessingCanvas" xmlns:mc="http://schemas.openxmlformats.org/markup-compatibility/2006" xmlns:o="urn:schemas-microsoft-com:office:office" xmlns:r="http://schemas.openxmlformats.org/officeDocument/2006/relationships" xmlns:m="http://schemas.openxmlformats.org/officeDocument/2006/math" xmlns:v="urn:schemas-microsoft-com:vml" xmlns:wp14="http://schemas.microsoft.com/office/word/2010/wordprocessingDrawing" xmlns:wp="http://schemas.openxmlformats.org/drawingml/2006/wordprocessingDrawing" xmlns:w10="urn:schemas-microsoft-com:office:word" xmlns:w="http://schemas.openxmlformats.org/wordprocessingml/2006/main" xmlns:w14="http://schemas.microsoft.com/office/word/2010/wordml" xmlns:w15="http://schemas.microsoft.com/office/word/2012/wordml" xmlns:wpg="http://schemas.microsoft.com/office/word/2010/wordprocessingGroup" xmlns:wpi="http://schemas.microsoft.com/office/word/2010/wordprocessingInk" xmlns:wne="http://schemas.microsoft.com/office/word/2006/wordml" xmlns:wps="http://schemas.microsoft.com/office/word/2010/wordprocessingShape" mc:Ignorable="w14 w15 wp14">
   <w:endnote w:type="separator" w:id="-1">
     <w:p>
       <w:r>
@@ -1851,7 +2120,7 @@
 </file>
 
 <file path=word/footer1.xml><?xml version="1.0" encoding="utf-8"?>
-<w:ftr xmlns:wpc="http://schemas.microsoft.com/office/word/2010/wordprocessingCanvas" xmlns:mc="http://schemas.openxmlformats.org/markup-compatibility/2006" xmlns:o="urn:schemas-microsoft-com:office:office" xmlns:r="http://schemas.openxmlformats.org/officeDocument/2006/relationships" xmlns:m="http://schemas.openxmlformats.org/officeDocument/2006/math" xmlns:v="urn:schemas-microsoft-com:vml" xmlns:wp14="http://schemas.microsoft.com/office/word/2010/wordprocessingDrawing" xmlns:wp="http://schemas.openxmlformats.org/drawingml/2006/wordprocessingDrawing" xmlns:w10="urn:schemas-microsoft-com:office:word" xmlns:w="http://schemas.openxmlformats.org/wordprocessingml/2006/main" xmlns:w14="http://schemas.microsoft.com/office/word/2010/wordml" xmlns:wpg="http://schemas.microsoft.com/office/word/2010/wordprocessingGroup" xmlns:wpi="http://schemas.microsoft.com/office/word/2010/wordprocessingInk" xmlns:wne="http://schemas.microsoft.com/office/word/2006/wordml" xmlns:wps="http://schemas.microsoft.com/office/word/2010/wordprocessingShape" mc:Ignorable="w14 wp14">
+<w:ftr xmlns:wpc="http://schemas.microsoft.com/office/word/2010/wordprocessingCanvas" xmlns:mc="http://schemas.openxmlformats.org/markup-compatibility/2006" xmlns:o="urn:schemas-microsoft-com:office:office" xmlns:r="http://schemas.openxmlformats.org/officeDocument/2006/relationships" xmlns:m="http://schemas.openxmlformats.org/officeDocument/2006/math" xmlns:v="urn:schemas-microsoft-com:vml" xmlns:wp14="http://schemas.microsoft.com/office/word/2010/wordprocessingDrawing" xmlns:wp="http://schemas.openxmlformats.org/drawingml/2006/wordprocessingDrawing" xmlns:w10="urn:schemas-microsoft-com:office:word" xmlns:w="http://schemas.openxmlformats.org/wordprocessingml/2006/main" xmlns:w14="http://schemas.microsoft.com/office/word/2010/wordml" xmlns:w15="http://schemas.microsoft.com/office/word/2012/wordml" xmlns:wpg="http://schemas.microsoft.com/office/word/2010/wordprocessingGroup" xmlns:wpi="http://schemas.microsoft.com/office/word/2010/wordprocessingInk" xmlns:wne="http://schemas.microsoft.com/office/word/2006/wordml" xmlns:wps="http://schemas.microsoft.com/office/word/2010/wordprocessingShape" mc:Ignorable="w14 w15 wp14">
   <w:tbl>
     <w:tblPr>
       <w:tblW w:w="0" w:type="auto"/>
@@ -1971,34 +2240,34 @@
           </w:r>
           <w:r>
             <w:rPr>
-              <w:rStyle w:val="Nmerodepgina"/>
+              <w:rStyle w:val="PageNumber"/>
             </w:rPr>
             <w:fldChar w:fldCharType="begin"/>
           </w:r>
           <w:r>
             <w:rPr>
-              <w:rStyle w:val="Nmerodepgina"/>
+              <w:rStyle w:val="PageNumber"/>
               <w:lang w:val="pt-BR"/>
             </w:rPr>
             <w:instrText xml:space="preserve"> PAGE </w:instrText>
           </w:r>
           <w:r>
             <w:rPr>
-              <w:rStyle w:val="Nmerodepgina"/>
+              <w:rStyle w:val="PageNumber"/>
             </w:rPr>
             <w:fldChar w:fldCharType="separate"/>
           </w:r>
           <w:r>
             <w:rPr>
-              <w:rStyle w:val="Nmerodepgina"/>
+              <w:rStyle w:val="PageNumber"/>
               <w:noProof/>
               <w:lang w:val="pt-BR"/>
             </w:rPr>
-            <w:t>1</w:t>
+            <w:t>2</w:t>
           </w:r>
           <w:r>
             <w:rPr>
-              <w:rStyle w:val="Nmerodepgina"/>
+              <w:rStyle w:val="PageNumber"/>
             </w:rPr>
             <w:fldChar w:fldCharType="end"/>
           </w:r>
@@ -2008,7 +2277,7 @@
   </w:tbl>
   <w:p>
     <w:pPr>
-      <w:pStyle w:val="Rodap"/>
+      <w:pStyle w:val="Footer"/>
       <w:rPr>
         <w:lang w:val="pt-BR"/>
       </w:rPr>
@@ -2018,7 +2287,7 @@
 </file>
 
 <file path=word/footnotes.xml><?xml version="1.0" encoding="utf-8"?>
-<w:footnotes xmlns:wpc="http://schemas.microsoft.com/office/word/2010/wordprocessingCanvas" xmlns:mc="http://schemas.openxmlformats.org/markup-compatibility/2006" xmlns:o="urn:schemas-microsoft-com:office:office" xmlns:r="http://schemas.openxmlformats.org/officeDocument/2006/relationships" xmlns:m="http://schemas.openxmlformats.org/officeDocument/2006/math" xmlns:v="urn:schemas-microsoft-com:vml" xmlns:wp14="http://schemas.microsoft.com/office/word/2010/wordprocessingDrawing" xmlns:wp="http://schemas.openxmlformats.org/drawingml/2006/wordprocessingDrawing" xmlns:w10="urn:schemas-microsoft-com:office:word" xmlns:w="http://schemas.openxmlformats.org/wordprocessingml/2006/main" xmlns:w14="http://schemas.microsoft.com/office/word/2010/wordml" xmlns:wpg="http://schemas.microsoft.com/office/word/2010/wordprocessingGroup" xmlns:wpi="http://schemas.microsoft.com/office/word/2010/wordprocessingInk" xmlns:wne="http://schemas.microsoft.com/office/word/2006/wordml" xmlns:wps="http://schemas.microsoft.com/office/word/2010/wordprocessingShape" mc:Ignorable="w14 wp14">
+<w:footnotes xmlns:wpc="http://schemas.microsoft.com/office/word/2010/wordprocessingCanvas" xmlns:mc="http://schemas.openxmlformats.org/markup-compatibility/2006" xmlns:o="urn:schemas-microsoft-com:office:office" xmlns:r="http://schemas.openxmlformats.org/officeDocument/2006/relationships" xmlns:m="http://schemas.openxmlformats.org/officeDocument/2006/math" xmlns:v="urn:schemas-microsoft-com:vml" xmlns:wp14="http://schemas.microsoft.com/office/word/2010/wordprocessingDrawing" xmlns:wp="http://schemas.openxmlformats.org/drawingml/2006/wordprocessingDrawing" xmlns:w10="urn:schemas-microsoft-com:office:word" xmlns:w="http://schemas.openxmlformats.org/wordprocessingml/2006/main" xmlns:w14="http://schemas.microsoft.com/office/word/2010/wordml" xmlns:w15="http://schemas.microsoft.com/office/word/2012/wordml" xmlns:wpg="http://schemas.microsoft.com/office/word/2010/wordprocessingGroup" xmlns:wpi="http://schemas.microsoft.com/office/word/2010/wordprocessingInk" xmlns:wne="http://schemas.microsoft.com/office/word/2006/wordml" xmlns:wps="http://schemas.microsoft.com/office/word/2010/wordprocessingShape" mc:Ignorable="w14 w15 wp14">
   <w:footnote w:type="separator" w:id="-1">
     <w:p>
       <w:r>
@@ -2037,7 +2306,7 @@
 </file>
 
 <file path=word/header1.xml><?xml version="1.0" encoding="utf-8"?>
-<w:hdr xmlns:wpc="http://schemas.microsoft.com/office/word/2010/wordprocessingCanvas" xmlns:mc="http://schemas.openxmlformats.org/markup-compatibility/2006" xmlns:o="urn:schemas-microsoft-com:office:office" xmlns:r="http://schemas.openxmlformats.org/officeDocument/2006/relationships" xmlns:m="http://schemas.openxmlformats.org/officeDocument/2006/math" xmlns:v="urn:schemas-microsoft-com:vml" xmlns:wp14="http://schemas.microsoft.com/office/word/2010/wordprocessingDrawing" xmlns:wp="http://schemas.openxmlformats.org/drawingml/2006/wordprocessingDrawing" xmlns:w10="urn:schemas-microsoft-com:office:word" xmlns:w="http://schemas.openxmlformats.org/wordprocessingml/2006/main" xmlns:w14="http://schemas.microsoft.com/office/word/2010/wordml" xmlns:wpg="http://schemas.microsoft.com/office/word/2010/wordprocessingGroup" xmlns:wpi="http://schemas.microsoft.com/office/word/2010/wordprocessingInk" xmlns:wne="http://schemas.microsoft.com/office/word/2006/wordml" xmlns:wps="http://schemas.microsoft.com/office/word/2010/wordprocessingShape" mc:Ignorable="w14 wp14">
+<w:hdr xmlns:wpc="http://schemas.microsoft.com/office/word/2010/wordprocessingCanvas" xmlns:mc="http://schemas.openxmlformats.org/markup-compatibility/2006" xmlns:o="urn:schemas-microsoft-com:office:office" xmlns:r="http://schemas.openxmlformats.org/officeDocument/2006/relationships" xmlns:m="http://schemas.openxmlformats.org/officeDocument/2006/math" xmlns:v="urn:schemas-microsoft-com:vml" xmlns:wp14="http://schemas.microsoft.com/office/word/2010/wordprocessingDrawing" xmlns:wp="http://schemas.openxmlformats.org/drawingml/2006/wordprocessingDrawing" xmlns:w10="urn:schemas-microsoft-com:office:word" xmlns:w="http://schemas.openxmlformats.org/wordprocessingml/2006/main" xmlns:w14="http://schemas.microsoft.com/office/word/2010/wordml" xmlns:w15="http://schemas.microsoft.com/office/word/2012/wordml" xmlns:wpg="http://schemas.microsoft.com/office/word/2010/wordprocessingGroup" xmlns:wpi="http://schemas.microsoft.com/office/word/2010/wordprocessingInk" xmlns:wne="http://schemas.microsoft.com/office/word/2006/wordml" xmlns:wps="http://schemas.microsoft.com/office/word/2010/wordprocessingShape" mc:Ignorable="w14 w15 wp14">
   <w:tbl>
     <w:tblPr>
       <w:tblW w:w="0" w:type="auto"/>
@@ -2068,7 +2337,6 @@
             </w:rPr>
           </w:pPr>
           <w:proofErr w:type="spellStart"/>
-          <w:proofErr w:type="gramStart"/>
           <w:r>
             <w:rPr>
               <w:lang w:val="pt-BR"/>
@@ -2076,7 +2344,6 @@
             <w:t>ParentsAssistance</w:t>
           </w:r>
           <w:proofErr w:type="spellEnd"/>
-          <w:proofErr w:type="gramEnd"/>
         </w:p>
       </w:tc>
       <w:tc>
@@ -2136,21 +2403,7 @@
             <w:rPr>
               <w:lang w:val="pt-BR"/>
             </w:rPr>
-            <w:t xml:space="preserve">  Data:</w:t>
-          </w:r>
-          <w:proofErr w:type="gramStart"/>
-          <w:r>
-            <w:rPr>
-              <w:lang w:val="pt-BR"/>
-            </w:rPr>
-            <w:t xml:space="preserve">  </w:t>
-          </w:r>
-          <w:proofErr w:type="gramEnd"/>
-          <w:r>
-            <w:rPr>
-              <w:lang w:val="pt-BR"/>
-            </w:rPr>
-            <w:t>22/09/2015</w:t>
+            <w:t xml:space="preserve">  Data:  22/09/2015</w:t>
           </w:r>
         </w:p>
       </w:tc>
@@ -2158,7 +2411,7 @@
   </w:tbl>
   <w:p>
     <w:pPr>
-      <w:pStyle w:val="Cabealho"/>
+      <w:pStyle w:val="Header"/>
       <w:rPr>
         <w:lang w:val="pt-BR"/>
       </w:rPr>
@@ -2168,7 +2421,7 @@
 </file>
 
 <file path=word/numbering.xml><?xml version="1.0" encoding="utf-8"?>
-<w:numbering xmlns:wpc="http://schemas.microsoft.com/office/word/2010/wordprocessingCanvas" xmlns:mc="http://schemas.openxmlformats.org/markup-compatibility/2006" xmlns:o="urn:schemas-microsoft-com:office:office" xmlns:r="http://schemas.openxmlformats.org/officeDocument/2006/relationships" xmlns:m="http://schemas.openxmlformats.org/officeDocument/2006/math" xmlns:v="urn:schemas-microsoft-com:vml" xmlns:wp14="http://schemas.microsoft.com/office/word/2010/wordprocessingDrawing" xmlns:wp="http://schemas.openxmlformats.org/drawingml/2006/wordprocessingDrawing" xmlns:w10="urn:schemas-microsoft-com:office:word" xmlns:w="http://schemas.openxmlformats.org/wordprocessingml/2006/main" xmlns:w14="http://schemas.microsoft.com/office/word/2010/wordml" xmlns:wpg="http://schemas.microsoft.com/office/word/2010/wordprocessingGroup" xmlns:wpi="http://schemas.microsoft.com/office/word/2010/wordprocessingInk" xmlns:wne="http://schemas.microsoft.com/office/word/2006/wordml" xmlns:wps="http://schemas.microsoft.com/office/word/2010/wordprocessingShape" mc:Ignorable="w14 wp14">
+<w:numbering xmlns:wpc="http://schemas.microsoft.com/office/word/2010/wordprocessingCanvas" xmlns:mc="http://schemas.openxmlformats.org/markup-compatibility/2006" xmlns:o="urn:schemas-microsoft-com:office:office" xmlns:r="http://schemas.openxmlformats.org/officeDocument/2006/relationships" xmlns:m="http://schemas.openxmlformats.org/officeDocument/2006/math" xmlns:v="urn:schemas-microsoft-com:vml" xmlns:wp14="http://schemas.microsoft.com/office/word/2010/wordprocessingDrawing" xmlns:wp="http://schemas.openxmlformats.org/drawingml/2006/wordprocessingDrawing" xmlns:w10="urn:schemas-microsoft-com:office:word" xmlns:w="http://schemas.openxmlformats.org/wordprocessingml/2006/main" xmlns:w14="http://schemas.microsoft.com/office/word/2010/wordml" xmlns:w15="http://schemas.microsoft.com/office/word/2012/wordml" xmlns:wpg="http://schemas.microsoft.com/office/word/2010/wordprocessingGroup" xmlns:wpi="http://schemas.microsoft.com/office/word/2010/wordprocessingInk" xmlns:wne="http://schemas.microsoft.com/office/word/2006/wordml" xmlns:wps="http://schemas.microsoft.com/office/word/2010/wordprocessingShape" mc:Ignorable="w14 w15 wp14">
   <w:numPicBullet w:numPicBulletId="0">
     <w:pict>
       <v:shapetype id="_x0000_t75" coordsize="21600,21600" o:spt="75" o:preferrelative="t" path="m@4@5l@4@11@9@11@9@5xe" filled="f" stroked="f">
@@ -2190,26 +2443,26 @@
         <v:path o:extrusionok="f" gradientshapeok="t" o:connecttype="rect"/>
         <o:lock v:ext="edit" aspectratio="t"/>
       </v:shapetype>
-      <v:shape id="_x0000_i1028" type="#_x0000_t75" style="width:29.25pt;height:27.75pt" o:bullet="t">
+      <v:shape id="_x0000_i1052" type="#_x0000_t75" style="width:29.25pt;height:27.75pt" o:bullet="t">
         <v:imagedata r:id="rId1" o:title="clip_image001"/>
       </v:shape>
     </w:pict>
   </w:numPicBullet>
   <w:numPicBullet w:numPicBulletId="1">
     <w:pict>
-      <v:shape id="_x0000_i1029" type="#_x0000_t75" style="width:30.75pt;height:30pt" o:bullet="t">
+      <v:shape id="_x0000_i1053" type="#_x0000_t75" style="width:30.75pt;height:30pt" o:bullet="t">
         <v:imagedata r:id="rId2" o:title="clip_image002"/>
       </v:shape>
     </w:pict>
   </w:numPicBullet>
-  <w:abstractNum w:abstractNumId="0">
+  <w:abstractNum w:abstractNumId="0" w15:restartNumberingAfterBreak="0">
     <w:nsid w:val="FFFFFFFB"/>
     <w:multiLevelType w:val="multilevel"/>
     <w:tmpl w:val="07AEF5A4"/>
     <w:lvl w:ilvl="0">
       <w:start w:val="1"/>
       <w:numFmt w:val="decimal"/>
-      <w:pStyle w:val="Ttulo1"/>
+      <w:pStyle w:val="Heading1"/>
       <w:lvlText w:val="%1."/>
       <w:lvlJc w:val="left"/>
       <w:pPr>
@@ -2229,7 +2482,7 @@
     <w:lvl w:ilvl="2">
       <w:start w:val="1"/>
       <w:numFmt w:val="decimal"/>
-      <w:pStyle w:val="Ttulo3"/>
+      <w:pStyle w:val="Heading3"/>
       <w:lvlText w:val="%1.%2.%3"/>
       <w:legacy w:legacy="1" w:legacySpace="144" w:legacyIndent="0"/>
       <w:lvlJc w:val="left"/>
@@ -2237,7 +2490,7 @@
     <w:lvl w:ilvl="3">
       <w:start w:val="1"/>
       <w:numFmt w:val="decimal"/>
-      <w:pStyle w:val="Ttulo4"/>
+      <w:pStyle w:val="Heading4"/>
       <w:lvlText w:val="%1.%2.%3.%4"/>
       <w:legacy w:legacy="1" w:legacySpace="144" w:legacyIndent="0"/>
       <w:lvlJc w:val="left"/>
@@ -2245,7 +2498,7 @@
     <w:lvl w:ilvl="4">
       <w:start w:val="1"/>
       <w:numFmt w:val="decimal"/>
-      <w:pStyle w:val="Ttulo5"/>
+      <w:pStyle w:val="Heading5"/>
       <w:lvlText w:val="%1.%2.%3.%4.%5"/>
       <w:legacy w:legacy="1" w:legacySpace="144" w:legacyIndent="0"/>
       <w:lvlJc w:val="left"/>
@@ -2253,7 +2506,7 @@
     <w:lvl w:ilvl="5">
       <w:start w:val="1"/>
       <w:numFmt w:val="decimal"/>
-      <w:pStyle w:val="Ttulo6"/>
+      <w:pStyle w:val="Heading6"/>
       <w:lvlText w:val="%1.%2.%3.%4.%5.%6"/>
       <w:legacy w:legacy="1" w:legacySpace="144" w:legacyIndent="0"/>
       <w:lvlJc w:val="left"/>
@@ -2261,7 +2514,7 @@
     <w:lvl w:ilvl="6">
       <w:start w:val="1"/>
       <w:numFmt w:val="decimal"/>
-      <w:pStyle w:val="Ttulo7"/>
+      <w:pStyle w:val="Heading7"/>
       <w:lvlText w:val="%1.%2.%3.%4.%5.%6.%7"/>
       <w:legacy w:legacy="1" w:legacySpace="144" w:legacyIndent="0"/>
       <w:lvlJc w:val="left"/>
@@ -2269,7 +2522,7 @@
     <w:lvl w:ilvl="7">
       <w:start w:val="1"/>
       <w:numFmt w:val="decimal"/>
-      <w:pStyle w:val="Ttulo8"/>
+      <w:pStyle w:val="Heading8"/>
       <w:lvlText w:val="%1.%2.%3.%4.%5.%6.%7.%8"/>
       <w:legacy w:legacy="1" w:legacySpace="144" w:legacyIndent="0"/>
       <w:lvlJc w:val="left"/>
@@ -2277,13 +2530,13 @@
     <w:lvl w:ilvl="8">
       <w:start w:val="1"/>
       <w:numFmt w:val="decimal"/>
-      <w:pStyle w:val="Ttulo9"/>
+      <w:pStyle w:val="Heading9"/>
       <w:lvlText w:val="%1.%2.%3.%4.%5.%6.%7.%8.%9"/>
       <w:legacy w:legacy="1" w:legacySpace="144" w:legacyIndent="0"/>
       <w:lvlJc w:val="left"/>
     </w:lvl>
   </w:abstractNum>
-  <w:abstractNum w:abstractNumId="1">
+  <w:abstractNum w:abstractNumId="1" w15:restartNumberingAfterBreak="0">
     <w:nsid w:val="0B2B1A1A"/>
     <w:multiLevelType w:val="hybridMultilevel"/>
     <w:tmpl w:val="F982825A"/>
@@ -2423,7 +2676,7 @@
       </w:rPr>
     </w:lvl>
   </w:abstractNum>
-  <w:abstractNum w:abstractNumId="2">
+  <w:abstractNum w:abstractNumId="2" w15:restartNumberingAfterBreak="0">
     <w:nsid w:val="0E0221E6"/>
     <w:multiLevelType w:val="multilevel"/>
     <w:tmpl w:val="5EB24E44"/>
@@ -2500,7 +2753,7 @@
       <w:lvlJc w:val="left"/>
     </w:lvl>
   </w:abstractNum>
-  <w:abstractNum w:abstractNumId="3">
+  <w:abstractNum w:abstractNumId="3" w15:restartNumberingAfterBreak="0">
     <w:nsid w:val="13677EC2"/>
     <w:multiLevelType w:val="hybridMultilevel"/>
     <w:tmpl w:val="5E58DFF0"/>
@@ -2641,7 +2894,7 @@
       </w:rPr>
     </w:lvl>
   </w:abstractNum>
-  <w:abstractNum w:abstractNumId="4">
+  <w:abstractNum w:abstractNumId="4" w15:restartNumberingAfterBreak="0">
     <w:nsid w:val="17D614FB"/>
     <w:multiLevelType w:val="hybridMultilevel"/>
     <w:tmpl w:val="3CFAB16C"/>
@@ -2781,7 +3034,7 @@
       </w:rPr>
     </w:lvl>
   </w:abstractNum>
-  <w:abstractNum w:abstractNumId="5">
+  <w:abstractNum w:abstractNumId="5" w15:restartNumberingAfterBreak="0">
     <w:nsid w:val="1803510D"/>
     <w:multiLevelType w:val="hybridMultilevel"/>
     <w:tmpl w:val="69E8825E"/>
@@ -2921,7 +3174,7 @@
       </w:rPr>
     </w:lvl>
   </w:abstractNum>
-  <w:abstractNum w:abstractNumId="6">
+  <w:abstractNum w:abstractNumId="6" w15:restartNumberingAfterBreak="0">
     <w:nsid w:val="22BE0B64"/>
     <w:multiLevelType w:val="singleLevel"/>
     <w:tmpl w:val="77A0C01E"/>
@@ -2941,7 +3194,7 @@
       </w:rPr>
     </w:lvl>
   </w:abstractNum>
-  <w:abstractNum w:abstractNumId="7">
+  <w:abstractNum w:abstractNumId="7" w15:restartNumberingAfterBreak="0">
     <w:nsid w:val="29EF7447"/>
     <w:multiLevelType w:val="multilevel"/>
     <w:tmpl w:val="2E3C2874"/>
@@ -3090,7 +3343,156 @@
       </w:rPr>
     </w:lvl>
   </w:abstractNum>
-  <w:abstractNum w:abstractNumId="8">
+  <w:abstractNum w:abstractNumId="8" w15:restartNumberingAfterBreak="0">
+    <w:nsid w:val="35122E4A"/>
+    <w:multiLevelType w:val="multilevel"/>
+    <w:tmpl w:val="04FEE7B0"/>
+    <w:lvl w:ilvl="0">
+      <w:start w:val="1"/>
+      <w:numFmt w:val="bullet"/>
+      <w:lvlText w:val=""/>
+      <w:lvlJc w:val="left"/>
+      <w:pPr>
+        <w:tabs>
+          <w:tab w:val="num" w:pos="720"/>
+        </w:tabs>
+        <w:ind w:left="720" w:hanging="360"/>
+      </w:pPr>
+      <w:rPr>
+        <w:rFonts w:ascii="Symbol" w:hAnsi="Symbol" w:hint="default"/>
+        <w:sz w:val="20"/>
+      </w:rPr>
+    </w:lvl>
+    <w:lvl w:ilvl="1" w:tentative="1">
+      <w:start w:val="1"/>
+      <w:numFmt w:val="bullet"/>
+      <w:lvlText w:val=""/>
+      <w:lvlJc w:val="left"/>
+      <w:pPr>
+        <w:tabs>
+          <w:tab w:val="num" w:pos="1440"/>
+        </w:tabs>
+        <w:ind w:left="1440" w:hanging="360"/>
+      </w:pPr>
+      <w:rPr>
+        <w:rFonts w:ascii="Symbol" w:hAnsi="Symbol" w:hint="default"/>
+        <w:sz w:val="20"/>
+      </w:rPr>
+    </w:lvl>
+    <w:lvl w:ilvl="2" w:tentative="1">
+      <w:start w:val="1"/>
+      <w:numFmt w:val="bullet"/>
+      <w:lvlText w:val=""/>
+      <w:lvlJc w:val="left"/>
+      <w:pPr>
+        <w:tabs>
+          <w:tab w:val="num" w:pos="2160"/>
+        </w:tabs>
+        <w:ind w:left="2160" w:hanging="360"/>
+      </w:pPr>
+      <w:rPr>
+        <w:rFonts w:ascii="Symbol" w:hAnsi="Symbol" w:hint="default"/>
+        <w:sz w:val="20"/>
+      </w:rPr>
+    </w:lvl>
+    <w:lvl w:ilvl="3" w:tentative="1">
+      <w:start w:val="1"/>
+      <w:numFmt w:val="bullet"/>
+      <w:lvlText w:val=""/>
+      <w:lvlJc w:val="left"/>
+      <w:pPr>
+        <w:tabs>
+          <w:tab w:val="num" w:pos="2880"/>
+        </w:tabs>
+        <w:ind w:left="2880" w:hanging="360"/>
+      </w:pPr>
+      <w:rPr>
+        <w:rFonts w:ascii="Symbol" w:hAnsi="Symbol" w:hint="default"/>
+        <w:sz w:val="20"/>
+      </w:rPr>
+    </w:lvl>
+    <w:lvl w:ilvl="4" w:tentative="1">
+      <w:start w:val="1"/>
+      <w:numFmt w:val="bullet"/>
+      <w:lvlText w:val=""/>
+      <w:lvlJc w:val="left"/>
+      <w:pPr>
+        <w:tabs>
+          <w:tab w:val="num" w:pos="3600"/>
+        </w:tabs>
+        <w:ind w:left="3600" w:hanging="360"/>
+      </w:pPr>
+      <w:rPr>
+        <w:rFonts w:ascii="Symbol" w:hAnsi="Symbol" w:hint="default"/>
+        <w:sz w:val="20"/>
+      </w:rPr>
+    </w:lvl>
+    <w:lvl w:ilvl="5" w:tentative="1">
+      <w:start w:val="1"/>
+      <w:numFmt w:val="bullet"/>
+      <w:lvlText w:val=""/>
+      <w:lvlJc w:val="left"/>
+      <w:pPr>
+        <w:tabs>
+          <w:tab w:val="num" w:pos="4320"/>
+        </w:tabs>
+        <w:ind w:left="4320" w:hanging="360"/>
+      </w:pPr>
+      <w:rPr>
+        <w:rFonts w:ascii="Symbol" w:hAnsi="Symbol" w:hint="default"/>
+        <w:sz w:val="20"/>
+      </w:rPr>
+    </w:lvl>
+    <w:lvl w:ilvl="6" w:tentative="1">
+      <w:start w:val="1"/>
+      <w:numFmt w:val="bullet"/>
+      <w:lvlText w:val=""/>
+      <w:lvlJc w:val="left"/>
+      <w:pPr>
+        <w:tabs>
+          <w:tab w:val="num" w:pos="5040"/>
+        </w:tabs>
+        <w:ind w:left="5040" w:hanging="360"/>
+      </w:pPr>
+      <w:rPr>
+        <w:rFonts w:ascii="Symbol" w:hAnsi="Symbol" w:hint="default"/>
+        <w:sz w:val="20"/>
+      </w:rPr>
+    </w:lvl>
+    <w:lvl w:ilvl="7" w:tentative="1">
+      <w:start w:val="1"/>
+      <w:numFmt w:val="bullet"/>
+      <w:lvlText w:val=""/>
+      <w:lvlJc w:val="left"/>
+      <w:pPr>
+        <w:tabs>
+          <w:tab w:val="num" w:pos="5760"/>
+        </w:tabs>
+        <w:ind w:left="5760" w:hanging="360"/>
+      </w:pPr>
+      <w:rPr>
+        <w:rFonts w:ascii="Symbol" w:hAnsi="Symbol" w:hint="default"/>
+        <w:sz w:val="20"/>
+      </w:rPr>
+    </w:lvl>
+    <w:lvl w:ilvl="8" w:tentative="1">
+      <w:start w:val="1"/>
+      <w:numFmt w:val="bullet"/>
+      <w:lvlText w:val=""/>
+      <w:lvlJc w:val="left"/>
+      <w:pPr>
+        <w:tabs>
+          <w:tab w:val="num" w:pos="6480"/>
+        </w:tabs>
+        <w:ind w:left="6480" w:hanging="360"/>
+      </w:pPr>
+      <w:rPr>
+        <w:rFonts w:ascii="Symbol" w:hAnsi="Symbol" w:hint="default"/>
+        <w:sz w:val="20"/>
+      </w:rPr>
+    </w:lvl>
+  </w:abstractNum>
+  <w:abstractNum w:abstractNumId="9" w15:restartNumberingAfterBreak="0">
     <w:nsid w:val="37393DC0"/>
     <w:multiLevelType w:val="hybridMultilevel"/>
     <w:tmpl w:val="7A78BA46"/>
@@ -3230,7 +3632,7 @@
       </w:rPr>
     </w:lvl>
   </w:abstractNum>
-  <w:abstractNum w:abstractNumId="9">
+  <w:abstractNum w:abstractNumId="10" w15:restartNumberingAfterBreak="0">
     <w:nsid w:val="3F6D6EB3"/>
     <w:multiLevelType w:val="multilevel"/>
     <w:tmpl w:val="FFFFFFFF"/>
@@ -3298,7 +3700,7 @@
       <w:lvlJc w:val="left"/>
     </w:lvl>
   </w:abstractNum>
-  <w:abstractNum w:abstractNumId="10">
+  <w:abstractNum w:abstractNumId="11" w15:restartNumberingAfterBreak="0">
     <w:nsid w:val="41395FB6"/>
     <w:multiLevelType w:val="hybridMultilevel"/>
     <w:tmpl w:val="4ABC85C4"/>
@@ -3438,7 +3840,305 @@
       </w:rPr>
     </w:lvl>
   </w:abstractNum>
-  <w:abstractNum w:abstractNumId="11">
+  <w:abstractNum w:abstractNumId="12" w15:restartNumberingAfterBreak="0">
+    <w:nsid w:val="45B325B9"/>
+    <w:multiLevelType w:val="multilevel"/>
+    <w:tmpl w:val="E91A3A66"/>
+    <w:lvl w:ilvl="0">
+      <w:start w:val="1"/>
+      <w:numFmt w:val="bullet"/>
+      <w:lvlText w:val=""/>
+      <w:lvlJc w:val="left"/>
+      <w:pPr>
+        <w:tabs>
+          <w:tab w:val="num" w:pos="720"/>
+        </w:tabs>
+        <w:ind w:left="720" w:hanging="360"/>
+      </w:pPr>
+      <w:rPr>
+        <w:rFonts w:ascii="Symbol" w:hAnsi="Symbol" w:hint="default"/>
+        <w:sz w:val="20"/>
+      </w:rPr>
+    </w:lvl>
+    <w:lvl w:ilvl="1" w:tentative="1">
+      <w:start w:val="1"/>
+      <w:numFmt w:val="bullet"/>
+      <w:lvlText w:val="o"/>
+      <w:lvlJc w:val="left"/>
+      <w:pPr>
+        <w:tabs>
+          <w:tab w:val="num" w:pos="1440"/>
+        </w:tabs>
+        <w:ind w:left="1440" w:hanging="360"/>
+      </w:pPr>
+      <w:rPr>
+        <w:rFonts w:ascii="Courier New" w:hAnsi="Courier New" w:hint="default"/>
+        <w:sz w:val="20"/>
+      </w:rPr>
+    </w:lvl>
+    <w:lvl w:ilvl="2" w:tentative="1">
+      <w:start w:val="1"/>
+      <w:numFmt w:val="bullet"/>
+      <w:lvlText w:val=""/>
+      <w:lvlJc w:val="left"/>
+      <w:pPr>
+        <w:tabs>
+          <w:tab w:val="num" w:pos="2160"/>
+        </w:tabs>
+        <w:ind w:left="2160" w:hanging="360"/>
+      </w:pPr>
+      <w:rPr>
+        <w:rFonts w:ascii="Wingdings" w:hAnsi="Wingdings" w:hint="default"/>
+        <w:sz w:val="20"/>
+      </w:rPr>
+    </w:lvl>
+    <w:lvl w:ilvl="3" w:tentative="1">
+      <w:start w:val="1"/>
+      <w:numFmt w:val="bullet"/>
+      <w:lvlText w:val=""/>
+      <w:lvlJc w:val="left"/>
+      <w:pPr>
+        <w:tabs>
+          <w:tab w:val="num" w:pos="2880"/>
+        </w:tabs>
+        <w:ind w:left="2880" w:hanging="360"/>
+      </w:pPr>
+      <w:rPr>
+        <w:rFonts w:ascii="Wingdings" w:hAnsi="Wingdings" w:hint="default"/>
+        <w:sz w:val="20"/>
+      </w:rPr>
+    </w:lvl>
+    <w:lvl w:ilvl="4" w:tentative="1">
+      <w:start w:val="1"/>
+      <w:numFmt w:val="bullet"/>
+      <w:lvlText w:val=""/>
+      <w:lvlJc w:val="left"/>
+      <w:pPr>
+        <w:tabs>
+          <w:tab w:val="num" w:pos="3600"/>
+        </w:tabs>
+        <w:ind w:left="3600" w:hanging="360"/>
+      </w:pPr>
+      <w:rPr>
+        <w:rFonts w:ascii="Wingdings" w:hAnsi="Wingdings" w:hint="default"/>
+        <w:sz w:val="20"/>
+      </w:rPr>
+    </w:lvl>
+    <w:lvl w:ilvl="5" w:tentative="1">
+      <w:start w:val="1"/>
+      <w:numFmt w:val="bullet"/>
+      <w:lvlText w:val=""/>
+      <w:lvlJc w:val="left"/>
+      <w:pPr>
+        <w:tabs>
+          <w:tab w:val="num" w:pos="4320"/>
+        </w:tabs>
+        <w:ind w:left="4320" w:hanging="360"/>
+      </w:pPr>
+      <w:rPr>
+        <w:rFonts w:ascii="Wingdings" w:hAnsi="Wingdings" w:hint="default"/>
+        <w:sz w:val="20"/>
+      </w:rPr>
+    </w:lvl>
+    <w:lvl w:ilvl="6" w:tentative="1">
+      <w:start w:val="1"/>
+      <w:numFmt w:val="bullet"/>
+      <w:lvlText w:val=""/>
+      <w:lvlJc w:val="left"/>
+      <w:pPr>
+        <w:tabs>
+          <w:tab w:val="num" w:pos="5040"/>
+        </w:tabs>
+        <w:ind w:left="5040" w:hanging="360"/>
+      </w:pPr>
+      <w:rPr>
+        <w:rFonts w:ascii="Wingdings" w:hAnsi="Wingdings" w:hint="default"/>
+        <w:sz w:val="20"/>
+      </w:rPr>
+    </w:lvl>
+    <w:lvl w:ilvl="7" w:tentative="1">
+      <w:start w:val="1"/>
+      <w:numFmt w:val="bullet"/>
+      <w:lvlText w:val=""/>
+      <w:lvlJc w:val="left"/>
+      <w:pPr>
+        <w:tabs>
+          <w:tab w:val="num" w:pos="5760"/>
+        </w:tabs>
+        <w:ind w:left="5760" w:hanging="360"/>
+      </w:pPr>
+      <w:rPr>
+        <w:rFonts w:ascii="Wingdings" w:hAnsi="Wingdings" w:hint="default"/>
+        <w:sz w:val="20"/>
+      </w:rPr>
+    </w:lvl>
+    <w:lvl w:ilvl="8" w:tentative="1">
+      <w:start w:val="1"/>
+      <w:numFmt w:val="bullet"/>
+      <w:lvlText w:val=""/>
+      <w:lvlJc w:val="left"/>
+      <w:pPr>
+        <w:tabs>
+          <w:tab w:val="num" w:pos="6480"/>
+        </w:tabs>
+        <w:ind w:left="6480" w:hanging="360"/>
+      </w:pPr>
+      <w:rPr>
+        <w:rFonts w:ascii="Wingdings" w:hAnsi="Wingdings" w:hint="default"/>
+        <w:sz w:val="20"/>
+      </w:rPr>
+    </w:lvl>
+  </w:abstractNum>
+  <w:abstractNum w:abstractNumId="13" w15:restartNumberingAfterBreak="0">
+    <w:nsid w:val="4AD4619C"/>
+    <w:multiLevelType w:val="multilevel"/>
+    <w:tmpl w:val="B866A24C"/>
+    <w:lvl w:ilvl="0">
+      <w:start w:val="1"/>
+      <w:numFmt w:val="bullet"/>
+      <w:lvlText w:val=""/>
+      <w:lvlJc w:val="left"/>
+      <w:pPr>
+        <w:tabs>
+          <w:tab w:val="num" w:pos="720"/>
+        </w:tabs>
+        <w:ind w:left="720" w:hanging="360"/>
+      </w:pPr>
+      <w:rPr>
+        <w:rFonts w:ascii="Symbol" w:hAnsi="Symbol" w:hint="default"/>
+        <w:sz w:val="20"/>
+      </w:rPr>
+    </w:lvl>
+    <w:lvl w:ilvl="1" w:tentative="1">
+      <w:start w:val="1"/>
+      <w:numFmt w:val="bullet"/>
+      <w:lvlText w:val=""/>
+      <w:lvlJc w:val="left"/>
+      <w:pPr>
+        <w:tabs>
+          <w:tab w:val="num" w:pos="1440"/>
+        </w:tabs>
+        <w:ind w:left="1440" w:hanging="360"/>
+      </w:pPr>
+      <w:rPr>
+        <w:rFonts w:ascii="Symbol" w:hAnsi="Symbol" w:hint="default"/>
+        <w:sz w:val="20"/>
+      </w:rPr>
+    </w:lvl>
+    <w:lvl w:ilvl="2" w:tentative="1">
+      <w:start w:val="1"/>
+      <w:numFmt w:val="bullet"/>
+      <w:lvlText w:val=""/>
+      <w:lvlJc w:val="left"/>
+      <w:pPr>
+        <w:tabs>
+          <w:tab w:val="num" w:pos="2160"/>
+        </w:tabs>
+        <w:ind w:left="2160" w:hanging="360"/>
+      </w:pPr>
+      <w:rPr>
+        <w:rFonts w:ascii="Symbol" w:hAnsi="Symbol" w:hint="default"/>
+        <w:sz w:val="20"/>
+      </w:rPr>
+    </w:lvl>
+    <w:lvl w:ilvl="3" w:tentative="1">
+      <w:start w:val="1"/>
+      <w:numFmt w:val="bullet"/>
+      <w:lvlText w:val=""/>
+      <w:lvlJc w:val="left"/>
+      <w:pPr>
+        <w:tabs>
+          <w:tab w:val="num" w:pos="2880"/>
+        </w:tabs>
+        <w:ind w:left="2880" w:hanging="360"/>
+      </w:pPr>
+      <w:rPr>
+        <w:rFonts w:ascii="Symbol" w:hAnsi="Symbol" w:hint="default"/>
+        <w:sz w:val="20"/>
+      </w:rPr>
+    </w:lvl>
+    <w:lvl w:ilvl="4" w:tentative="1">
+      <w:start w:val="1"/>
+      <w:numFmt w:val="bullet"/>
+      <w:lvlText w:val=""/>
+      <w:lvlJc w:val="left"/>
+      <w:pPr>
+        <w:tabs>
+          <w:tab w:val="num" w:pos="3600"/>
+        </w:tabs>
+        <w:ind w:left="3600" w:hanging="360"/>
+      </w:pPr>
+      <w:rPr>
+        <w:rFonts w:ascii="Symbol" w:hAnsi="Symbol" w:hint="default"/>
+        <w:sz w:val="20"/>
+      </w:rPr>
+    </w:lvl>
+    <w:lvl w:ilvl="5" w:tentative="1">
+      <w:start w:val="1"/>
+      <w:numFmt w:val="bullet"/>
+      <w:lvlText w:val=""/>
+      <w:lvlJc w:val="left"/>
+      <w:pPr>
+        <w:tabs>
+          <w:tab w:val="num" w:pos="4320"/>
+        </w:tabs>
+        <w:ind w:left="4320" w:hanging="360"/>
+      </w:pPr>
+      <w:rPr>
+        <w:rFonts w:ascii="Symbol" w:hAnsi="Symbol" w:hint="default"/>
+        <w:sz w:val="20"/>
+      </w:rPr>
+    </w:lvl>
+    <w:lvl w:ilvl="6" w:tentative="1">
+      <w:start w:val="1"/>
+      <w:numFmt w:val="bullet"/>
+      <w:lvlText w:val=""/>
+      <w:lvlJc w:val="left"/>
+      <w:pPr>
+        <w:tabs>
+          <w:tab w:val="num" w:pos="5040"/>
+        </w:tabs>
+        <w:ind w:left="5040" w:hanging="360"/>
+      </w:pPr>
+      <w:rPr>
+        <w:rFonts w:ascii="Symbol" w:hAnsi="Symbol" w:hint="default"/>
+        <w:sz w:val="20"/>
+      </w:rPr>
+    </w:lvl>
+    <w:lvl w:ilvl="7" w:tentative="1">
+      <w:start w:val="1"/>
+      <w:numFmt w:val="bullet"/>
+      <w:lvlText w:val=""/>
+      <w:lvlJc w:val="left"/>
+      <w:pPr>
+        <w:tabs>
+          <w:tab w:val="num" w:pos="5760"/>
+        </w:tabs>
+        <w:ind w:left="5760" w:hanging="360"/>
+      </w:pPr>
+      <w:rPr>
+        <w:rFonts w:ascii="Symbol" w:hAnsi="Symbol" w:hint="default"/>
+        <w:sz w:val="20"/>
+      </w:rPr>
+    </w:lvl>
+    <w:lvl w:ilvl="8" w:tentative="1">
+      <w:start w:val="1"/>
+      <w:numFmt w:val="bullet"/>
+      <w:lvlText w:val=""/>
+      <w:lvlJc w:val="left"/>
+      <w:pPr>
+        <w:tabs>
+          <w:tab w:val="num" w:pos="6480"/>
+        </w:tabs>
+        <w:ind w:left="6480" w:hanging="360"/>
+      </w:pPr>
+      <w:rPr>
+        <w:rFonts w:ascii="Symbol" w:hAnsi="Symbol" w:hint="default"/>
+        <w:sz w:val="20"/>
+      </w:rPr>
+    </w:lvl>
+  </w:abstractNum>
+  <w:abstractNum w:abstractNumId="14" w15:restartNumberingAfterBreak="0">
     <w:nsid w:val="5DEF61DC"/>
     <w:multiLevelType w:val="multilevel"/>
     <w:tmpl w:val="FFFFFFFF"/>
@@ -3506,7 +4206,7 @@
       <w:lvlJc w:val="left"/>
     </w:lvl>
   </w:abstractNum>
-  <w:abstractNum w:abstractNumId="12">
+  <w:abstractNum w:abstractNumId="15" w15:restartNumberingAfterBreak="0">
     <w:nsid w:val="65704325"/>
     <w:multiLevelType w:val="hybridMultilevel"/>
     <w:tmpl w:val="32B0D5EE"/>
@@ -3646,7 +4346,7 @@
       </w:rPr>
     </w:lvl>
   </w:abstractNum>
-  <w:abstractNum w:abstractNumId="13">
+  <w:abstractNum w:abstractNumId="16" w15:restartNumberingAfterBreak="0">
     <w:nsid w:val="701A771C"/>
     <w:multiLevelType w:val="multilevel"/>
     <w:tmpl w:val="11D8D30C"/>
@@ -3719,7 +4419,7 @@
       <w:lvlJc w:val="left"/>
     </w:lvl>
   </w:abstractNum>
-  <w:abstractNum w:abstractNumId="14">
+  <w:abstractNum w:abstractNumId="17" w15:restartNumberingAfterBreak="0">
     <w:nsid w:val="73474DEB"/>
     <w:multiLevelType w:val="hybridMultilevel"/>
     <w:tmpl w:val="F410D3B4"/>
@@ -3852,6 +4552,119 @@
         <w:tabs>
           <w:tab w:val="num" w:pos="6480"/>
         </w:tabs>
+        <w:ind w:left="6480" w:hanging="360"/>
+      </w:pPr>
+      <w:rPr>
+        <w:rFonts w:ascii="Wingdings" w:hAnsi="Wingdings" w:hint="default"/>
+      </w:rPr>
+    </w:lvl>
+  </w:abstractNum>
+  <w:abstractNum w:abstractNumId="18" w15:restartNumberingAfterBreak="0">
+    <w:nsid w:val="747F7EC2"/>
+    <w:multiLevelType w:val="hybridMultilevel"/>
+    <w:tmpl w:val="5C36E740"/>
+    <w:lvl w:ilvl="0" w:tplc="04160001">
+      <w:start w:val="1"/>
+      <w:numFmt w:val="bullet"/>
+      <w:lvlText w:val=""/>
+      <w:lvlJc w:val="left"/>
+      <w:pPr>
+        <w:ind w:left="720" w:hanging="360"/>
+      </w:pPr>
+      <w:rPr>
+        <w:rFonts w:ascii="Symbol" w:hAnsi="Symbol" w:hint="default"/>
+      </w:rPr>
+    </w:lvl>
+    <w:lvl w:ilvl="1" w:tplc="04160003" w:tentative="1">
+      <w:start w:val="1"/>
+      <w:numFmt w:val="bullet"/>
+      <w:lvlText w:val="o"/>
+      <w:lvlJc w:val="left"/>
+      <w:pPr>
+        <w:ind w:left="1440" w:hanging="360"/>
+      </w:pPr>
+      <w:rPr>
+        <w:rFonts w:ascii="Courier New" w:hAnsi="Courier New" w:cs="Courier New" w:hint="default"/>
+      </w:rPr>
+    </w:lvl>
+    <w:lvl w:ilvl="2" w:tplc="04160005" w:tentative="1">
+      <w:start w:val="1"/>
+      <w:numFmt w:val="bullet"/>
+      <w:lvlText w:val=""/>
+      <w:lvlJc w:val="left"/>
+      <w:pPr>
+        <w:ind w:left="2160" w:hanging="360"/>
+      </w:pPr>
+      <w:rPr>
+        <w:rFonts w:ascii="Wingdings" w:hAnsi="Wingdings" w:hint="default"/>
+      </w:rPr>
+    </w:lvl>
+    <w:lvl w:ilvl="3" w:tplc="04160001" w:tentative="1">
+      <w:start w:val="1"/>
+      <w:numFmt w:val="bullet"/>
+      <w:lvlText w:val=""/>
+      <w:lvlJc w:val="left"/>
+      <w:pPr>
+        <w:ind w:left="2880" w:hanging="360"/>
+      </w:pPr>
+      <w:rPr>
+        <w:rFonts w:ascii="Symbol" w:hAnsi="Symbol" w:hint="default"/>
+      </w:rPr>
+    </w:lvl>
+    <w:lvl w:ilvl="4" w:tplc="04160003" w:tentative="1">
+      <w:start w:val="1"/>
+      <w:numFmt w:val="bullet"/>
+      <w:lvlText w:val="o"/>
+      <w:lvlJc w:val="left"/>
+      <w:pPr>
+        <w:ind w:left="3600" w:hanging="360"/>
+      </w:pPr>
+      <w:rPr>
+        <w:rFonts w:ascii="Courier New" w:hAnsi="Courier New" w:cs="Courier New" w:hint="default"/>
+      </w:rPr>
+    </w:lvl>
+    <w:lvl w:ilvl="5" w:tplc="04160005" w:tentative="1">
+      <w:start w:val="1"/>
+      <w:numFmt w:val="bullet"/>
+      <w:lvlText w:val=""/>
+      <w:lvlJc w:val="left"/>
+      <w:pPr>
+        <w:ind w:left="4320" w:hanging="360"/>
+      </w:pPr>
+      <w:rPr>
+        <w:rFonts w:ascii="Wingdings" w:hAnsi="Wingdings" w:hint="default"/>
+      </w:rPr>
+    </w:lvl>
+    <w:lvl w:ilvl="6" w:tplc="04160001" w:tentative="1">
+      <w:start w:val="1"/>
+      <w:numFmt w:val="bullet"/>
+      <w:lvlText w:val=""/>
+      <w:lvlJc w:val="left"/>
+      <w:pPr>
+        <w:ind w:left="5040" w:hanging="360"/>
+      </w:pPr>
+      <w:rPr>
+        <w:rFonts w:ascii="Symbol" w:hAnsi="Symbol" w:hint="default"/>
+      </w:rPr>
+    </w:lvl>
+    <w:lvl w:ilvl="7" w:tplc="04160003" w:tentative="1">
+      <w:start w:val="1"/>
+      <w:numFmt w:val="bullet"/>
+      <w:lvlText w:val="o"/>
+      <w:lvlJc w:val="left"/>
+      <w:pPr>
+        <w:ind w:left="5760" w:hanging="360"/>
+      </w:pPr>
+      <w:rPr>
+        <w:rFonts w:ascii="Courier New" w:hAnsi="Courier New" w:cs="Courier New" w:hint="default"/>
+      </w:rPr>
+    </w:lvl>
+    <w:lvl w:ilvl="8" w:tplc="04160005" w:tentative="1">
+      <w:start w:val="1"/>
+      <w:numFmt w:val="bullet"/>
+      <w:lvlText w:val=""/>
+      <w:lvlJc w:val="left"/>
+      <w:pPr>
         <w:ind w:left="6480" w:hanging="360"/>
       </w:pPr>
       <w:rPr>
@@ -3866,10 +4679,10 @@
     <w:abstractNumId w:val="5"/>
   </w:num>
   <w:num w:numId="3">
-    <w:abstractNumId w:val="14"/>
+    <w:abstractNumId w:val="17"/>
   </w:num>
   <w:num w:numId="4">
-    <w:abstractNumId w:val="12"/>
+    <w:abstractNumId w:val="15"/>
   </w:num>
   <w:num w:numId="5">
     <w:abstractNumId w:val="0"/>
@@ -3914,7 +4727,7 @@
     <w:abstractNumId w:val="1"/>
   </w:num>
   <w:num w:numId="19">
-    <w:abstractNumId w:val="10"/>
+    <w:abstractNumId w:val="11"/>
   </w:num>
   <w:num w:numId="20">
     <w:abstractNumId w:val="0"/>
@@ -3929,7 +4742,7 @@
     <w:abstractNumId w:val="0"/>
   </w:num>
   <w:num w:numId="24">
-    <w:abstractNumId w:val="8"/>
+    <w:abstractNumId w:val="9"/>
   </w:num>
   <w:num w:numId="25">
     <w:abstractNumId w:val="7"/>
@@ -3941,19 +4754,31 @@
     <w:abstractNumId w:val="3"/>
   </w:num>
   <w:num w:numId="28">
-    <w:abstractNumId w:val="11"/>
+    <w:abstractNumId w:val="14"/>
   </w:num>
   <w:num w:numId="29">
-    <w:abstractNumId w:val="9"/>
+    <w:abstractNumId w:val="10"/>
   </w:num>
   <w:num w:numId="30">
+    <w:abstractNumId w:val="16"/>
+  </w:num>
+  <w:num w:numId="31">
     <w:abstractNumId w:val="13"/>
+  </w:num>
+  <w:num w:numId="32">
+    <w:abstractNumId w:val="8"/>
+  </w:num>
+  <w:num w:numId="33">
+    <w:abstractNumId w:val="18"/>
+  </w:num>
+  <w:num w:numId="34">
+    <w:abstractNumId w:val="12"/>
   </w:num>
 </w:numbering>
 </file>
 
 <file path=word/styles.xml><?xml version="1.0" encoding="utf-8"?>
-<w:styles xmlns:mc="http://schemas.openxmlformats.org/markup-compatibility/2006" xmlns:r="http://schemas.openxmlformats.org/officeDocument/2006/relationships" xmlns:w="http://schemas.openxmlformats.org/wordprocessingml/2006/main" xmlns:w14="http://schemas.microsoft.com/office/word/2010/wordml" mc:Ignorable="w14">
+<w:styles xmlns:mc="http://schemas.openxmlformats.org/markup-compatibility/2006" xmlns:r="http://schemas.openxmlformats.org/officeDocument/2006/relationships" xmlns:w="http://schemas.openxmlformats.org/wordprocessingml/2006/main" xmlns:w14="http://schemas.microsoft.com/office/word/2010/wordml" xmlns:w15="http://schemas.microsoft.com/office/word/2012/wordml" mc:Ignorable="w14 w15">
   <w:docDefaults>
     <w:rPrDefault>
       <w:rPr>
@@ -3963,144 +4788,378 @@
     </w:rPrDefault>
     <w:pPrDefault/>
   </w:docDefaults>
-  <w:latentStyles w:defLockedState="0" w:defUIPriority="99" w:defSemiHidden="1" w:defUnhideWhenUsed="1" w:defQFormat="0" w:count="267">
-    <w:lsdException w:name="Normal" w:semiHidden="0" w:uiPriority="0" w:unhideWhenUsed="0" w:qFormat="1"/>
-    <w:lsdException w:name="heading 1" w:semiHidden="0" w:uiPriority="9" w:unhideWhenUsed="0" w:qFormat="1"/>
-    <w:lsdException w:name="heading 2" w:semiHidden="0" w:uiPriority="9" w:unhideWhenUsed="0" w:qFormat="1"/>
-    <w:lsdException w:name="heading 3" w:semiHidden="0" w:uiPriority="9" w:unhideWhenUsed="0" w:qFormat="1"/>
-    <w:lsdException w:name="heading 4" w:semiHidden="0" w:uiPriority="9" w:unhideWhenUsed="0" w:qFormat="1"/>
-    <w:lsdException w:name="heading 5" w:semiHidden="0" w:uiPriority="9" w:unhideWhenUsed="0" w:qFormat="1"/>
-    <w:lsdException w:name="heading 6" w:semiHidden="0" w:uiPriority="9" w:unhideWhenUsed="0" w:qFormat="1"/>
-    <w:lsdException w:name="heading 7" w:semiHidden="0" w:uiPriority="9" w:unhideWhenUsed="0" w:qFormat="1"/>
-    <w:lsdException w:name="heading 8" w:semiHidden="0" w:uiPriority="9" w:unhideWhenUsed="0" w:qFormat="1"/>
-    <w:lsdException w:name="heading 9" w:semiHidden="0" w:uiPriority="9" w:unhideWhenUsed="0" w:qFormat="1"/>
-    <w:lsdException w:name="toc 1" w:uiPriority="39"/>
-    <w:lsdException w:name="toc 2" w:uiPriority="39"/>
-    <w:lsdException w:name="toc 3" w:uiPriority="39"/>
-    <w:lsdException w:name="toc 4" w:uiPriority="39"/>
-    <w:lsdException w:name="toc 5" w:uiPriority="39"/>
-    <w:lsdException w:name="toc 6" w:uiPriority="39"/>
-    <w:lsdException w:name="toc 7" w:uiPriority="39"/>
-    <w:lsdException w:name="toc 8" w:uiPriority="39"/>
-    <w:lsdException w:name="toc 9" w:uiPriority="39"/>
-    <w:lsdException w:name="caption" w:uiPriority="35" w:qFormat="1"/>
-    <w:lsdException w:name="Title" w:semiHidden="0" w:uiPriority="10" w:unhideWhenUsed="0" w:qFormat="1"/>
-    <w:lsdException w:name="Default Paragraph Font" w:uiPriority="1"/>
-    <w:lsdException w:name="Subtitle" w:semiHidden="0" w:uiPriority="11" w:unhideWhenUsed="0" w:qFormat="1"/>
-    <w:lsdException w:name="Strong" w:semiHidden="0" w:uiPriority="22" w:unhideWhenUsed="0" w:qFormat="1"/>
-    <w:lsdException w:name="Emphasis" w:semiHidden="0" w:uiPriority="20" w:unhideWhenUsed="0" w:qFormat="1"/>
-    <w:lsdException w:name="Table Grid" w:semiHidden="0" w:uiPriority="59" w:unhideWhenUsed="0"/>
-    <w:lsdException w:name="Placeholder Text" w:unhideWhenUsed="0"/>
-    <w:lsdException w:name="No Spacing" w:semiHidden="0" w:uiPriority="1" w:unhideWhenUsed="0" w:qFormat="1"/>
-    <w:lsdException w:name="Light Shading" w:semiHidden="0" w:uiPriority="60" w:unhideWhenUsed="0"/>
-    <w:lsdException w:name="Light List" w:semiHidden="0" w:uiPriority="61" w:unhideWhenUsed="0"/>
-    <w:lsdException w:name="Light Grid" w:semiHidden="0" w:uiPriority="62" w:unhideWhenUsed="0"/>
-    <w:lsdException w:name="Medium Shading 1" w:semiHidden="0" w:uiPriority="63" w:unhideWhenUsed="0"/>
-    <w:lsdException w:name="Medium Shading 2" w:semiHidden="0" w:uiPriority="64" w:unhideWhenUsed="0"/>
-    <w:lsdException w:name="Medium List 1" w:semiHidden="0" w:uiPriority="65" w:unhideWhenUsed="0"/>
-    <w:lsdException w:name="Medium List 2" w:semiHidden="0" w:uiPriority="66" w:unhideWhenUsed="0"/>
-    <w:lsdException w:name="Medium Grid 1" w:semiHidden="0" w:uiPriority="67" w:unhideWhenUsed="0"/>
-    <w:lsdException w:name="Medium Grid 2" w:semiHidden="0" w:uiPriority="68" w:unhideWhenUsed="0"/>
-    <w:lsdException w:name="Medium Grid 3" w:semiHidden="0" w:uiPriority="69" w:unhideWhenUsed="0"/>
-    <w:lsdException w:name="Dark List" w:semiHidden="0" w:uiPriority="70" w:unhideWhenUsed="0"/>
-    <w:lsdException w:name="Colorful Shading" w:semiHidden="0" w:uiPriority="71" w:unhideWhenUsed="0"/>
-    <w:lsdException w:name="Colorful List" w:semiHidden="0" w:uiPriority="72" w:unhideWhenUsed="0"/>
-    <w:lsdException w:name="Colorful Grid" w:semiHidden="0" w:uiPriority="73" w:unhideWhenUsed="0"/>
-    <w:lsdException w:name="Light Shading Accent 1" w:semiHidden="0" w:uiPriority="60" w:unhideWhenUsed="0"/>
-    <w:lsdException w:name="Light List Accent 1" w:semiHidden="0" w:uiPriority="61" w:unhideWhenUsed="0"/>
-    <w:lsdException w:name="Light Grid Accent 1" w:semiHidden="0" w:uiPriority="62" w:unhideWhenUsed="0"/>
-    <w:lsdException w:name="Medium Shading 1 Accent 1" w:semiHidden="0" w:uiPriority="63" w:unhideWhenUsed="0"/>
-    <w:lsdException w:name="Medium Shading 2 Accent 1" w:semiHidden="0" w:uiPriority="64" w:unhideWhenUsed="0"/>
-    <w:lsdException w:name="Medium List 1 Accent 1" w:semiHidden="0" w:uiPriority="65" w:unhideWhenUsed="0"/>
-    <w:lsdException w:name="Revision" w:unhideWhenUsed="0"/>
-    <w:lsdException w:name="List Paragraph" w:semiHidden="0" w:uiPriority="34" w:unhideWhenUsed="0" w:qFormat="1"/>
-    <w:lsdException w:name="Quote" w:semiHidden="0" w:uiPriority="29" w:unhideWhenUsed="0" w:qFormat="1"/>
-    <w:lsdException w:name="Intense Quote" w:semiHidden="0" w:uiPriority="30" w:unhideWhenUsed="0" w:qFormat="1"/>
-    <w:lsdException w:name="Medium List 2 Accent 1" w:semiHidden="0" w:uiPriority="66" w:unhideWhenUsed="0"/>
-    <w:lsdException w:name="Medium Grid 1 Accent 1" w:semiHidden="0" w:uiPriority="67" w:unhideWhenUsed="0"/>
-    <w:lsdException w:name="Medium Grid 2 Accent 1" w:semiHidden="0" w:uiPriority="68" w:unhideWhenUsed="0"/>
-    <w:lsdException w:name="Medium Grid 3 Accent 1" w:semiHidden="0" w:uiPriority="69" w:unhideWhenUsed="0"/>
-    <w:lsdException w:name="Dark List Accent 1" w:semiHidden="0" w:uiPriority="70" w:unhideWhenUsed="0"/>
-    <w:lsdException w:name="Colorful Shading Accent 1" w:semiHidden="0" w:uiPriority="71" w:unhideWhenUsed="0"/>
-    <w:lsdException w:name="Colorful List Accent 1" w:semiHidden="0" w:uiPriority="72" w:unhideWhenUsed="0"/>
-    <w:lsdException w:name="Colorful Grid Accent 1" w:semiHidden="0" w:uiPriority="73" w:unhideWhenUsed="0"/>
-    <w:lsdException w:name="Light Shading Accent 2" w:semiHidden="0" w:uiPriority="60" w:unhideWhenUsed="0"/>
-    <w:lsdException w:name="Light List Accent 2" w:semiHidden="0" w:uiPriority="61" w:unhideWhenUsed="0"/>
-    <w:lsdException w:name="Light Grid Accent 2" w:semiHidden="0" w:uiPriority="62" w:unhideWhenUsed="0"/>
-    <w:lsdException w:name="Medium Shading 1 Accent 2" w:semiHidden="0" w:uiPriority="63" w:unhideWhenUsed="0"/>
-    <w:lsdException w:name="Medium Shading 2 Accent 2" w:semiHidden="0" w:uiPriority="64" w:unhideWhenUsed="0"/>
-    <w:lsdException w:name="Medium List 1 Accent 2" w:semiHidden="0" w:uiPriority="65" w:unhideWhenUsed="0"/>
-    <w:lsdException w:name="Medium List 2 Accent 2" w:semiHidden="0" w:uiPriority="66" w:unhideWhenUsed="0"/>
-    <w:lsdException w:name="Medium Grid 1 Accent 2" w:semiHidden="0" w:uiPriority="67" w:unhideWhenUsed="0"/>
-    <w:lsdException w:name="Medium Grid 2 Accent 2" w:semiHidden="0" w:uiPriority="68" w:unhideWhenUsed="0"/>
-    <w:lsdException w:name="Medium Grid 3 Accent 2" w:semiHidden="0" w:uiPriority="69" w:unhideWhenUsed="0"/>
-    <w:lsdException w:name="Dark List Accent 2" w:semiHidden="0" w:uiPriority="70" w:unhideWhenUsed="0"/>
-    <w:lsdException w:name="Colorful Shading Accent 2" w:semiHidden="0" w:uiPriority="71" w:unhideWhenUsed="0"/>
-    <w:lsdException w:name="Colorful List Accent 2" w:semiHidden="0" w:uiPriority="72" w:unhideWhenUsed="0"/>
-    <w:lsdException w:name="Colorful Grid Accent 2" w:semiHidden="0" w:uiPriority="73" w:unhideWhenUsed="0"/>
-    <w:lsdException w:name="Light Shading Accent 3" w:semiHidden="0" w:uiPriority="60" w:unhideWhenUsed="0"/>
-    <w:lsdException w:name="Light List Accent 3" w:semiHidden="0" w:uiPriority="61" w:unhideWhenUsed="0"/>
-    <w:lsdException w:name="Light Grid Accent 3" w:semiHidden="0" w:uiPriority="62" w:unhideWhenUsed="0"/>
-    <w:lsdException w:name="Medium Shading 1 Accent 3" w:semiHidden="0" w:uiPriority="63" w:unhideWhenUsed="0"/>
-    <w:lsdException w:name="Medium Shading 2 Accent 3" w:semiHidden="0" w:uiPriority="64" w:unhideWhenUsed="0"/>
-    <w:lsdException w:name="Medium List 1 Accent 3" w:semiHidden="0" w:uiPriority="65" w:unhideWhenUsed="0"/>
-    <w:lsdException w:name="Medium List 2 Accent 3" w:semiHidden="0" w:uiPriority="66" w:unhideWhenUsed="0"/>
-    <w:lsdException w:name="Medium Grid 1 Accent 3" w:semiHidden="0" w:uiPriority="67" w:unhideWhenUsed="0"/>
-    <w:lsdException w:name="Medium Grid 2 Accent 3" w:semiHidden="0" w:uiPriority="68" w:unhideWhenUsed="0"/>
-    <w:lsdException w:name="Medium Grid 3 Accent 3" w:semiHidden="0" w:uiPriority="69" w:unhideWhenUsed="0"/>
-    <w:lsdException w:name="Dark List Accent 3" w:semiHidden="0" w:uiPriority="70" w:unhideWhenUsed="0"/>
-    <w:lsdException w:name="Colorful Shading Accent 3" w:semiHidden="0" w:uiPriority="71" w:unhideWhenUsed="0"/>
-    <w:lsdException w:name="Colorful List Accent 3" w:semiHidden="0" w:uiPriority="72" w:unhideWhenUsed="0"/>
-    <w:lsdException w:name="Colorful Grid Accent 3" w:semiHidden="0" w:uiPriority="73" w:unhideWhenUsed="0"/>
-    <w:lsdException w:name="Light Shading Accent 4" w:semiHidden="0" w:uiPriority="60" w:unhideWhenUsed="0"/>
-    <w:lsdException w:name="Light List Accent 4" w:semiHidden="0" w:uiPriority="61" w:unhideWhenUsed="0"/>
-    <w:lsdException w:name="Light Grid Accent 4" w:semiHidden="0" w:uiPriority="62" w:unhideWhenUsed="0"/>
-    <w:lsdException w:name="Medium Shading 1 Accent 4" w:semiHidden="0" w:uiPriority="63" w:unhideWhenUsed="0"/>
-    <w:lsdException w:name="Medium Shading 2 Accent 4" w:semiHidden="0" w:uiPriority="64" w:unhideWhenUsed="0"/>
-    <w:lsdException w:name="Medium List 1 Accent 4" w:semiHidden="0" w:uiPriority="65" w:unhideWhenUsed="0"/>
-    <w:lsdException w:name="Medium List 2 Accent 4" w:semiHidden="0" w:uiPriority="66" w:unhideWhenUsed="0"/>
-    <w:lsdException w:name="Medium Grid 1 Accent 4" w:semiHidden="0" w:uiPriority="67" w:unhideWhenUsed="0"/>
-    <w:lsdException w:name="Medium Grid 2 Accent 4" w:semiHidden="0" w:uiPriority="68" w:unhideWhenUsed="0"/>
-    <w:lsdException w:name="Medium Grid 3 Accent 4" w:semiHidden="0" w:uiPriority="69" w:unhideWhenUsed="0"/>
-    <w:lsdException w:name="Dark List Accent 4" w:semiHidden="0" w:uiPriority="70" w:unhideWhenUsed="0"/>
-    <w:lsdException w:name="Colorful Shading Accent 4" w:semiHidden="0" w:uiPriority="71" w:unhideWhenUsed="0"/>
-    <w:lsdException w:name="Colorful List Accent 4" w:semiHidden="0" w:uiPriority="72" w:unhideWhenUsed="0"/>
-    <w:lsdException w:name="Colorful Grid Accent 4" w:semiHidden="0" w:uiPriority="73" w:unhideWhenUsed="0"/>
-    <w:lsdException w:name="Light Shading Accent 5" w:semiHidden="0" w:uiPriority="60" w:unhideWhenUsed="0"/>
-    <w:lsdException w:name="Light List Accent 5" w:semiHidden="0" w:uiPriority="61" w:unhideWhenUsed="0"/>
-    <w:lsdException w:name="Light Grid Accent 5" w:semiHidden="0" w:uiPriority="62" w:unhideWhenUsed="0"/>
-    <w:lsdException w:name="Medium Shading 1 Accent 5" w:semiHidden="0" w:uiPriority="63" w:unhideWhenUsed="0"/>
-    <w:lsdException w:name="Medium Shading 2 Accent 5" w:semiHidden="0" w:uiPriority="64" w:unhideWhenUsed="0"/>
-    <w:lsdException w:name="Medium List 1 Accent 5" w:semiHidden="0" w:uiPriority="65" w:unhideWhenUsed="0"/>
-    <w:lsdException w:name="Medium List 2 Accent 5" w:semiHidden="0" w:uiPriority="66" w:unhideWhenUsed="0"/>
-    <w:lsdException w:name="Medium Grid 1 Accent 5" w:semiHidden="0" w:uiPriority="67" w:unhideWhenUsed="0"/>
-    <w:lsdException w:name="Medium Grid 2 Accent 5" w:semiHidden="0" w:uiPriority="68" w:unhideWhenUsed="0"/>
-    <w:lsdException w:name="Medium Grid 3 Accent 5" w:semiHidden="0" w:uiPriority="69" w:unhideWhenUsed="0"/>
-    <w:lsdException w:name="Dark List Accent 5" w:semiHidden="0" w:uiPriority="70" w:unhideWhenUsed="0"/>
-    <w:lsdException w:name="Colorful Shading Accent 5" w:semiHidden="0" w:uiPriority="71" w:unhideWhenUsed="0"/>
-    <w:lsdException w:name="Colorful List Accent 5" w:semiHidden="0" w:uiPriority="72" w:unhideWhenUsed="0"/>
-    <w:lsdException w:name="Colorful Grid Accent 5" w:semiHidden="0" w:uiPriority="73" w:unhideWhenUsed="0"/>
-    <w:lsdException w:name="Light Shading Accent 6" w:semiHidden="0" w:uiPriority="60" w:unhideWhenUsed="0"/>
-    <w:lsdException w:name="Light List Accent 6" w:semiHidden="0" w:uiPriority="61" w:unhideWhenUsed="0"/>
-    <w:lsdException w:name="Light Grid Accent 6" w:semiHidden="0" w:uiPriority="62" w:unhideWhenUsed="0"/>
-    <w:lsdException w:name="Medium Shading 1 Accent 6" w:semiHidden="0" w:uiPriority="63" w:unhideWhenUsed="0"/>
-    <w:lsdException w:name="Medium Shading 2 Accent 6" w:semiHidden="0" w:uiPriority="64" w:unhideWhenUsed="0"/>
-    <w:lsdException w:name="Medium List 1 Accent 6" w:semiHidden="0" w:uiPriority="65" w:unhideWhenUsed="0"/>
-    <w:lsdException w:name="Medium List 2 Accent 6" w:semiHidden="0" w:uiPriority="66" w:unhideWhenUsed="0"/>
-    <w:lsdException w:name="Medium Grid 1 Accent 6" w:semiHidden="0" w:uiPriority="67" w:unhideWhenUsed="0"/>
-    <w:lsdException w:name="Medium Grid 2 Accent 6" w:semiHidden="0" w:uiPriority="68" w:unhideWhenUsed="0"/>
-    <w:lsdException w:name="Medium Grid 3 Accent 6" w:semiHidden="0" w:uiPriority="69" w:unhideWhenUsed="0"/>
-    <w:lsdException w:name="Dark List Accent 6" w:semiHidden="0" w:uiPriority="70" w:unhideWhenUsed="0"/>
-    <w:lsdException w:name="Colorful Shading Accent 6" w:semiHidden="0" w:uiPriority="71" w:unhideWhenUsed="0"/>
-    <w:lsdException w:name="Colorful List Accent 6" w:semiHidden="0" w:uiPriority="72" w:unhideWhenUsed="0"/>
-    <w:lsdException w:name="Colorful Grid Accent 6" w:semiHidden="0" w:uiPriority="73" w:unhideWhenUsed="0"/>
-    <w:lsdException w:name="Subtle Emphasis" w:semiHidden="0" w:uiPriority="19" w:unhideWhenUsed="0" w:qFormat="1"/>
-    <w:lsdException w:name="Intense Emphasis" w:semiHidden="0" w:uiPriority="21" w:unhideWhenUsed="0" w:qFormat="1"/>
-    <w:lsdException w:name="Subtle Reference" w:semiHidden="0" w:uiPriority="31" w:unhideWhenUsed="0" w:qFormat="1"/>
-    <w:lsdException w:name="Intense Reference" w:semiHidden="0" w:uiPriority="32" w:unhideWhenUsed="0" w:qFormat="1"/>
-    <w:lsdException w:name="Book Title" w:semiHidden="0" w:uiPriority="33" w:unhideWhenUsed="0" w:qFormat="1"/>
-    <w:lsdException w:name="Bibliography" w:uiPriority="37"/>
-    <w:lsdException w:name="TOC Heading" w:uiPriority="39" w:qFormat="1"/>
+  <w:latentStyles w:defLockedState="0" w:defUIPriority="99" w:defSemiHidden="0" w:defUnhideWhenUsed="0" w:defQFormat="0" w:count="371">
+    <w:lsdException w:name="Normal" w:uiPriority="0" w:qFormat="1"/>
+    <w:lsdException w:name="heading 1" w:uiPriority="9" w:qFormat="1"/>
+    <w:lsdException w:name="heading 2" w:uiPriority="9" w:qFormat="1"/>
+    <w:lsdException w:name="heading 3" w:uiPriority="9" w:qFormat="1"/>
+    <w:lsdException w:name="heading 4" w:uiPriority="9" w:qFormat="1"/>
+    <w:lsdException w:name="heading 5" w:uiPriority="9" w:qFormat="1"/>
+    <w:lsdException w:name="heading 6" w:uiPriority="9" w:qFormat="1"/>
+    <w:lsdException w:name="heading 7" w:uiPriority="9" w:qFormat="1"/>
+    <w:lsdException w:name="heading 8" w:uiPriority="9" w:qFormat="1"/>
+    <w:lsdException w:name="heading 9" w:uiPriority="9" w:qFormat="1"/>
+    <w:lsdException w:name="index 1" w:semiHidden="1" w:unhideWhenUsed="1"/>
+    <w:lsdException w:name="index 2" w:semiHidden="1" w:unhideWhenUsed="1"/>
+    <w:lsdException w:name="index 3" w:semiHidden="1" w:unhideWhenUsed="1"/>
+    <w:lsdException w:name="index 4" w:semiHidden="1" w:unhideWhenUsed="1"/>
+    <w:lsdException w:name="index 5" w:semiHidden="1" w:unhideWhenUsed="1"/>
+    <w:lsdException w:name="index 6" w:semiHidden="1" w:unhideWhenUsed="1"/>
+    <w:lsdException w:name="index 7" w:semiHidden="1" w:unhideWhenUsed="1"/>
+    <w:lsdException w:name="index 8" w:semiHidden="1" w:unhideWhenUsed="1"/>
+    <w:lsdException w:name="index 9" w:semiHidden="1" w:unhideWhenUsed="1"/>
+    <w:lsdException w:name="toc 1" w:semiHidden="1" w:uiPriority="39" w:unhideWhenUsed="1"/>
+    <w:lsdException w:name="toc 2" w:semiHidden="1" w:uiPriority="39" w:unhideWhenUsed="1"/>
+    <w:lsdException w:name="toc 3" w:semiHidden="1" w:uiPriority="39" w:unhideWhenUsed="1"/>
+    <w:lsdException w:name="toc 4" w:semiHidden="1" w:uiPriority="39" w:unhideWhenUsed="1"/>
+    <w:lsdException w:name="toc 5" w:semiHidden="1" w:uiPriority="39" w:unhideWhenUsed="1"/>
+    <w:lsdException w:name="toc 6" w:semiHidden="1" w:uiPriority="39" w:unhideWhenUsed="1"/>
+    <w:lsdException w:name="toc 7" w:semiHidden="1" w:uiPriority="39" w:unhideWhenUsed="1"/>
+    <w:lsdException w:name="toc 8" w:semiHidden="1" w:uiPriority="39" w:unhideWhenUsed="1"/>
+    <w:lsdException w:name="toc 9" w:semiHidden="1" w:uiPriority="39" w:unhideWhenUsed="1"/>
+    <w:lsdException w:name="Normal Indent" w:semiHidden="1" w:unhideWhenUsed="1"/>
+    <w:lsdException w:name="footnote text" w:semiHidden="1" w:unhideWhenUsed="1"/>
+    <w:lsdException w:name="annotation text" w:semiHidden="1" w:unhideWhenUsed="1"/>
+    <w:lsdException w:name="header" w:semiHidden="1" w:unhideWhenUsed="1"/>
+    <w:lsdException w:name="footer" w:semiHidden="1" w:unhideWhenUsed="1"/>
+    <w:lsdException w:name="index heading" w:semiHidden="1" w:unhideWhenUsed="1"/>
+    <w:lsdException w:name="caption" w:semiHidden="1" w:uiPriority="35" w:unhideWhenUsed="1" w:qFormat="1"/>
+    <w:lsdException w:name="table of figures" w:semiHidden="1" w:unhideWhenUsed="1"/>
+    <w:lsdException w:name="envelope address" w:semiHidden="1" w:unhideWhenUsed="1"/>
+    <w:lsdException w:name="envelope return" w:semiHidden="1" w:unhideWhenUsed="1"/>
+    <w:lsdException w:name="footnote reference" w:semiHidden="1" w:unhideWhenUsed="1"/>
+    <w:lsdException w:name="annotation reference" w:semiHidden="1" w:unhideWhenUsed="1"/>
+    <w:lsdException w:name="line number" w:semiHidden="1" w:unhideWhenUsed="1"/>
+    <w:lsdException w:name="page number" w:semiHidden="1" w:unhideWhenUsed="1"/>
+    <w:lsdException w:name="endnote reference" w:semiHidden="1" w:unhideWhenUsed="1"/>
+    <w:lsdException w:name="endnote text" w:semiHidden="1" w:unhideWhenUsed="1"/>
+    <w:lsdException w:name="table of authorities" w:semiHidden="1" w:unhideWhenUsed="1"/>
+    <w:lsdException w:name="macro" w:semiHidden="1" w:unhideWhenUsed="1"/>
+    <w:lsdException w:name="toa heading" w:semiHidden="1" w:unhideWhenUsed="1"/>
+    <w:lsdException w:name="List" w:semiHidden="1" w:unhideWhenUsed="1"/>
+    <w:lsdException w:name="List Bullet" w:semiHidden="1" w:unhideWhenUsed="1"/>
+    <w:lsdException w:name="List Number" w:semiHidden="1" w:unhideWhenUsed="1"/>
+    <w:lsdException w:name="List 2" w:semiHidden="1" w:unhideWhenUsed="1"/>
+    <w:lsdException w:name="List 3" w:semiHidden="1" w:unhideWhenUsed="1"/>
+    <w:lsdException w:name="List 4" w:semiHidden="1" w:unhideWhenUsed="1"/>
+    <w:lsdException w:name="List 5" w:semiHidden="1" w:unhideWhenUsed="1"/>
+    <w:lsdException w:name="List Bullet 2" w:semiHidden="1" w:unhideWhenUsed="1"/>
+    <w:lsdException w:name="List Bullet 3" w:semiHidden="1" w:unhideWhenUsed="1"/>
+    <w:lsdException w:name="List Bullet 4" w:semiHidden="1" w:unhideWhenUsed="1"/>
+    <w:lsdException w:name="List Bullet 5" w:semiHidden="1" w:unhideWhenUsed="1"/>
+    <w:lsdException w:name="List Number 2" w:semiHidden="1" w:unhideWhenUsed="1"/>
+    <w:lsdException w:name="List Number 3" w:semiHidden="1" w:unhideWhenUsed="1"/>
+    <w:lsdException w:name="List Number 4" w:semiHidden="1" w:unhideWhenUsed="1"/>
+    <w:lsdException w:name="List Number 5" w:semiHidden="1" w:unhideWhenUsed="1"/>
+    <w:lsdException w:name="Title" w:uiPriority="10" w:qFormat="1"/>
+    <w:lsdException w:name="Closing" w:semiHidden="1" w:unhideWhenUsed="1"/>
+    <w:lsdException w:name="Signature" w:semiHidden="1" w:unhideWhenUsed="1"/>
+    <w:lsdException w:name="Default Paragraph Font" w:semiHidden="1" w:uiPriority="1" w:unhideWhenUsed="1"/>
+    <w:lsdException w:name="Body Text" w:semiHidden="1" w:unhideWhenUsed="1"/>
+    <w:lsdException w:name="Body Text Indent" w:semiHidden="1" w:unhideWhenUsed="1"/>
+    <w:lsdException w:name="List Continue" w:semiHidden="1" w:unhideWhenUsed="1"/>
+    <w:lsdException w:name="List Continue 2" w:semiHidden="1" w:unhideWhenUsed="1"/>
+    <w:lsdException w:name="List Continue 3" w:semiHidden="1" w:unhideWhenUsed="1"/>
+    <w:lsdException w:name="List Continue 4" w:semiHidden="1" w:unhideWhenUsed="1"/>
+    <w:lsdException w:name="List Continue 5" w:semiHidden="1" w:unhideWhenUsed="1"/>
+    <w:lsdException w:name="Message Header" w:semiHidden="1" w:unhideWhenUsed="1"/>
+    <w:lsdException w:name="Subtitle" w:uiPriority="11" w:qFormat="1"/>
+    <w:lsdException w:name="Salutation" w:semiHidden="1" w:unhideWhenUsed="1"/>
+    <w:lsdException w:name="Date" w:semiHidden="1" w:unhideWhenUsed="1"/>
+    <w:lsdException w:name="Body Text First Indent" w:semiHidden="1" w:unhideWhenUsed="1"/>
+    <w:lsdException w:name="Body Text First Indent 2" w:semiHidden="1" w:unhideWhenUsed="1"/>
+    <w:lsdException w:name="Note Heading" w:semiHidden="1" w:unhideWhenUsed="1"/>
+    <w:lsdException w:name="Body Text 2" w:semiHidden="1" w:unhideWhenUsed="1"/>
+    <w:lsdException w:name="Body Text 3" w:semiHidden="1" w:unhideWhenUsed="1"/>
+    <w:lsdException w:name="Body Text Indent 2" w:semiHidden="1" w:unhideWhenUsed="1"/>
+    <w:lsdException w:name="Body Text Indent 3" w:semiHidden="1" w:unhideWhenUsed="1"/>
+    <w:lsdException w:name="Block Text" w:semiHidden="1" w:unhideWhenUsed="1"/>
+    <w:lsdException w:name="Hyperlink" w:semiHidden="1" w:unhideWhenUsed="1"/>
+    <w:lsdException w:name="FollowedHyperlink" w:semiHidden="1" w:unhideWhenUsed="1"/>
+    <w:lsdException w:name="Strong" w:uiPriority="22" w:qFormat="1"/>
+    <w:lsdException w:name="Emphasis" w:uiPriority="20" w:qFormat="1"/>
+    <w:lsdException w:name="Document Map" w:semiHidden="1" w:unhideWhenUsed="1"/>
+    <w:lsdException w:name="Plain Text" w:semiHidden="1" w:unhideWhenUsed="1"/>
+    <w:lsdException w:name="E-mail Signature" w:semiHidden="1" w:unhideWhenUsed="1"/>
+    <w:lsdException w:name="HTML Top of Form" w:semiHidden="1" w:unhideWhenUsed="1"/>
+    <w:lsdException w:name="HTML Bottom of Form" w:semiHidden="1" w:unhideWhenUsed="1"/>
+    <w:lsdException w:name="Normal (Web)" w:semiHidden="1" w:unhideWhenUsed="1"/>
+    <w:lsdException w:name="HTML Acronym" w:semiHidden="1" w:unhideWhenUsed="1"/>
+    <w:lsdException w:name="HTML Address" w:semiHidden="1" w:unhideWhenUsed="1"/>
+    <w:lsdException w:name="HTML Cite" w:semiHidden="1" w:unhideWhenUsed="1"/>
+    <w:lsdException w:name="HTML Code" w:semiHidden="1" w:unhideWhenUsed="1"/>
+    <w:lsdException w:name="HTML Definition" w:semiHidden="1" w:unhideWhenUsed="1"/>
+    <w:lsdException w:name="HTML Keyboard" w:semiHidden="1" w:unhideWhenUsed="1"/>
+    <w:lsdException w:name="HTML Preformatted" w:semiHidden="1" w:unhideWhenUsed="1"/>
+    <w:lsdException w:name="HTML Sample" w:semiHidden="1" w:unhideWhenUsed="1"/>
+    <w:lsdException w:name="HTML Typewriter" w:semiHidden="1" w:unhideWhenUsed="1"/>
+    <w:lsdException w:name="HTML Variable" w:semiHidden="1" w:unhideWhenUsed="1"/>
+    <w:lsdException w:name="Normal Table" w:semiHidden="1" w:unhideWhenUsed="1"/>
+    <w:lsdException w:name="annotation subject" w:semiHidden="1" w:unhideWhenUsed="1"/>
+    <w:lsdException w:name="No List" w:semiHidden="1" w:unhideWhenUsed="1"/>
+    <w:lsdException w:name="Outline List 1" w:semiHidden="1" w:unhideWhenUsed="1"/>
+    <w:lsdException w:name="Outline List 2" w:semiHidden="1" w:unhideWhenUsed="1"/>
+    <w:lsdException w:name="Outline List 3" w:semiHidden="1" w:unhideWhenUsed="1"/>
+    <w:lsdException w:name="Table Simple 1" w:semiHidden="1" w:unhideWhenUsed="1"/>
+    <w:lsdException w:name="Table Simple 2" w:semiHidden="1" w:unhideWhenUsed="1"/>
+    <w:lsdException w:name="Table Simple 3" w:semiHidden="1" w:unhideWhenUsed="1"/>
+    <w:lsdException w:name="Table Classic 1" w:semiHidden="1" w:unhideWhenUsed="1"/>
+    <w:lsdException w:name="Table Classic 2" w:semiHidden="1" w:unhideWhenUsed="1"/>
+    <w:lsdException w:name="Table Classic 3" w:semiHidden="1" w:unhideWhenUsed="1"/>
+    <w:lsdException w:name="Table Classic 4" w:semiHidden="1" w:unhideWhenUsed="1"/>
+    <w:lsdException w:name="Table Colorful 1" w:semiHidden="1" w:unhideWhenUsed="1"/>
+    <w:lsdException w:name="Table Colorful 2" w:semiHidden="1" w:unhideWhenUsed="1"/>
+    <w:lsdException w:name="Table Colorful 3" w:semiHidden="1" w:unhideWhenUsed="1"/>
+    <w:lsdException w:name="Table Columns 1" w:semiHidden="1" w:unhideWhenUsed="1"/>
+    <w:lsdException w:name="Table Columns 2" w:semiHidden="1" w:unhideWhenUsed="1"/>
+    <w:lsdException w:name="Table Columns 3" w:semiHidden="1" w:unhideWhenUsed="1"/>
+    <w:lsdException w:name="Table Columns 4" w:semiHidden="1" w:unhideWhenUsed="1"/>
+    <w:lsdException w:name="Table Columns 5" w:semiHidden="1" w:unhideWhenUsed="1"/>
+    <w:lsdException w:name="Table Grid 1" w:semiHidden="1" w:unhideWhenUsed="1"/>
+    <w:lsdException w:name="Table Grid 2" w:semiHidden="1" w:unhideWhenUsed="1"/>
+    <w:lsdException w:name="Table Grid 3" w:semiHidden="1" w:unhideWhenUsed="1"/>
+    <w:lsdException w:name="Table Grid 4" w:semiHidden="1" w:unhideWhenUsed="1"/>
+    <w:lsdException w:name="Table Grid 5" w:semiHidden="1" w:unhideWhenUsed="1"/>
+    <w:lsdException w:name="Table Grid 6" w:semiHidden="1" w:unhideWhenUsed="1"/>
+    <w:lsdException w:name="Table Grid 7" w:semiHidden="1" w:unhideWhenUsed="1"/>
+    <w:lsdException w:name="Table Grid 8" w:semiHidden="1" w:unhideWhenUsed="1"/>
+    <w:lsdException w:name="Table List 1" w:semiHidden="1" w:unhideWhenUsed="1"/>
+    <w:lsdException w:name="Table List 2" w:semiHidden="1" w:unhideWhenUsed="1"/>
+    <w:lsdException w:name="Table List 3" w:semiHidden="1" w:unhideWhenUsed="1"/>
+    <w:lsdException w:name="Table List 4" w:semiHidden="1" w:unhideWhenUsed="1"/>
+    <w:lsdException w:name="Table List 5" w:semiHidden="1" w:unhideWhenUsed="1"/>
+    <w:lsdException w:name="Table List 6" w:semiHidden="1" w:unhideWhenUsed="1"/>
+    <w:lsdException w:name="Table List 7" w:semiHidden="1" w:unhideWhenUsed="1"/>
+    <w:lsdException w:name="Table List 8" w:semiHidden="1" w:unhideWhenUsed="1"/>
+    <w:lsdException w:name="Table 3D effects 1" w:semiHidden="1" w:unhideWhenUsed="1"/>
+    <w:lsdException w:name="Table 3D effects 2" w:semiHidden="1" w:unhideWhenUsed="1"/>
+    <w:lsdException w:name="Table 3D effects 3" w:semiHidden="1" w:unhideWhenUsed="1"/>
+    <w:lsdException w:name="Table Contemporary" w:semiHidden="1" w:unhideWhenUsed="1"/>
+    <w:lsdException w:name="Table Elegant" w:semiHidden="1" w:unhideWhenUsed="1"/>
+    <w:lsdException w:name="Table Professional" w:semiHidden="1" w:unhideWhenUsed="1"/>
+    <w:lsdException w:name="Table Subtle 1" w:semiHidden="1" w:unhideWhenUsed="1"/>
+    <w:lsdException w:name="Table Subtle 2" w:semiHidden="1" w:unhideWhenUsed="1"/>
+    <w:lsdException w:name="Table Web 1" w:semiHidden="1" w:unhideWhenUsed="1"/>
+    <w:lsdException w:name="Table Web 2" w:semiHidden="1" w:unhideWhenUsed="1"/>
+    <w:lsdException w:name="Table Web 3" w:semiHidden="1" w:unhideWhenUsed="1"/>
+    <w:lsdException w:name="Balloon Text" w:semiHidden="1" w:unhideWhenUsed="1"/>
+    <w:lsdException w:name="Table Grid" w:uiPriority="59"/>
+    <w:lsdException w:name="Table Theme" w:semiHidden="1" w:unhideWhenUsed="1"/>
+    <w:lsdException w:name="Placeholder Text" w:semiHidden="1"/>
+    <w:lsdException w:name="No Spacing" w:uiPriority="1" w:qFormat="1"/>
+    <w:lsdException w:name="Light Shading" w:uiPriority="60"/>
+    <w:lsdException w:name="Light List" w:uiPriority="61"/>
+    <w:lsdException w:name="Light Grid" w:uiPriority="62"/>
+    <w:lsdException w:name="Medium Shading 1" w:uiPriority="63"/>
+    <w:lsdException w:name="Medium Shading 2" w:uiPriority="64"/>
+    <w:lsdException w:name="Medium List 1" w:uiPriority="65"/>
+    <w:lsdException w:name="Medium List 2" w:uiPriority="66"/>
+    <w:lsdException w:name="Medium Grid 1" w:uiPriority="67"/>
+    <w:lsdException w:name="Medium Grid 2" w:uiPriority="68"/>
+    <w:lsdException w:name="Medium Grid 3" w:uiPriority="69"/>
+    <w:lsdException w:name="Dark List" w:uiPriority="70"/>
+    <w:lsdException w:name="Colorful Shading" w:uiPriority="71"/>
+    <w:lsdException w:name="Colorful List" w:uiPriority="72"/>
+    <w:lsdException w:name="Colorful Grid" w:uiPriority="73"/>
+    <w:lsdException w:name="Light Shading Accent 1" w:uiPriority="60"/>
+    <w:lsdException w:name="Light List Accent 1" w:uiPriority="61"/>
+    <w:lsdException w:name="Light Grid Accent 1" w:uiPriority="62"/>
+    <w:lsdException w:name="Medium Shading 1 Accent 1" w:uiPriority="63"/>
+    <w:lsdException w:name="Medium Shading 2 Accent 1" w:uiPriority="64"/>
+    <w:lsdException w:name="Medium List 1 Accent 1" w:uiPriority="65"/>
+    <w:lsdException w:name="Revision" w:semiHidden="1"/>
+    <w:lsdException w:name="List Paragraph" w:uiPriority="34" w:qFormat="1"/>
+    <w:lsdException w:name="Quote" w:uiPriority="29" w:qFormat="1"/>
+    <w:lsdException w:name="Intense Quote" w:uiPriority="30" w:qFormat="1"/>
+    <w:lsdException w:name="Medium List 2 Accent 1" w:uiPriority="66"/>
+    <w:lsdException w:name="Medium Grid 1 Accent 1" w:uiPriority="67"/>
+    <w:lsdException w:name="Medium Grid 2 Accent 1" w:uiPriority="68"/>
+    <w:lsdException w:name="Medium Grid 3 Accent 1" w:uiPriority="69"/>
+    <w:lsdException w:name="Dark List Accent 1" w:uiPriority="70"/>
+    <w:lsdException w:name="Colorful Shading Accent 1" w:uiPriority="71"/>
+    <w:lsdException w:name="Colorful List Accent 1" w:uiPriority="72"/>
+    <w:lsdException w:name="Colorful Grid Accent 1" w:uiPriority="73"/>
+    <w:lsdException w:name="Light Shading Accent 2" w:uiPriority="60"/>
+    <w:lsdException w:name="Light List Accent 2" w:uiPriority="61"/>
+    <w:lsdException w:name="Light Grid Accent 2" w:uiPriority="62"/>
+    <w:lsdException w:name="Medium Shading 1 Accent 2" w:uiPriority="63"/>
+    <w:lsdException w:name="Medium Shading 2 Accent 2" w:uiPriority="64"/>
+    <w:lsdException w:name="Medium List 1 Accent 2" w:uiPriority="65"/>
+    <w:lsdException w:name="Medium List 2 Accent 2" w:uiPriority="66"/>
+    <w:lsdException w:name="Medium Grid 1 Accent 2" w:uiPriority="67"/>
+    <w:lsdException w:name="Medium Grid 2 Accent 2" w:uiPriority="68"/>
+    <w:lsdException w:name="Medium Grid 3 Accent 2" w:uiPriority="69"/>
+    <w:lsdException w:name="Dark List Accent 2" w:uiPriority="70"/>
+    <w:lsdException w:name="Colorful Shading Accent 2" w:uiPriority="71"/>
+    <w:lsdException w:name="Colorful List Accent 2" w:uiPriority="72"/>
+    <w:lsdException w:name="Colorful Grid Accent 2" w:uiPriority="73"/>
+    <w:lsdException w:name="Light Shading Accent 3" w:uiPriority="60"/>
+    <w:lsdException w:name="Light List Accent 3" w:uiPriority="61"/>
+    <w:lsdException w:name="Light Grid Accent 3" w:uiPriority="62"/>
+    <w:lsdException w:name="Medium Shading 1 Accent 3" w:uiPriority="63"/>
+    <w:lsdException w:name="Medium Shading 2 Accent 3" w:uiPriority="64"/>
+    <w:lsdException w:name="Medium List 1 Accent 3" w:uiPriority="65"/>
+    <w:lsdException w:name="Medium List 2 Accent 3" w:uiPriority="66"/>
+    <w:lsdException w:name="Medium Grid 1 Accent 3" w:uiPriority="67"/>
+    <w:lsdException w:name="Medium Grid 2 Accent 3" w:uiPriority="68"/>
+    <w:lsdException w:name="Medium Grid 3 Accent 3" w:uiPriority="69"/>
+    <w:lsdException w:name="Dark List Accent 3" w:uiPriority="70"/>
+    <w:lsdException w:name="Colorful Shading Accent 3" w:uiPriority="71"/>
+    <w:lsdException w:name="Colorful List Accent 3" w:uiPriority="72"/>
+    <w:lsdException w:name="Colorful Grid Accent 3" w:uiPriority="73"/>
+    <w:lsdException w:name="Light Shading Accent 4" w:uiPriority="60"/>
+    <w:lsdException w:name="Light List Accent 4" w:uiPriority="61"/>
+    <w:lsdException w:name="Light Grid Accent 4" w:uiPriority="62"/>
+    <w:lsdException w:name="Medium Shading 1 Accent 4" w:uiPriority="63"/>
+    <w:lsdException w:name="Medium Shading 2 Accent 4" w:uiPriority="64"/>
+    <w:lsdException w:name="Medium List 1 Accent 4" w:uiPriority="65"/>
+    <w:lsdException w:name="Medium List 2 Accent 4" w:uiPriority="66"/>
+    <w:lsdException w:name="Medium Grid 1 Accent 4" w:uiPriority="67"/>
+    <w:lsdException w:name="Medium Grid 2 Accent 4" w:uiPriority="68"/>
+    <w:lsdException w:name="Medium Grid 3 Accent 4" w:uiPriority="69"/>
+    <w:lsdException w:name="Dark List Accent 4" w:uiPriority="70"/>
+    <w:lsdException w:name="Colorful Shading Accent 4" w:uiPriority="71"/>
+    <w:lsdException w:name="Colorful List Accent 4" w:uiPriority="72"/>
+    <w:lsdException w:name="Colorful Grid Accent 4" w:uiPriority="73"/>
+    <w:lsdException w:name="Light Shading Accent 5" w:uiPriority="60"/>
+    <w:lsdException w:name="Light List Accent 5" w:uiPriority="61"/>
+    <w:lsdException w:name="Light Grid Accent 5" w:uiPriority="62"/>
+    <w:lsdException w:name="Medium Shading 1 Accent 5" w:uiPriority="63"/>
+    <w:lsdException w:name="Medium Shading 2 Accent 5" w:uiPriority="64"/>
+    <w:lsdException w:name="Medium List 1 Accent 5" w:uiPriority="65"/>
+    <w:lsdException w:name="Medium List 2 Accent 5" w:uiPriority="66"/>
+    <w:lsdException w:name="Medium Grid 1 Accent 5" w:uiPriority="67"/>
+    <w:lsdException w:name="Medium Grid 2 Accent 5" w:uiPriority="68"/>
+    <w:lsdException w:name="Medium Grid 3 Accent 5" w:uiPriority="69"/>
+    <w:lsdException w:name="Dark List Accent 5" w:uiPriority="70"/>
+    <w:lsdException w:name="Colorful Shading Accent 5" w:uiPriority="71"/>
+    <w:lsdException w:name="Colorful List Accent 5" w:uiPriority="72"/>
+    <w:lsdException w:name="Colorful Grid Accent 5" w:uiPriority="73"/>
+    <w:lsdException w:name="Light Shading Accent 6" w:uiPriority="60"/>
+    <w:lsdException w:name="Light List Accent 6" w:uiPriority="61"/>
+    <w:lsdException w:name="Light Grid Accent 6" w:uiPriority="62"/>
+    <w:lsdException w:name="Medium Shading 1 Accent 6" w:uiPriority="63"/>
+    <w:lsdException w:name="Medium Shading 2 Accent 6" w:uiPriority="64"/>
+    <w:lsdException w:name="Medium List 1 Accent 6" w:uiPriority="65"/>
+    <w:lsdException w:name="Medium List 2 Accent 6" w:uiPriority="66"/>
+    <w:lsdException w:name="Medium Grid 1 Accent 6" w:uiPriority="67"/>
+    <w:lsdException w:name="Medium Grid 2 Accent 6" w:uiPriority="68"/>
+    <w:lsdException w:name="Medium Grid 3 Accent 6" w:uiPriority="69"/>
+    <w:lsdException w:name="Dark List Accent 6" w:uiPriority="70"/>
+    <w:lsdException w:name="Colorful Shading Accent 6" w:uiPriority="71"/>
+    <w:lsdException w:name="Colorful List Accent 6" w:uiPriority="72"/>
+    <w:lsdException w:name="Colorful Grid Accent 6" w:uiPriority="73"/>
+    <w:lsdException w:name="Subtle Emphasis" w:uiPriority="19" w:qFormat="1"/>
+    <w:lsdException w:name="Intense Emphasis" w:uiPriority="21" w:qFormat="1"/>
+    <w:lsdException w:name="Subtle Reference" w:uiPriority="31" w:qFormat="1"/>
+    <w:lsdException w:name="Intense Reference" w:uiPriority="32" w:qFormat="1"/>
+    <w:lsdException w:name="Book Title" w:uiPriority="33" w:qFormat="1"/>
+    <w:lsdException w:name="Bibliography" w:semiHidden="1" w:uiPriority="37" w:unhideWhenUsed="1"/>
+    <w:lsdException w:name="TOC Heading" w:semiHidden="1" w:uiPriority="39" w:unhideWhenUsed="1" w:qFormat="1"/>
+    <w:lsdException w:name="Plain Table 1" w:uiPriority="41"/>
+    <w:lsdException w:name="Plain Table 2" w:uiPriority="42"/>
+    <w:lsdException w:name="Plain Table 3" w:uiPriority="43"/>
+    <w:lsdException w:name="Plain Table 4" w:uiPriority="44"/>
+    <w:lsdException w:name="Plain Table 5" w:uiPriority="45"/>
+    <w:lsdException w:name="Grid Table Light" w:uiPriority="40"/>
+    <w:lsdException w:name="Grid Table 1 Light" w:uiPriority="46"/>
+    <w:lsdException w:name="Grid Table 2" w:uiPriority="47"/>
+    <w:lsdException w:name="Grid Table 3" w:uiPriority="48"/>
+    <w:lsdException w:name="Grid Table 4" w:uiPriority="49"/>
+    <w:lsdException w:name="Grid Table 5 Dark" w:uiPriority="50"/>
+    <w:lsdException w:name="Grid Table 6 Colorful" w:uiPriority="51"/>
+    <w:lsdException w:name="Grid Table 7 Colorful" w:uiPriority="52"/>
+    <w:lsdException w:name="Grid Table 1 Light Accent 1" w:uiPriority="46"/>
+    <w:lsdException w:name="Grid Table 2 Accent 1" w:uiPriority="47"/>
+    <w:lsdException w:name="Grid Table 3 Accent 1" w:uiPriority="48"/>
+    <w:lsdException w:name="Grid Table 4 Accent 1" w:uiPriority="49"/>
+    <w:lsdException w:name="Grid Table 5 Dark Accent 1" w:uiPriority="50"/>
+    <w:lsdException w:name="Grid Table 6 Colorful Accent 1" w:uiPriority="51"/>
+    <w:lsdException w:name="Grid Table 7 Colorful Accent 1" w:uiPriority="52"/>
+    <w:lsdException w:name="Grid Table 1 Light Accent 2" w:uiPriority="46"/>
+    <w:lsdException w:name="Grid Table 2 Accent 2" w:uiPriority="47"/>
+    <w:lsdException w:name="Grid Table 3 Accent 2" w:uiPriority="48"/>
+    <w:lsdException w:name="Grid Table 4 Accent 2" w:uiPriority="49"/>
+    <w:lsdException w:name="Grid Table 5 Dark Accent 2" w:uiPriority="50"/>
+    <w:lsdException w:name="Grid Table 6 Colorful Accent 2" w:uiPriority="51"/>
+    <w:lsdException w:name="Grid Table 7 Colorful Accent 2" w:uiPriority="52"/>
+    <w:lsdException w:name="Grid Table 1 Light Accent 3" w:uiPriority="46"/>
+    <w:lsdException w:name="Grid Table 2 Accent 3" w:uiPriority="47"/>
+    <w:lsdException w:name="Grid Table 3 Accent 3" w:uiPriority="48"/>
+    <w:lsdException w:name="Grid Table 4 Accent 3" w:uiPriority="49"/>
+    <w:lsdException w:name="Grid Table 5 Dark Accent 3" w:uiPriority="50"/>
+    <w:lsdException w:name="Grid Table 6 Colorful Accent 3" w:uiPriority="51"/>
+    <w:lsdException w:name="Grid Table 7 Colorful Accent 3" w:uiPriority="52"/>
+    <w:lsdException w:name="Grid Table 1 Light Accent 4" w:uiPriority="46"/>
+    <w:lsdException w:name="Grid Table 2 Accent 4" w:uiPriority="47"/>
+    <w:lsdException w:name="Grid Table 3 Accent 4" w:uiPriority="48"/>
+    <w:lsdException w:name="Grid Table 4 Accent 4" w:uiPriority="49"/>
+    <w:lsdException w:name="Grid Table 5 Dark Accent 4" w:uiPriority="50"/>
+    <w:lsdException w:name="Grid Table 6 Colorful Accent 4" w:uiPriority="51"/>
+    <w:lsdException w:name="Grid Table 7 Colorful Accent 4" w:uiPriority="52"/>
+    <w:lsdException w:name="Grid Table 1 Light Accent 5" w:uiPriority="46"/>
+    <w:lsdException w:name="Grid Table 2 Accent 5" w:uiPriority="47"/>
+    <w:lsdException w:name="Grid Table 3 Accent 5" w:uiPriority="48"/>
+    <w:lsdException w:name="Grid Table 4 Accent 5" w:uiPriority="49"/>
+    <w:lsdException w:name="Grid Table 5 Dark Accent 5" w:uiPriority="50"/>
+    <w:lsdException w:name="Grid Table 6 Colorful Accent 5" w:uiPriority="51"/>
+    <w:lsdException w:name="Grid Table 7 Colorful Accent 5" w:uiPriority="52"/>
+    <w:lsdException w:name="Grid Table 1 Light Accent 6" w:uiPriority="46"/>
+    <w:lsdException w:name="Grid Table 2 Accent 6" w:uiPriority="47"/>
+    <w:lsdException w:name="Grid Table 3 Accent 6" w:uiPriority="48"/>
+    <w:lsdException w:name="Grid Table 4 Accent 6" w:uiPriority="49"/>
+    <w:lsdException w:name="Grid Table 5 Dark Accent 6" w:uiPriority="50"/>
+    <w:lsdException w:name="Grid Table 6 Colorful Accent 6" w:uiPriority="51"/>
+    <w:lsdException w:name="Grid Table 7 Colorful Accent 6" w:uiPriority="52"/>
+    <w:lsdException w:name="List Table 1 Light" w:uiPriority="46"/>
+    <w:lsdException w:name="List Table 2" w:uiPriority="47"/>
+    <w:lsdException w:name="List Table 3" w:uiPriority="48"/>
+    <w:lsdException w:name="List Table 4" w:uiPriority="49"/>
+    <w:lsdException w:name="List Table 5 Dark" w:uiPriority="50"/>
+    <w:lsdException w:name="List Table 6 Colorful" w:uiPriority="51"/>
+    <w:lsdException w:name="List Table 7 Colorful" w:uiPriority="52"/>
+    <w:lsdException w:name="List Table 1 Light Accent 1" w:uiPriority="46"/>
+    <w:lsdException w:name="List Table 2 Accent 1" w:uiPriority="47"/>
+    <w:lsdException w:name="List Table 3 Accent 1" w:uiPriority="48"/>
+    <w:lsdException w:name="List Table 4 Accent 1" w:uiPriority="49"/>
+    <w:lsdException w:name="List Table 5 Dark Accent 1" w:uiPriority="50"/>
+    <w:lsdException w:name="List Table 6 Colorful Accent 1" w:uiPriority="51"/>
+    <w:lsdException w:name="List Table 7 Colorful Accent 1" w:uiPriority="52"/>
+    <w:lsdException w:name="List Table 1 Light Accent 2" w:uiPriority="46"/>
+    <w:lsdException w:name="List Table 2 Accent 2" w:uiPriority="47"/>
+    <w:lsdException w:name="List Table 3 Accent 2" w:uiPriority="48"/>
+    <w:lsdException w:name="List Table 4 Accent 2" w:uiPriority="49"/>
+    <w:lsdException w:name="List Table 5 Dark Accent 2" w:uiPriority="50"/>
+    <w:lsdException w:name="List Table 6 Colorful Accent 2" w:uiPriority="51"/>
+    <w:lsdException w:name="List Table 7 Colorful Accent 2" w:uiPriority="52"/>
+    <w:lsdException w:name="List Table 1 Light Accent 3" w:uiPriority="46"/>
+    <w:lsdException w:name="List Table 2 Accent 3" w:uiPriority="47"/>
+    <w:lsdException w:name="List Table 3 Accent 3" w:uiPriority="48"/>
+    <w:lsdException w:name="List Table 4 Accent 3" w:uiPriority="49"/>
+    <w:lsdException w:name="List Table 5 Dark Accent 3" w:uiPriority="50"/>
+    <w:lsdException w:name="List Table 6 Colorful Accent 3" w:uiPriority="51"/>
+    <w:lsdException w:name="List Table 7 Colorful Accent 3" w:uiPriority="52"/>
+    <w:lsdException w:name="List Table 1 Light Accent 4" w:uiPriority="46"/>
+    <w:lsdException w:name="List Table 2 Accent 4" w:uiPriority="47"/>
+    <w:lsdException w:name="List Table 3 Accent 4" w:uiPriority="48"/>
+    <w:lsdException w:name="List Table 4 Accent 4" w:uiPriority="49"/>
+    <w:lsdException w:name="List Table 5 Dark Accent 4" w:uiPriority="50"/>
+    <w:lsdException w:name="List Table 6 Colorful Accent 4" w:uiPriority="51"/>
+    <w:lsdException w:name="List Table 7 Colorful Accent 4" w:uiPriority="52"/>
+    <w:lsdException w:name="List Table 1 Light Accent 5" w:uiPriority="46"/>
+    <w:lsdException w:name="List Table 2 Accent 5" w:uiPriority="47"/>
+    <w:lsdException w:name="List Table 3 Accent 5" w:uiPriority="48"/>
+    <w:lsdException w:name="List Table 4 Accent 5" w:uiPriority="49"/>
+    <w:lsdException w:name="List Table 5 Dark Accent 5" w:uiPriority="50"/>
+    <w:lsdException w:name="List Table 6 Colorful Accent 5" w:uiPriority="51"/>
+    <w:lsdException w:name="List Table 7 Colorful Accent 5" w:uiPriority="52"/>
+    <w:lsdException w:name="List Table 1 Light Accent 6" w:uiPriority="46"/>
+    <w:lsdException w:name="List Table 2 Accent 6" w:uiPriority="47"/>
+    <w:lsdException w:name="List Table 3 Accent 6" w:uiPriority="48"/>
+    <w:lsdException w:name="List Table 4 Accent 6" w:uiPriority="49"/>
+    <w:lsdException w:name="List Table 5 Dark Accent 6" w:uiPriority="50"/>
+    <w:lsdException w:name="List Table 6 Colorful Accent 6" w:uiPriority="51"/>
+    <w:lsdException w:name="List Table 7 Colorful Accent 6" w:uiPriority="52"/>
   </w:latentStyles>
   <w:style w:type="paragraph" w:default="1" w:styleId="Normal">
     <w:name w:val="Normal"/>
@@ -4113,7 +5172,7 @@
       <w:lang w:val="en-US" w:eastAsia="en-US"/>
     </w:rPr>
   </w:style>
-  <w:style w:type="paragraph" w:styleId="Ttulo1">
+  <w:style w:type="paragraph" w:styleId="Heading1">
     <w:name w:val="heading 1"/>
     <w:basedOn w:val="Normal"/>
     <w:next w:val="Normal"/>
@@ -4132,9 +5191,9 @@
       <w:sz w:val="24"/>
     </w:rPr>
   </w:style>
-  <w:style w:type="paragraph" w:styleId="Ttulo2">
+  <w:style w:type="paragraph" w:styleId="Heading2">
     <w:name w:val="heading 2"/>
-    <w:basedOn w:val="Ttulo1"/>
+    <w:basedOn w:val="Heading1"/>
     <w:next w:val="Normal"/>
     <w:qFormat/>
     <w:pPr>
@@ -4148,9 +5207,9 @@
       <w:sz w:val="20"/>
     </w:rPr>
   </w:style>
-  <w:style w:type="paragraph" w:styleId="Ttulo3">
+  <w:style w:type="paragraph" w:styleId="Heading3">
     <w:name w:val="heading 3"/>
-    <w:basedOn w:val="Ttulo1"/>
+    <w:basedOn w:val="Heading1"/>
     <w:next w:val="Normal"/>
     <w:qFormat/>
     <w:pPr>
@@ -4166,9 +5225,9 @@
       <w:sz w:val="20"/>
     </w:rPr>
   </w:style>
-  <w:style w:type="paragraph" w:styleId="Ttulo4">
+  <w:style w:type="paragraph" w:styleId="Heading4">
     <w:name w:val="heading 4"/>
-    <w:basedOn w:val="Ttulo1"/>
+    <w:basedOn w:val="Heading1"/>
     <w:next w:val="Normal"/>
     <w:qFormat/>
     <w:pPr>
@@ -4182,7 +5241,7 @@
       <w:sz w:val="20"/>
     </w:rPr>
   </w:style>
-  <w:style w:type="paragraph" w:styleId="Ttulo5">
+  <w:style w:type="paragraph" w:styleId="Heading5">
     <w:name w:val="heading 5"/>
     <w:basedOn w:val="Normal"/>
     <w:next w:val="Normal"/>
@@ -4200,7 +5259,7 @@
       <w:sz w:val="22"/>
     </w:rPr>
   </w:style>
-  <w:style w:type="paragraph" w:styleId="Ttulo6">
+  <w:style w:type="paragraph" w:styleId="Heading6">
     <w:name w:val="heading 6"/>
     <w:basedOn w:val="Normal"/>
     <w:next w:val="Normal"/>
@@ -4219,7 +5278,7 @@
       <w:sz w:val="22"/>
     </w:rPr>
   </w:style>
-  <w:style w:type="paragraph" w:styleId="Ttulo7">
+  <w:style w:type="paragraph" w:styleId="Heading7">
     <w:name w:val="heading 7"/>
     <w:basedOn w:val="Normal"/>
     <w:next w:val="Normal"/>
@@ -4234,7 +5293,7 @@
       <w:outlineLvl w:val="6"/>
     </w:pPr>
   </w:style>
-  <w:style w:type="paragraph" w:styleId="Ttulo8">
+  <w:style w:type="paragraph" w:styleId="Heading8">
     <w:name w:val="heading 8"/>
     <w:basedOn w:val="Normal"/>
     <w:next w:val="Normal"/>
@@ -4252,7 +5311,7 @@
       <w:i/>
     </w:rPr>
   </w:style>
-  <w:style w:type="paragraph" w:styleId="Ttulo9">
+  <w:style w:type="paragraph" w:styleId="Heading9">
     <w:name w:val="heading 9"/>
     <w:basedOn w:val="Normal"/>
     <w:next w:val="Normal"/>
@@ -4272,13 +5331,13 @@
       <w:sz w:val="18"/>
     </w:rPr>
   </w:style>
-  <w:style w:type="character" w:default="1" w:styleId="Fontepargpadro">
+  <w:style w:type="character" w:default="1" w:styleId="DefaultParagraphFont">
     <w:name w:val="Default Paragraph Font"/>
     <w:uiPriority w:val="1"/>
     <w:semiHidden/>
     <w:unhideWhenUsed/>
   </w:style>
-  <w:style w:type="table" w:default="1" w:styleId="Tabelanormal">
+  <w:style w:type="table" w:default="1" w:styleId="TableNormal">
     <w:name w:val="Normal Table"/>
     <w:uiPriority w:val="99"/>
     <w:semiHidden/>
@@ -4293,7 +5352,7 @@
       </w:tblCellMar>
     </w:tblPr>
   </w:style>
-  <w:style w:type="numbering" w:default="1" w:styleId="Semlista">
+  <w:style w:type="numbering" w:default="1" w:styleId="NoList">
     <w:name w:val="No List"/>
     <w:uiPriority w:val="99"/>
     <w:semiHidden/>
@@ -4312,7 +5371,7 @@
       <w:lang w:val="en-AU"/>
     </w:rPr>
   </w:style>
-  <w:style w:type="paragraph" w:styleId="Ttulo">
+  <w:style w:type="paragraph" w:styleId="Title">
     <w:name w:val="Title"/>
     <w:basedOn w:val="Normal"/>
     <w:next w:val="Normal"/>
@@ -4327,7 +5386,7 @@
       <w:sz w:val="36"/>
     </w:rPr>
   </w:style>
-  <w:style w:type="paragraph" w:styleId="Subttulo">
+  <w:style w:type="paragraph" w:styleId="Subtitle">
     <w:name w:val="Subtitle"/>
     <w:basedOn w:val="Normal"/>
     <w:qFormat/>
@@ -4342,7 +5401,7 @@
       <w:lang w:val="en-AU"/>
     </w:rPr>
   </w:style>
-  <w:style w:type="paragraph" w:styleId="Recuonormal">
+  <w:style w:type="paragraph" w:styleId="NormalIndent">
     <w:name w:val="Normal Indent"/>
     <w:basedOn w:val="Normal"/>
     <w:semiHidden/>
@@ -4350,7 +5409,7 @@
       <w:ind w:left="900" w:hanging="900"/>
     </w:pPr>
   </w:style>
-  <w:style w:type="paragraph" w:styleId="Sumrio1">
+  <w:style w:type="paragraph" w:styleId="TOC1">
     <w:name w:val="toc 1"/>
     <w:basedOn w:val="Normal"/>
     <w:next w:val="Normal"/>
@@ -4363,7 +5422,7 @@
       <w:ind w:right="720"/>
     </w:pPr>
   </w:style>
-  <w:style w:type="paragraph" w:styleId="Sumrio2">
+  <w:style w:type="paragraph" w:styleId="TOC2">
     <w:name w:val="toc 2"/>
     <w:basedOn w:val="Normal"/>
     <w:next w:val="Normal"/>
@@ -4375,7 +5434,7 @@
       <w:ind w:left="432" w:right="720"/>
     </w:pPr>
   </w:style>
-  <w:style w:type="paragraph" w:styleId="Sumrio3">
+  <w:style w:type="paragraph" w:styleId="TOC3">
     <w:name w:val="toc 3"/>
     <w:basedOn w:val="Normal"/>
     <w:next w:val="Normal"/>
@@ -4388,7 +5447,7 @@
       <w:ind w:left="864"/>
     </w:pPr>
   </w:style>
-  <w:style w:type="paragraph" w:styleId="Cabealho">
+  <w:style w:type="paragraph" w:styleId="Header">
     <w:name w:val="header"/>
     <w:basedOn w:val="Normal"/>
     <w:semiHidden/>
@@ -4399,7 +5458,7 @@
       </w:tabs>
     </w:pPr>
   </w:style>
-  <w:style w:type="paragraph" w:styleId="Rodap">
+  <w:style w:type="paragraph" w:styleId="Footer">
     <w:name w:val="footer"/>
     <w:basedOn w:val="Normal"/>
     <w:semiHidden/>
@@ -4410,15 +5469,15 @@
       </w:tabs>
     </w:pPr>
   </w:style>
-  <w:style w:type="character" w:styleId="Nmerodepgina">
+  <w:style w:type="character" w:styleId="PageNumber">
     <w:name w:val="page number"/>
-    <w:basedOn w:val="Fontepargpadro"/>
+    <w:basedOn w:val="DefaultParagraphFont"/>
     <w:semiHidden/>
   </w:style>
-  <w:style w:type="paragraph" w:styleId="Textodebalo">
+  <w:style w:type="paragraph" w:styleId="BalloonText">
     <w:name w:val="Balloon Text"/>
     <w:basedOn w:val="Normal"/>
-    <w:link w:val="TextodebaloChar"/>
+    <w:link w:val="BalloonTextChar"/>
     <w:uiPriority w:val="99"/>
     <w:semiHidden/>
     <w:unhideWhenUsed/>
@@ -4448,7 +5507,7 @@
       <w:spacing w:after="120"/>
     </w:pPr>
   </w:style>
-  <w:style w:type="paragraph" w:styleId="Corpodetexto">
+  <w:style w:type="paragraph" w:styleId="BodyText">
     <w:name w:val="Body Text"/>
     <w:basedOn w:val="Normal"/>
     <w:semiHidden/>
@@ -4480,16 +5539,16 @@
       <w:rFonts w:ascii="Arial" w:hAnsi="Arial" w:cs="Arial"/>
     </w:rPr>
   </w:style>
-  <w:style w:type="character" w:styleId="Refdenotaderodap">
+  <w:style w:type="character" w:styleId="FootnoteReference">
     <w:name w:val="footnote reference"/>
-    <w:basedOn w:val="Fontepargpadro"/>
+    <w:basedOn w:val="DefaultParagraphFont"/>
     <w:semiHidden/>
     <w:rPr>
       <w:sz w:val="20"/>
       <w:vertAlign w:val="superscript"/>
     </w:rPr>
   </w:style>
-  <w:style w:type="paragraph" w:styleId="Textodenotaderodap">
+  <w:style w:type="paragraph" w:styleId="FootnoteText">
     <w:name w:val="footnote text"/>
     <w:basedOn w:val="Normal"/>
     <w:semiHidden/>
@@ -4507,7 +5566,7 @@
       <w:sz w:val="16"/>
     </w:rPr>
   </w:style>
-  <w:style w:type="paragraph" w:styleId="MapadoDocumento">
+  <w:style w:type="paragraph" w:styleId="DocumentMap">
     <w:name w:val="Document Map"/>
     <w:basedOn w:val="Normal"/>
     <w:semiHidden/>
@@ -4527,7 +5586,7 @@
       <w:jc w:val="both"/>
     </w:pPr>
   </w:style>
-  <w:style w:type="paragraph" w:styleId="Sumrio4">
+  <w:style w:type="paragraph" w:styleId="TOC4">
     <w:name w:val="toc 4"/>
     <w:basedOn w:val="Normal"/>
     <w:next w:val="Normal"/>
@@ -4536,7 +5595,7 @@
       <w:ind w:left="600"/>
     </w:pPr>
   </w:style>
-  <w:style w:type="paragraph" w:styleId="Sumrio5">
+  <w:style w:type="paragraph" w:styleId="TOC5">
     <w:name w:val="toc 5"/>
     <w:basedOn w:val="Normal"/>
     <w:next w:val="Normal"/>
@@ -4545,7 +5604,7 @@
       <w:ind w:left="800"/>
     </w:pPr>
   </w:style>
-  <w:style w:type="paragraph" w:styleId="Sumrio6">
+  <w:style w:type="paragraph" w:styleId="TOC6">
     <w:name w:val="toc 6"/>
     <w:basedOn w:val="Normal"/>
     <w:next w:val="Normal"/>
@@ -4554,7 +5613,7 @@
       <w:ind w:left="1000"/>
     </w:pPr>
   </w:style>
-  <w:style w:type="paragraph" w:styleId="Sumrio7">
+  <w:style w:type="paragraph" w:styleId="TOC7">
     <w:name w:val="toc 7"/>
     <w:basedOn w:val="Normal"/>
     <w:next w:val="Normal"/>
@@ -4563,7 +5622,7 @@
       <w:ind w:left="1200"/>
     </w:pPr>
   </w:style>
-  <w:style w:type="paragraph" w:styleId="Sumrio8">
+  <w:style w:type="paragraph" w:styleId="TOC8">
     <w:name w:val="toc 8"/>
     <w:basedOn w:val="Normal"/>
     <w:next w:val="Normal"/>
@@ -4572,7 +5631,7 @@
       <w:ind w:left="1400"/>
     </w:pPr>
   </w:style>
-  <w:style w:type="paragraph" w:styleId="Sumrio9">
+  <w:style w:type="paragraph" w:styleId="TOC9">
     <w:name w:val="toc 9"/>
     <w:basedOn w:val="Normal"/>
     <w:next w:val="Normal"/>
@@ -4595,7 +5654,7 @@
       <w:sz w:val="32"/>
     </w:rPr>
   </w:style>
-  <w:style w:type="paragraph" w:styleId="Corpodetexto2">
+  <w:style w:type="paragraph" w:styleId="BodyText2">
     <w:name w:val="Body Text 2"/>
     <w:basedOn w:val="Normal"/>
     <w:semiHidden/>
@@ -4604,7 +5663,7 @@
       <w:color w:val="0000FF"/>
     </w:rPr>
   </w:style>
-  <w:style w:type="paragraph" w:styleId="Recuodecorpodetexto">
+  <w:style w:type="paragraph" w:styleId="BodyTextIndent">
     <w:name w:val="Body Text Indent"/>
     <w:basedOn w:val="Normal"/>
     <w:semiHidden/>
@@ -4649,7 +5708,7 @@
   <w:style w:type="paragraph" w:customStyle="1" w:styleId="InfoBlue">
     <w:name w:val="InfoBlue"/>
     <w:basedOn w:val="Normal"/>
-    <w:next w:val="Corpodetexto"/>
+    <w:next w:val="BodyText"/>
     <w:pPr>
       <w:widowControl/>
       <w:tabs>
@@ -4666,7 +5725,7 @@
   </w:style>
   <w:style w:type="character" w:styleId="Hyperlink">
     <w:name w:val="Hyperlink"/>
-    <w:basedOn w:val="Fontepargpadro"/>
+    <w:basedOn w:val="DefaultParagraphFont"/>
     <w:semiHidden/>
     <w:rPr>
       <w:color w:val="0000FF"/>
@@ -4685,7 +5744,7 @@
       <w:szCs w:val="24"/>
     </w:rPr>
   </w:style>
-  <w:style w:type="paragraph" w:styleId="Corpodetexto3">
+  <w:style w:type="paragraph" w:styleId="BodyText3">
     <w:name w:val="Body Text 3"/>
     <w:basedOn w:val="Normal"/>
     <w:semiHidden/>
@@ -4698,7 +5757,7 @@
   </w:style>
   <w:style w:type="character" w:customStyle="1" w:styleId="InfoBlueChar">
     <w:name w:val="InfoBlue Char"/>
-    <w:basedOn w:val="Fontepargpadro"/>
+    <w:basedOn w:val="DefaultParagraphFont"/>
     <w:rPr>
       <w:rFonts w:ascii="Times" w:hAnsi="Times"/>
       <w:iCs/>
@@ -4748,10 +5807,10 @@
       <w:szCs w:val="16"/>
     </w:rPr>
   </w:style>
-  <w:style w:type="character" w:customStyle="1" w:styleId="TextodebaloChar">
-    <w:name w:val="Texto de balão Char"/>
-    <w:basedOn w:val="Fontepargpadro"/>
-    <w:link w:val="Textodebalo"/>
+  <w:style w:type="character" w:customStyle="1" w:styleId="BalloonTextChar">
+    <w:name w:val="Balloon Text Char"/>
+    <w:basedOn w:val="DefaultParagraphFont"/>
+    <w:link w:val="BalloonText"/>
     <w:uiPriority w:val="99"/>
     <w:semiHidden/>
     <w:rsid w:val="00F42E9D"/>
@@ -4764,826 +5823,19 @@
   </w:style>
   <w:style w:type="character" w:customStyle="1" w:styleId="apple-converted-space">
     <w:name w:val="apple-converted-space"/>
-    <w:basedOn w:val="Fontepargpadro"/>
+    <w:basedOn w:val="DefaultParagraphFont"/>
     <w:rsid w:val="00297A54"/>
   </w:style>
-</w:styles>
-</file>
-
-<file path=word/stylesWithEffects.xml><?xml version="1.0" encoding="utf-8"?>
-<w:styles xmlns:wpc="http://schemas.microsoft.com/office/word/2010/wordprocessingCanvas" xmlns:mc="http://schemas.openxmlformats.org/markup-compatibility/2006" xmlns:o="urn:schemas-microsoft-com:office:office" xmlns:r="http://schemas.openxmlformats.org/officeDocument/2006/relationships" xmlns:m="http://schemas.openxmlformats.org/officeDocument/2006/math" xmlns:v="urn:schemas-microsoft-com:vml" xmlns:wp14="http://schemas.microsoft.com/office/word/2010/wordprocessingDrawing" xmlns:wp="http://schemas.openxmlformats.org/drawingml/2006/wordprocessingDrawing" xmlns:w10="urn:schemas-microsoft-com:office:word" xmlns:w="http://schemas.openxmlformats.org/wordprocessingml/2006/main" xmlns:w14="http://schemas.microsoft.com/office/word/2010/wordml" xmlns:wpg="http://schemas.microsoft.com/office/word/2010/wordprocessingGroup" xmlns:wpi="http://schemas.microsoft.com/office/word/2010/wordprocessingInk" xmlns:wne="http://schemas.microsoft.com/office/word/2006/wordml" xmlns:wps="http://schemas.microsoft.com/office/word/2010/wordprocessingShape" mc:Ignorable="w14 wp14">
-  <w:docDefaults>
-    <w:rPrDefault>
-      <w:rPr>
-        <w:rFonts w:ascii="Times New Roman" w:eastAsia="Times New Roman" w:hAnsi="Times New Roman" w:cs="Times New Roman"/>
-        <w:lang w:val="pt-BR" w:eastAsia="pt-BR" w:bidi="ar-SA"/>
-      </w:rPr>
-    </w:rPrDefault>
-    <w:pPrDefault/>
-  </w:docDefaults>
-  <w:latentStyles w:defLockedState="0" w:defUIPriority="99" w:defSemiHidden="1" w:defUnhideWhenUsed="1" w:defQFormat="0" w:count="267">
-    <w:lsdException w:name="Normal" w:semiHidden="0" w:uiPriority="0" w:unhideWhenUsed="0" w:qFormat="1"/>
-    <w:lsdException w:name="heading 1" w:semiHidden="0" w:uiPriority="9" w:unhideWhenUsed="0" w:qFormat="1"/>
-    <w:lsdException w:name="heading 2" w:semiHidden="0" w:uiPriority="9" w:unhideWhenUsed="0" w:qFormat="1"/>
-    <w:lsdException w:name="heading 3" w:semiHidden="0" w:uiPriority="9" w:unhideWhenUsed="0" w:qFormat="1"/>
-    <w:lsdException w:name="heading 4" w:semiHidden="0" w:uiPriority="9" w:unhideWhenUsed="0" w:qFormat="1"/>
-    <w:lsdException w:name="heading 5" w:semiHidden="0" w:uiPriority="9" w:unhideWhenUsed="0" w:qFormat="1"/>
-    <w:lsdException w:name="heading 6" w:semiHidden="0" w:uiPriority="9" w:unhideWhenUsed="0" w:qFormat="1"/>
-    <w:lsdException w:name="heading 7" w:semiHidden="0" w:uiPriority="9" w:unhideWhenUsed="0" w:qFormat="1"/>
-    <w:lsdException w:name="heading 8" w:semiHidden="0" w:uiPriority="9" w:unhideWhenUsed="0" w:qFormat="1"/>
-    <w:lsdException w:name="heading 9" w:semiHidden="0" w:uiPriority="9" w:unhideWhenUsed="0" w:qFormat="1"/>
-    <w:lsdException w:name="toc 1" w:uiPriority="39"/>
-    <w:lsdException w:name="toc 2" w:uiPriority="39"/>
-    <w:lsdException w:name="toc 3" w:uiPriority="39"/>
-    <w:lsdException w:name="toc 4" w:uiPriority="39"/>
-    <w:lsdException w:name="toc 5" w:uiPriority="39"/>
-    <w:lsdException w:name="toc 6" w:uiPriority="39"/>
-    <w:lsdException w:name="toc 7" w:uiPriority="39"/>
-    <w:lsdException w:name="toc 8" w:uiPriority="39"/>
-    <w:lsdException w:name="toc 9" w:uiPriority="39"/>
-    <w:lsdException w:name="caption" w:uiPriority="35" w:qFormat="1"/>
-    <w:lsdException w:name="Title" w:semiHidden="0" w:uiPriority="10" w:unhideWhenUsed="0" w:qFormat="1"/>
-    <w:lsdException w:name="Default Paragraph Font" w:uiPriority="1"/>
-    <w:lsdException w:name="Subtitle" w:semiHidden="0" w:uiPriority="11" w:unhideWhenUsed="0" w:qFormat="1"/>
-    <w:lsdException w:name="Strong" w:semiHidden="0" w:uiPriority="22" w:unhideWhenUsed="0" w:qFormat="1"/>
-    <w:lsdException w:name="Emphasis" w:semiHidden="0" w:uiPriority="20" w:unhideWhenUsed="0" w:qFormat="1"/>
-    <w:lsdException w:name="Table Grid" w:semiHidden="0" w:uiPriority="59" w:unhideWhenUsed="0"/>
-    <w:lsdException w:name="Placeholder Text" w:unhideWhenUsed="0"/>
-    <w:lsdException w:name="No Spacing" w:semiHidden="0" w:uiPriority="1" w:unhideWhenUsed="0" w:qFormat="1"/>
-    <w:lsdException w:name="Light Shading" w:semiHidden="0" w:uiPriority="60" w:unhideWhenUsed="0"/>
-    <w:lsdException w:name="Light List" w:semiHidden="0" w:uiPriority="61" w:unhideWhenUsed="0"/>
-    <w:lsdException w:name="Light Grid" w:semiHidden="0" w:uiPriority="62" w:unhideWhenUsed="0"/>
-    <w:lsdException w:name="Medium Shading 1" w:semiHidden="0" w:uiPriority="63" w:unhideWhenUsed="0"/>
-    <w:lsdException w:name="Medium Shading 2" w:semiHidden="0" w:uiPriority="64" w:unhideWhenUsed="0"/>
-    <w:lsdException w:name="Medium List 1" w:semiHidden="0" w:uiPriority="65" w:unhideWhenUsed="0"/>
-    <w:lsdException w:name="Medium List 2" w:semiHidden="0" w:uiPriority="66" w:unhideWhenUsed="0"/>
-    <w:lsdException w:name="Medium Grid 1" w:semiHidden="0" w:uiPriority="67" w:unhideWhenUsed="0"/>
-    <w:lsdException w:name="Medium Grid 2" w:semiHidden="0" w:uiPriority="68" w:unhideWhenUsed="0"/>
-    <w:lsdException w:name="Medium Grid 3" w:semiHidden="0" w:uiPriority="69" w:unhideWhenUsed="0"/>
-    <w:lsdException w:name="Dark List" w:semiHidden="0" w:uiPriority="70" w:unhideWhenUsed="0"/>
-    <w:lsdException w:name="Colorful Shading" w:semiHidden="0" w:uiPriority="71" w:unhideWhenUsed="0"/>
-    <w:lsdException w:name="Colorful List" w:semiHidden="0" w:uiPriority="72" w:unhideWhenUsed="0"/>
-    <w:lsdException w:name="Colorful Grid" w:semiHidden="0" w:uiPriority="73" w:unhideWhenUsed="0"/>
-    <w:lsdException w:name="Light Shading Accent 1" w:semiHidden="0" w:uiPriority="60" w:unhideWhenUsed="0"/>
-    <w:lsdException w:name="Light List Accent 1" w:semiHidden="0" w:uiPriority="61" w:unhideWhenUsed="0"/>
-    <w:lsdException w:name="Light Grid Accent 1" w:semiHidden="0" w:uiPriority="62" w:unhideWhenUsed="0"/>
-    <w:lsdException w:name="Medium Shading 1 Accent 1" w:semiHidden="0" w:uiPriority="63" w:unhideWhenUsed="0"/>
-    <w:lsdException w:name="Medium Shading 2 Accent 1" w:semiHidden="0" w:uiPriority="64" w:unhideWhenUsed="0"/>
-    <w:lsdException w:name="Medium List 1 Accent 1" w:semiHidden="0" w:uiPriority="65" w:unhideWhenUsed="0"/>
-    <w:lsdException w:name="Revision" w:unhideWhenUsed="0"/>
-    <w:lsdException w:name="List Paragraph" w:semiHidden="0" w:uiPriority="34" w:unhideWhenUsed="0" w:qFormat="1"/>
-    <w:lsdException w:name="Quote" w:semiHidden="0" w:uiPriority="29" w:unhideWhenUsed="0" w:qFormat="1"/>
-    <w:lsdException w:name="Intense Quote" w:semiHidden="0" w:uiPriority="30" w:unhideWhenUsed="0" w:qFormat="1"/>
-    <w:lsdException w:name="Medium List 2 Accent 1" w:semiHidden="0" w:uiPriority="66" w:unhideWhenUsed="0"/>
-    <w:lsdException w:name="Medium Grid 1 Accent 1" w:semiHidden="0" w:uiPriority="67" w:unhideWhenUsed="0"/>
-    <w:lsdException w:name="Medium Grid 2 Accent 1" w:semiHidden="0" w:uiPriority="68" w:unhideWhenUsed="0"/>
-    <w:lsdException w:name="Medium Grid 3 Accent 1" w:semiHidden="0" w:uiPriority="69" w:unhideWhenUsed="0"/>
-    <w:lsdException w:name="Dark List Accent 1" w:semiHidden="0" w:uiPriority="70" w:unhideWhenUsed="0"/>
-    <w:lsdException w:name="Colorful Shading Accent 1" w:semiHidden="0" w:uiPriority="71" w:unhideWhenUsed="0"/>
-    <w:lsdException w:name="Colorful List Accent 1" w:semiHidden="0" w:uiPriority="72" w:unhideWhenUsed="0"/>
-    <w:lsdException w:name="Colorful Grid Accent 1" w:semiHidden="0" w:uiPriority="73" w:unhideWhenUsed="0"/>
-    <w:lsdException w:name="Light Shading Accent 2" w:semiHidden="0" w:uiPriority="60" w:unhideWhenUsed="0"/>
-    <w:lsdException w:name="Light List Accent 2" w:semiHidden="0" w:uiPriority="61" w:unhideWhenUsed="0"/>
-    <w:lsdException w:name="Light Grid Accent 2" w:semiHidden="0" w:uiPriority="62" w:unhideWhenUsed="0"/>
-    <w:lsdException w:name="Medium Shading 1 Accent 2" w:semiHidden="0" w:uiPriority="63" w:unhideWhenUsed="0"/>
-    <w:lsdException w:name="Medium Shading 2 Accent 2" w:semiHidden="0" w:uiPriority="64" w:unhideWhenUsed="0"/>
-    <w:lsdException w:name="Medium List 1 Accent 2" w:semiHidden="0" w:uiPriority="65" w:unhideWhenUsed="0"/>
-    <w:lsdException w:name="Medium List 2 Accent 2" w:semiHidden="0" w:uiPriority="66" w:unhideWhenUsed="0"/>
-    <w:lsdException w:name="Medium Grid 1 Accent 2" w:semiHidden="0" w:uiPriority="67" w:unhideWhenUsed="0"/>
-    <w:lsdException w:name="Medium Grid 2 Accent 2" w:semiHidden="0" w:uiPriority="68" w:unhideWhenUsed="0"/>
-    <w:lsdException w:name="Medium Grid 3 Accent 2" w:semiHidden="0" w:uiPriority="69" w:unhideWhenUsed="0"/>
-    <w:lsdException w:name="Dark List Accent 2" w:semiHidden="0" w:uiPriority="70" w:unhideWhenUsed="0"/>
-    <w:lsdException w:name="Colorful Shading Accent 2" w:semiHidden="0" w:uiPriority="71" w:unhideWhenUsed="0"/>
-    <w:lsdException w:name="Colorful List Accent 2" w:semiHidden="0" w:uiPriority="72" w:unhideWhenUsed="0"/>
-    <w:lsdException w:name="Colorful Grid Accent 2" w:semiHidden="0" w:uiPriority="73" w:unhideWhenUsed="0"/>
-    <w:lsdException w:name="Light Shading Accent 3" w:semiHidden="0" w:uiPriority="60" w:unhideWhenUsed="0"/>
-    <w:lsdException w:name="Light List Accent 3" w:semiHidden="0" w:uiPriority="61" w:unhideWhenUsed="0"/>
-    <w:lsdException w:name="Light Grid Accent 3" w:semiHidden="0" w:uiPriority="62" w:unhideWhenUsed="0"/>
-    <w:lsdException w:name="Medium Shading 1 Accent 3" w:semiHidden="0" w:uiPriority="63" w:unhideWhenUsed="0"/>
-    <w:lsdException w:name="Medium Shading 2 Accent 3" w:semiHidden="0" w:uiPriority="64" w:unhideWhenUsed="0"/>
-    <w:lsdException w:name="Medium List 1 Accent 3" w:semiHidden="0" w:uiPriority="65" w:unhideWhenUsed="0"/>
-    <w:lsdException w:name="Medium List 2 Accent 3" w:semiHidden="0" w:uiPriority="66" w:unhideWhenUsed="0"/>
-    <w:lsdException w:name="Medium Grid 1 Accent 3" w:semiHidden="0" w:uiPriority="67" w:unhideWhenUsed="0"/>
-    <w:lsdException w:name="Medium Grid 2 Accent 3" w:semiHidden="0" w:uiPriority="68" w:unhideWhenUsed="0"/>
-    <w:lsdException w:name="Medium Grid 3 Accent 3" w:semiHidden="0" w:uiPriority="69" w:unhideWhenUsed="0"/>
-    <w:lsdException w:name="Dark List Accent 3" w:semiHidden="0" w:uiPriority="70" w:unhideWhenUsed="0"/>
-    <w:lsdException w:name="Colorful Shading Accent 3" w:semiHidden="0" w:uiPriority="71" w:unhideWhenUsed="0"/>
-    <w:lsdException w:name="Colorful List Accent 3" w:semiHidden="0" w:uiPriority="72" w:unhideWhenUsed="0"/>
-    <w:lsdException w:name="Colorful Grid Accent 3" w:semiHidden="0" w:uiPriority="73" w:unhideWhenUsed="0"/>
-    <w:lsdException w:name="Light Shading Accent 4" w:semiHidden="0" w:uiPriority="60" w:unhideWhenUsed="0"/>
-    <w:lsdException w:name="Light List Accent 4" w:semiHidden="0" w:uiPriority="61" w:unhideWhenUsed="0"/>
-    <w:lsdException w:name="Light Grid Accent 4" w:semiHidden="0" w:uiPriority="62" w:unhideWhenUsed="0"/>
-    <w:lsdException w:name="Medium Shading 1 Accent 4" w:semiHidden="0" w:uiPriority="63" w:unhideWhenUsed="0"/>
-    <w:lsdException w:name="Medium Shading 2 Accent 4" w:semiHidden="0" w:uiPriority="64" w:unhideWhenUsed="0"/>
-    <w:lsdException w:name="Medium List 1 Accent 4" w:semiHidden="0" w:uiPriority="65" w:unhideWhenUsed="0"/>
-    <w:lsdException w:name="Medium List 2 Accent 4" w:semiHidden="0" w:uiPriority="66" w:unhideWhenUsed="0"/>
-    <w:lsdException w:name="Medium Grid 1 Accent 4" w:semiHidden="0" w:uiPriority="67" w:unhideWhenUsed="0"/>
-    <w:lsdException w:name="Medium Grid 2 Accent 4" w:semiHidden="0" w:uiPriority="68" w:unhideWhenUsed="0"/>
-    <w:lsdException w:name="Medium Grid 3 Accent 4" w:semiHidden="0" w:uiPriority="69" w:unhideWhenUsed="0"/>
-    <w:lsdException w:name="Dark List Accent 4" w:semiHidden="0" w:uiPriority="70" w:unhideWhenUsed="0"/>
-    <w:lsdException w:name="Colorful Shading Accent 4" w:semiHidden="0" w:uiPriority="71" w:unhideWhenUsed="0"/>
-    <w:lsdException w:name="Colorful List Accent 4" w:semiHidden="0" w:uiPriority="72" w:unhideWhenUsed="0"/>
-    <w:lsdException w:name="Colorful Grid Accent 4" w:semiHidden="0" w:uiPriority="73" w:unhideWhenUsed="0"/>
-    <w:lsdException w:name="Light Shading Accent 5" w:semiHidden="0" w:uiPriority="60" w:unhideWhenUsed="0"/>
-    <w:lsdException w:name="Light List Accent 5" w:semiHidden="0" w:uiPriority="61" w:unhideWhenUsed="0"/>
-    <w:lsdException w:name="Light Grid Accent 5" w:semiHidden="0" w:uiPriority="62" w:unhideWhenUsed="0"/>
-    <w:lsdException w:name="Medium Shading 1 Accent 5" w:semiHidden="0" w:uiPriority="63" w:unhideWhenUsed="0"/>
-    <w:lsdException w:name="Medium Shading 2 Accent 5" w:semiHidden="0" w:uiPriority="64" w:unhideWhenUsed="0"/>
-    <w:lsdException w:name="Medium List 1 Accent 5" w:semiHidden="0" w:uiPriority="65" w:unhideWhenUsed="0"/>
-    <w:lsdException w:name="Medium List 2 Accent 5" w:semiHidden="0" w:uiPriority="66" w:unhideWhenUsed="0"/>
-    <w:lsdException w:name="Medium Grid 1 Accent 5" w:semiHidden="0" w:uiPriority="67" w:unhideWhenUsed="0"/>
-    <w:lsdException w:name="Medium Grid 2 Accent 5" w:semiHidden="0" w:uiPriority="68" w:unhideWhenUsed="0"/>
-    <w:lsdException w:name="Medium Grid 3 Accent 5" w:semiHidden="0" w:uiPriority="69" w:unhideWhenUsed="0"/>
-    <w:lsdException w:name="Dark List Accent 5" w:semiHidden="0" w:uiPriority="70" w:unhideWhenUsed="0"/>
-    <w:lsdException w:name="Colorful Shading Accent 5" w:semiHidden="0" w:uiPriority="71" w:unhideWhenUsed="0"/>
-    <w:lsdException w:name="Colorful List Accent 5" w:semiHidden="0" w:uiPriority="72" w:unhideWhenUsed="0"/>
-    <w:lsdException w:name="Colorful Grid Accent 5" w:semiHidden="0" w:uiPriority="73" w:unhideWhenUsed="0"/>
-    <w:lsdException w:name="Light Shading Accent 6" w:semiHidden="0" w:uiPriority="60" w:unhideWhenUsed="0"/>
-    <w:lsdException w:name="Light List Accent 6" w:semiHidden="0" w:uiPriority="61" w:unhideWhenUsed="0"/>
-    <w:lsdException w:name="Light Grid Accent 6" w:semiHidden="0" w:uiPriority="62" w:unhideWhenUsed="0"/>
-    <w:lsdException w:name="Medium Shading 1 Accent 6" w:semiHidden="0" w:uiPriority="63" w:unhideWhenUsed="0"/>
-    <w:lsdException w:name="Medium Shading 2 Accent 6" w:semiHidden="0" w:uiPriority="64" w:unhideWhenUsed="0"/>
-    <w:lsdException w:name="Medium List 1 Accent 6" w:semiHidden="0" w:uiPriority="65" w:unhideWhenUsed="0"/>
-    <w:lsdException w:name="Medium List 2 Accent 6" w:semiHidden="0" w:uiPriority="66" w:unhideWhenUsed="0"/>
-    <w:lsdException w:name="Medium Grid 1 Accent 6" w:semiHidden="0" w:uiPriority="67" w:unhideWhenUsed="0"/>
-    <w:lsdException w:name="Medium Grid 2 Accent 6" w:semiHidden="0" w:uiPriority="68" w:unhideWhenUsed="0"/>
-    <w:lsdException w:name="Medium Grid 3 Accent 6" w:semiHidden="0" w:uiPriority="69" w:unhideWhenUsed="0"/>
-    <w:lsdException w:name="Dark List Accent 6" w:semiHidden="0" w:uiPriority="70" w:unhideWhenUsed="0"/>
-    <w:lsdException w:name="Colorful Shading Accent 6" w:semiHidden="0" w:uiPriority="71" w:unhideWhenUsed="0"/>
-    <w:lsdException w:name="Colorful List Accent 6" w:semiHidden="0" w:uiPriority="72" w:unhideWhenUsed="0"/>
-    <w:lsdException w:name="Colorful Grid Accent 6" w:semiHidden="0" w:uiPriority="73" w:unhideWhenUsed="0"/>
-    <w:lsdException w:name="Subtle Emphasis" w:semiHidden="0" w:uiPriority="19" w:unhideWhenUsed="0" w:qFormat="1"/>
-    <w:lsdException w:name="Intense Emphasis" w:semiHidden="0" w:uiPriority="21" w:unhideWhenUsed="0" w:qFormat="1"/>
-    <w:lsdException w:name="Subtle Reference" w:semiHidden="0" w:uiPriority="31" w:unhideWhenUsed="0" w:qFormat="1"/>
-    <w:lsdException w:name="Intense Reference" w:semiHidden="0" w:uiPriority="32" w:unhideWhenUsed="0" w:qFormat="1"/>
-    <w:lsdException w:name="Book Title" w:semiHidden="0" w:uiPriority="33" w:unhideWhenUsed="0" w:qFormat="1"/>
-    <w:lsdException w:name="Bibliography" w:uiPriority="37"/>
-    <w:lsdException w:name="TOC Heading" w:uiPriority="39" w:qFormat="1"/>
-  </w:latentStyles>
-  <w:style w:type="paragraph" w:default="1" w:styleId="Normal">
-    <w:name w:val="Normal"/>
+  <w:style w:type="paragraph" w:styleId="ListParagraph">
+    <w:name w:val="List Paragraph"/>
+    <w:basedOn w:val="Normal"/>
+    <w:uiPriority w:val="34"/>
     <w:qFormat/>
-    <w:pPr>
-      <w:widowControl w:val="0"/>
-      <w:spacing w:line="240" w:lineRule="atLeast"/>
-    </w:pPr>
-    <w:rPr>
-      <w:lang w:val="en-US" w:eastAsia="en-US"/>
-    </w:rPr>
-  </w:style>
-  <w:style w:type="paragraph" w:styleId="Ttulo1">
-    <w:name w:val="heading 1"/>
-    <w:basedOn w:val="Normal"/>
-    <w:next w:val="Normal"/>
-    <w:qFormat/>
-    <w:pPr>
-      <w:keepNext/>
-      <w:numPr>
-        <w:numId w:val="1"/>
-      </w:numPr>
-      <w:spacing w:before="120" w:after="60"/>
-      <w:outlineLvl w:val="0"/>
-    </w:pPr>
-    <w:rPr>
-      <w:rFonts w:ascii="Arial" w:hAnsi="Arial"/>
-      <w:b/>
-      <w:sz w:val="24"/>
-    </w:rPr>
-  </w:style>
-  <w:style w:type="paragraph" w:styleId="Ttulo2">
-    <w:name w:val="heading 2"/>
-    <w:basedOn w:val="Ttulo1"/>
-    <w:next w:val="Normal"/>
-    <w:qFormat/>
-    <w:pPr>
-      <w:numPr>
-        <w:numId w:val="0"/>
-      </w:numPr>
-      <w:ind w:firstLine="360"/>
-      <w:outlineLvl w:val="1"/>
-    </w:pPr>
-    <w:rPr>
-      <w:sz w:val="20"/>
-    </w:rPr>
-  </w:style>
-  <w:style w:type="paragraph" w:styleId="Ttulo3">
-    <w:name w:val="heading 3"/>
-    <w:basedOn w:val="Ttulo1"/>
-    <w:next w:val="Normal"/>
-    <w:qFormat/>
-    <w:pPr>
-      <w:numPr>
-        <w:ilvl w:val="2"/>
-      </w:numPr>
-      <w:ind w:left="0" w:firstLine="0"/>
-      <w:outlineLvl w:val="2"/>
-    </w:pPr>
-    <w:rPr>
-      <w:b w:val="0"/>
-      <w:i/>
-      <w:sz w:val="20"/>
-    </w:rPr>
-  </w:style>
-  <w:style w:type="paragraph" w:styleId="Ttulo4">
-    <w:name w:val="heading 4"/>
-    <w:basedOn w:val="Ttulo1"/>
-    <w:next w:val="Normal"/>
-    <w:qFormat/>
-    <w:pPr>
-      <w:numPr>
-        <w:ilvl w:val="3"/>
-      </w:numPr>
-      <w:outlineLvl w:val="3"/>
-    </w:pPr>
-    <w:rPr>
-      <w:b w:val="0"/>
-      <w:sz w:val="20"/>
-    </w:rPr>
-  </w:style>
-  <w:style w:type="paragraph" w:styleId="Ttulo5">
-    <w:name w:val="heading 5"/>
-    <w:basedOn w:val="Normal"/>
-    <w:next w:val="Normal"/>
-    <w:qFormat/>
-    <w:pPr>
-      <w:numPr>
-        <w:ilvl w:val="4"/>
-        <w:numId w:val="1"/>
-      </w:numPr>
-      <w:spacing w:before="240" w:after="60"/>
-      <w:ind w:left="2880"/>
-      <w:outlineLvl w:val="4"/>
-    </w:pPr>
-    <w:rPr>
-      <w:sz w:val="22"/>
-    </w:rPr>
-  </w:style>
-  <w:style w:type="paragraph" w:styleId="Ttulo6">
-    <w:name w:val="heading 6"/>
-    <w:basedOn w:val="Normal"/>
-    <w:next w:val="Normal"/>
-    <w:qFormat/>
-    <w:pPr>
-      <w:numPr>
-        <w:ilvl w:val="5"/>
-        <w:numId w:val="1"/>
-      </w:numPr>
-      <w:spacing w:before="240" w:after="60"/>
-      <w:ind w:left="2880"/>
-      <w:outlineLvl w:val="5"/>
-    </w:pPr>
-    <w:rPr>
-      <w:i/>
-      <w:sz w:val="22"/>
-    </w:rPr>
-  </w:style>
-  <w:style w:type="paragraph" w:styleId="Ttulo7">
-    <w:name w:val="heading 7"/>
-    <w:basedOn w:val="Normal"/>
-    <w:next w:val="Normal"/>
-    <w:qFormat/>
-    <w:pPr>
-      <w:numPr>
-        <w:ilvl w:val="6"/>
-        <w:numId w:val="1"/>
-      </w:numPr>
-      <w:spacing w:before="240" w:after="60"/>
-      <w:ind w:left="2880"/>
-      <w:outlineLvl w:val="6"/>
-    </w:pPr>
-  </w:style>
-  <w:style w:type="paragraph" w:styleId="Ttulo8">
-    <w:name w:val="heading 8"/>
-    <w:basedOn w:val="Normal"/>
-    <w:next w:val="Normal"/>
-    <w:qFormat/>
-    <w:pPr>
-      <w:numPr>
-        <w:ilvl w:val="7"/>
-        <w:numId w:val="1"/>
-      </w:numPr>
-      <w:spacing w:before="240" w:after="60"/>
-      <w:ind w:left="2880"/>
-      <w:outlineLvl w:val="7"/>
-    </w:pPr>
-    <w:rPr>
-      <w:i/>
-    </w:rPr>
-  </w:style>
-  <w:style w:type="paragraph" w:styleId="Ttulo9">
-    <w:name w:val="heading 9"/>
-    <w:basedOn w:val="Normal"/>
-    <w:next w:val="Normal"/>
-    <w:qFormat/>
-    <w:pPr>
-      <w:numPr>
-        <w:ilvl w:val="8"/>
-        <w:numId w:val="1"/>
-      </w:numPr>
-      <w:spacing w:before="240" w:after="60"/>
-      <w:ind w:left="2880"/>
-      <w:outlineLvl w:val="8"/>
-    </w:pPr>
-    <w:rPr>
-      <w:b/>
-      <w:i/>
-      <w:sz w:val="18"/>
-    </w:rPr>
-  </w:style>
-  <w:style w:type="character" w:default="1" w:styleId="Fontepargpadro">
-    <w:name w:val="Default Paragraph Font"/>
-    <w:uiPriority w:val="1"/>
-    <w:semiHidden/>
-    <w:unhideWhenUsed/>
-  </w:style>
-  <w:style w:type="table" w:default="1" w:styleId="Tabelanormal">
-    <w:name w:val="Normal Table"/>
-    <w:uiPriority w:val="99"/>
-    <w:semiHidden/>
-    <w:unhideWhenUsed/>
-    <w:tblPr>
-      <w:tblInd w:w="0" w:type="dxa"/>
-      <w:tblCellMar>
-        <w:top w:w="0" w:type="dxa"/>
-        <w:left w:w="108" w:type="dxa"/>
-        <w:bottom w:w="0" w:type="dxa"/>
-        <w:right w:w="108" w:type="dxa"/>
-      </w:tblCellMar>
-    </w:tblPr>
-  </w:style>
-  <w:style w:type="numbering" w:default="1" w:styleId="Semlista">
-    <w:name w:val="No List"/>
-    <w:uiPriority w:val="99"/>
-    <w:semiHidden/>
-    <w:unhideWhenUsed/>
-  </w:style>
-  <w:style w:type="paragraph" w:customStyle="1" w:styleId="Paragraph2">
-    <w:name w:val="Paragraph2"/>
-    <w:basedOn w:val="Normal"/>
-    <w:pPr>
-      <w:spacing w:before="80"/>
-      <w:ind w:left="720"/>
-      <w:jc w:val="both"/>
-    </w:pPr>
-    <w:rPr>
-      <w:color w:val="000000"/>
-      <w:lang w:val="en-AU"/>
-    </w:rPr>
-  </w:style>
-  <w:style w:type="paragraph" w:styleId="Ttulo">
-    <w:name w:val="Title"/>
-    <w:basedOn w:val="Normal"/>
-    <w:next w:val="Normal"/>
-    <w:qFormat/>
-    <w:pPr>
-      <w:spacing w:line="240" w:lineRule="auto"/>
-      <w:jc w:val="center"/>
-    </w:pPr>
-    <w:rPr>
-      <w:rFonts w:ascii="Arial" w:hAnsi="Arial"/>
-      <w:b/>
-      <w:sz w:val="36"/>
-    </w:rPr>
-  </w:style>
-  <w:style w:type="paragraph" w:styleId="Subttulo">
-    <w:name w:val="Subtitle"/>
-    <w:basedOn w:val="Normal"/>
-    <w:qFormat/>
-    <w:pPr>
-      <w:spacing w:after="60"/>
-      <w:jc w:val="center"/>
-    </w:pPr>
-    <w:rPr>
-      <w:rFonts w:ascii="Arial" w:hAnsi="Arial"/>
-      <w:i/>
-      <w:sz w:val="36"/>
-      <w:lang w:val="en-AU"/>
-    </w:rPr>
-  </w:style>
-  <w:style w:type="paragraph" w:styleId="Recuonormal">
-    <w:name w:val="Normal Indent"/>
-    <w:basedOn w:val="Normal"/>
-    <w:semiHidden/>
-    <w:pPr>
-      <w:ind w:left="900" w:hanging="900"/>
-    </w:pPr>
-  </w:style>
-  <w:style w:type="paragraph" w:styleId="Sumrio1">
-    <w:name w:val="toc 1"/>
-    <w:basedOn w:val="Normal"/>
-    <w:next w:val="Normal"/>
-    <w:semiHidden/>
-    <w:pPr>
-      <w:tabs>
-        <w:tab w:val="right" w:pos="9360"/>
-      </w:tabs>
-      <w:spacing w:before="240" w:after="60"/>
-      <w:ind w:right="720"/>
-    </w:pPr>
-  </w:style>
-  <w:style w:type="paragraph" w:styleId="Sumrio2">
-    <w:name w:val="toc 2"/>
-    <w:basedOn w:val="Normal"/>
-    <w:next w:val="Normal"/>
-    <w:semiHidden/>
-    <w:pPr>
-      <w:tabs>
-        <w:tab w:val="right" w:pos="9360"/>
-      </w:tabs>
-      <w:ind w:left="432" w:right="720"/>
-    </w:pPr>
-  </w:style>
-  <w:style w:type="paragraph" w:styleId="Sumrio3">
-    <w:name w:val="toc 3"/>
-    <w:basedOn w:val="Normal"/>
-    <w:next w:val="Normal"/>
-    <w:semiHidden/>
-    <w:pPr>
-      <w:tabs>
-        <w:tab w:val="left" w:pos="1440"/>
-        <w:tab w:val="right" w:pos="9360"/>
-      </w:tabs>
-      <w:ind w:left="864"/>
-    </w:pPr>
-  </w:style>
-  <w:style w:type="paragraph" w:styleId="Cabealho">
-    <w:name w:val="header"/>
-    <w:basedOn w:val="Normal"/>
-    <w:semiHidden/>
-    <w:pPr>
-      <w:tabs>
-        <w:tab w:val="center" w:pos="4320"/>
-        <w:tab w:val="right" w:pos="8640"/>
-      </w:tabs>
-    </w:pPr>
-  </w:style>
-  <w:style w:type="paragraph" w:styleId="Rodap">
-    <w:name w:val="footer"/>
-    <w:basedOn w:val="Normal"/>
-    <w:semiHidden/>
-    <w:pPr>
-      <w:tabs>
-        <w:tab w:val="center" w:pos="4320"/>
-        <w:tab w:val="right" w:pos="8640"/>
-      </w:tabs>
-    </w:pPr>
-  </w:style>
-  <w:style w:type="character" w:styleId="Nmerodepgina">
-    <w:name w:val="page number"/>
-    <w:basedOn w:val="Fontepargpadro"/>
-    <w:semiHidden/>
-  </w:style>
-  <w:style w:type="paragraph" w:styleId="Textodebalo">
-    <w:name w:val="Balloon Text"/>
-    <w:basedOn w:val="Normal"/>
-    <w:link w:val="TextodebaloChar"/>
-    <w:uiPriority w:val="99"/>
-    <w:semiHidden/>
-    <w:unhideWhenUsed/>
-    <w:rsid w:val="00F42E9D"/>
-    <w:pPr>
-      <w:spacing w:line="240" w:lineRule="auto"/>
-    </w:pPr>
-    <w:rPr>
-      <w:rFonts w:ascii="Tahoma" w:hAnsi="Tahoma" w:cs="Tahoma"/>
-      <w:sz w:val="16"/>
-      <w:szCs w:val="16"/>
-    </w:rPr>
-  </w:style>
-  <w:style w:type="paragraph" w:customStyle="1" w:styleId="Paragraph1">
-    <w:name w:val="Paragraph1"/>
-    <w:basedOn w:val="Normal"/>
-    <w:pPr>
-      <w:spacing w:before="80" w:line="240" w:lineRule="auto"/>
-      <w:jc w:val="both"/>
-    </w:pPr>
-  </w:style>
-  <w:style w:type="paragraph" w:customStyle="1" w:styleId="Tabletext">
-    <w:name w:val="Tabletext"/>
-    <w:basedOn w:val="Normal"/>
-    <w:pPr>
-      <w:keepLines/>
-      <w:spacing w:after="120"/>
-    </w:pPr>
-  </w:style>
-  <w:style w:type="paragraph" w:styleId="Corpodetexto">
-    <w:name w:val="Body Text"/>
-    <w:basedOn w:val="Normal"/>
-    <w:semiHidden/>
-    <w:pPr>
-      <w:keepLines/>
-      <w:spacing w:after="120"/>
-      <w:ind w:left="720"/>
-    </w:pPr>
-  </w:style>
-  <w:style w:type="paragraph" w:customStyle="1" w:styleId="Paragraph3">
-    <w:name w:val="Paragraph3"/>
-    <w:basedOn w:val="Normal"/>
-    <w:pPr>
-      <w:spacing w:before="80" w:line="240" w:lineRule="auto"/>
-      <w:ind w:left="1530"/>
-      <w:jc w:val="both"/>
-    </w:pPr>
-  </w:style>
-  <w:style w:type="paragraph" w:styleId="NormalWeb">
-    <w:name w:val="Normal (Web)"/>
-    <w:basedOn w:val="Normal"/>
-    <w:uiPriority w:val="99"/>
-    <w:semiHidden/>
-    <w:pPr>
-      <w:widowControl/>
-      <w:spacing w:before="100" w:beforeAutospacing="1" w:after="100" w:afterAutospacing="1" w:line="240" w:lineRule="auto"/>
-    </w:pPr>
-    <w:rPr>
-      <w:rFonts w:ascii="Arial" w:hAnsi="Arial" w:cs="Arial"/>
-    </w:rPr>
-  </w:style>
-  <w:style w:type="character" w:styleId="Refdenotaderodap">
-    <w:name w:val="footnote reference"/>
-    <w:basedOn w:val="Fontepargpadro"/>
-    <w:semiHidden/>
-    <w:rPr>
-      <w:sz w:val="20"/>
-      <w:vertAlign w:val="superscript"/>
-    </w:rPr>
-  </w:style>
-  <w:style w:type="paragraph" w:styleId="Textodenotaderodap">
-    <w:name w:val="footnote text"/>
-    <w:basedOn w:val="Normal"/>
-    <w:semiHidden/>
-    <w:pPr>
-      <w:keepNext/>
-      <w:keepLines/>
-      <w:pBdr>
-        <w:bottom w:val="single" w:sz="6" w:space="0" w:color="000000"/>
-      </w:pBdr>
-      <w:spacing w:before="40" w:after="40"/>
-      <w:ind w:left="360" w:hanging="360"/>
-    </w:pPr>
-    <w:rPr>
-      <w:rFonts w:ascii="Helvetica" w:hAnsi="Helvetica"/>
-      <w:sz w:val="16"/>
-    </w:rPr>
-  </w:style>
-  <w:style w:type="paragraph" w:styleId="MapadoDocumento">
-    <w:name w:val="Document Map"/>
-    <w:basedOn w:val="Normal"/>
-    <w:semiHidden/>
-    <w:pPr>
-      <w:shd w:val="clear" w:color="auto" w:fill="000080"/>
-    </w:pPr>
-    <w:rPr>
-      <w:rFonts w:ascii="Tahoma" w:hAnsi="Tahoma"/>
-    </w:rPr>
-  </w:style>
-  <w:style w:type="paragraph" w:customStyle="1" w:styleId="Paragraph4">
-    <w:name w:val="Paragraph4"/>
-    <w:basedOn w:val="Normal"/>
-    <w:pPr>
-      <w:spacing w:before="80" w:line="240" w:lineRule="auto"/>
-      <w:ind w:left="2250"/>
-      <w:jc w:val="both"/>
-    </w:pPr>
-  </w:style>
-  <w:style w:type="paragraph" w:styleId="Sumrio4">
-    <w:name w:val="toc 4"/>
-    <w:basedOn w:val="Normal"/>
-    <w:next w:val="Normal"/>
-    <w:semiHidden/>
-    <w:pPr>
-      <w:ind w:left="600"/>
-    </w:pPr>
-  </w:style>
-  <w:style w:type="paragraph" w:styleId="Sumrio5">
-    <w:name w:val="toc 5"/>
-    <w:basedOn w:val="Normal"/>
-    <w:next w:val="Normal"/>
-    <w:semiHidden/>
-    <w:pPr>
-      <w:ind w:left="800"/>
-    </w:pPr>
-  </w:style>
-  <w:style w:type="paragraph" w:styleId="Sumrio6">
-    <w:name w:val="toc 6"/>
-    <w:basedOn w:val="Normal"/>
-    <w:next w:val="Normal"/>
-    <w:semiHidden/>
-    <w:pPr>
-      <w:ind w:left="1000"/>
-    </w:pPr>
-  </w:style>
-  <w:style w:type="paragraph" w:styleId="Sumrio7">
-    <w:name w:val="toc 7"/>
-    <w:basedOn w:val="Normal"/>
-    <w:next w:val="Normal"/>
-    <w:semiHidden/>
-    <w:pPr>
-      <w:ind w:left="1200"/>
-    </w:pPr>
-  </w:style>
-  <w:style w:type="paragraph" w:styleId="Sumrio8">
-    <w:name w:val="toc 8"/>
-    <w:basedOn w:val="Normal"/>
-    <w:next w:val="Normal"/>
-    <w:semiHidden/>
-    <w:pPr>
-      <w:ind w:left="1400"/>
-    </w:pPr>
-  </w:style>
-  <w:style w:type="paragraph" w:styleId="Sumrio9">
-    <w:name w:val="toc 9"/>
-    <w:basedOn w:val="Normal"/>
-    <w:next w:val="Normal"/>
-    <w:semiHidden/>
-    <w:pPr>
-      <w:ind w:left="1600"/>
-    </w:pPr>
-  </w:style>
-  <w:style w:type="paragraph" w:customStyle="1" w:styleId="MainTitle">
-    <w:name w:val="Main Title"/>
-    <w:basedOn w:val="Normal"/>
-    <w:pPr>
-      <w:spacing w:before="480" w:after="60" w:line="240" w:lineRule="auto"/>
-      <w:jc w:val="center"/>
-    </w:pPr>
-    <w:rPr>
-      <w:rFonts w:ascii="Arial" w:hAnsi="Arial"/>
-      <w:b/>
-      <w:kern w:val="28"/>
-      <w:sz w:val="32"/>
-    </w:rPr>
-  </w:style>
-  <w:style w:type="paragraph" w:styleId="Corpodetexto2">
-    <w:name w:val="Body Text 2"/>
-    <w:basedOn w:val="Normal"/>
-    <w:semiHidden/>
-    <w:rPr>
-      <w:i/>
-      <w:color w:val="0000FF"/>
-    </w:rPr>
-  </w:style>
-  <w:style w:type="paragraph" w:styleId="Recuodecorpodetexto">
-    <w:name w:val="Body Text Indent"/>
-    <w:basedOn w:val="Normal"/>
-    <w:semiHidden/>
+    <w:rsid w:val="00D20597"/>
     <w:pPr>
       <w:ind w:left="720"/>
+      <w:contextualSpacing/>
     </w:pPr>
-    <w:rPr>
-      <w:i/>
-      <w:color w:val="0000FF"/>
-      <w:u w:val="single"/>
-    </w:rPr>
-  </w:style>
-  <w:style w:type="paragraph" w:customStyle="1" w:styleId="Body">
-    <w:name w:val="Body"/>
-    <w:basedOn w:val="Normal"/>
-    <w:pPr>
-      <w:widowControl/>
-      <w:spacing w:before="120" w:line="240" w:lineRule="auto"/>
-      <w:jc w:val="both"/>
-    </w:pPr>
-    <w:rPr>
-      <w:rFonts w:ascii="Book Antiqua" w:hAnsi="Book Antiqua"/>
-    </w:rPr>
-  </w:style>
-  <w:style w:type="paragraph" w:customStyle="1" w:styleId="Bullet">
-    <w:name w:val="Bullet"/>
-    <w:basedOn w:val="Normal"/>
-    <w:pPr>
-      <w:widowControl/>
-      <w:tabs>
-        <w:tab w:val="num" w:pos="360"/>
-        <w:tab w:val="left" w:pos="720"/>
-      </w:tabs>
-      <w:spacing w:before="120" w:line="240" w:lineRule="auto"/>
-      <w:ind w:left="720" w:right="360"/>
-      <w:jc w:val="both"/>
-    </w:pPr>
-    <w:rPr>
-      <w:rFonts w:ascii="Book Antiqua" w:hAnsi="Book Antiqua"/>
-    </w:rPr>
-  </w:style>
-  <w:style w:type="paragraph" w:customStyle="1" w:styleId="InfoBlue">
-    <w:name w:val="InfoBlue"/>
-    <w:basedOn w:val="Normal"/>
-    <w:next w:val="Corpodetexto"/>
-    <w:pPr>
-      <w:widowControl/>
-      <w:tabs>
-        <w:tab w:val="left" w:pos="540"/>
-        <w:tab w:val="left" w:pos="1260"/>
-      </w:tabs>
-      <w:spacing w:after="120"/>
-    </w:pPr>
-    <w:rPr>
-      <w:rFonts w:ascii="Times" w:hAnsi="Times"/>
-      <w:iCs/>
-      <w:color w:val="0000FF"/>
-    </w:rPr>
-  </w:style>
-  <w:style w:type="character" w:styleId="Hyperlink">
-    <w:name w:val="Hyperlink"/>
-    <w:basedOn w:val="Fontepargpadro"/>
-    <w:semiHidden/>
-    <w:rPr>
-      <w:color w:val="0000FF"/>
-      <w:u w:val="single"/>
-    </w:rPr>
-  </w:style>
-  <w:style w:type="paragraph" w:customStyle="1" w:styleId="infoblue0">
-    <w:name w:val="infoblue"/>
-    <w:basedOn w:val="Normal"/>
-    <w:pPr>
-      <w:widowControl/>
-      <w:spacing w:before="100" w:beforeAutospacing="1" w:after="100" w:afterAutospacing="1" w:line="240" w:lineRule="auto"/>
-    </w:pPr>
-    <w:rPr>
-      <w:sz w:val="24"/>
-      <w:szCs w:val="24"/>
-    </w:rPr>
-  </w:style>
-  <w:style w:type="paragraph" w:styleId="Corpodetexto3">
-    <w:name w:val="Body Text 3"/>
-    <w:basedOn w:val="Normal"/>
-    <w:semiHidden/>
-    <w:rPr>
-      <w:i/>
-      <w:iCs/>
-      <w:color w:val="0000FF"/>
-      <w:sz w:val="18"/>
-    </w:rPr>
-  </w:style>
-  <w:style w:type="character" w:customStyle="1" w:styleId="InfoBlueChar">
-    <w:name w:val="InfoBlue Char"/>
-    <w:basedOn w:val="Fontepargpadro"/>
-    <w:rPr>
-      <w:rFonts w:ascii="Times" w:hAnsi="Times"/>
-      <w:iCs/>
-      <w:color w:val="0000FF"/>
-      <w:lang w:val="en-US" w:eastAsia="en-US" w:bidi="ar-SA"/>
-    </w:rPr>
-  </w:style>
-  <w:style w:type="paragraph" w:customStyle="1" w:styleId="TabelaNORM2ParaRede">
-    <w:name w:val="Tabela NORM 2 ParaRede"/>
-    <w:basedOn w:val="Normal"/>
-    <w:pPr>
-      <w:keepLines/>
-      <w:widowControl/>
-      <w:tabs>
-        <w:tab w:val="left" w:pos="1260"/>
-      </w:tabs>
-      <w:spacing w:before="60" w:after="60" w:line="300" w:lineRule="exact"/>
-      <w:ind w:left="113" w:right="113"/>
-    </w:pPr>
-    <w:rPr>
-      <w:rFonts w:ascii="Verdana" w:hAnsi="Verdana"/>
-      <w:bCs/>
-      <w:color w:val="000000"/>
-      <w:sz w:val="16"/>
-      <w:szCs w:val="16"/>
-      <w:lang w:val="pt-PT" w:eastAsia="pt-PT"/>
-    </w:rPr>
-  </w:style>
-  <w:style w:type="paragraph" w:customStyle="1" w:styleId="bullet1pararede">
-    <w:name w:val="bullet1pararede"/>
-    <w:basedOn w:val="Normal"/>
-    <w:pPr>
-      <w:widowControl/>
-      <w:spacing w:before="100" w:beforeAutospacing="1" w:after="100" w:afterAutospacing="1" w:line="240" w:lineRule="auto"/>
-    </w:pPr>
-    <w:rPr>
-      <w:rFonts w:ascii="Arial" w:hAnsi="Arial" w:cs="Arial"/>
-    </w:rPr>
-  </w:style>
-  <w:style w:type="paragraph" w:customStyle="1" w:styleId="Textodebalo1">
-    <w:name w:val="Texto de balão1"/>
-    <w:basedOn w:val="Normal"/>
-    <w:semiHidden/>
-    <w:rPr>
-      <w:rFonts w:ascii="Tahoma" w:hAnsi="Tahoma" w:cs="Tahoma"/>
-      <w:sz w:val="16"/>
-      <w:szCs w:val="16"/>
-    </w:rPr>
-  </w:style>
-  <w:style w:type="character" w:customStyle="1" w:styleId="TextodebaloChar">
-    <w:name w:val="Texto de balão Char"/>
-    <w:basedOn w:val="Fontepargpadro"/>
-    <w:link w:val="Textodebalo"/>
-    <w:uiPriority w:val="99"/>
-    <w:semiHidden/>
-    <w:rsid w:val="00F42E9D"/>
-    <w:rPr>
-      <w:rFonts w:ascii="Tahoma" w:hAnsi="Tahoma" w:cs="Tahoma"/>
-      <w:sz w:val="16"/>
-      <w:szCs w:val="16"/>
-      <w:lang w:val="en-US" w:eastAsia="en-US"/>
-    </w:rPr>
-  </w:style>
-  <w:style w:type="character" w:customStyle="1" w:styleId="apple-converted-space">
-    <w:name w:val="apple-converted-space"/>
-    <w:basedOn w:val="Fontepargpadro"/>
-    <w:rsid w:val="00297A54"/>
   </w:style>
 </w:styles>
 </file>

</xml_diff>

<commit_message>
alteração nos casos de uso e correção
colocado as telas do prototipo reformulado os casos de usos , e feito
outras correções a pedido do orientado professor jarley
</commit_message>
<xml_diff>
--- a/Design/PA_Arquitetura.docx
+++ b/Design/PA_Arquitetura.docx
@@ -1,6 +1,6 @@
 
 <file path=word/document.xml><?xml version="1.0" encoding="utf-8"?>
-<w:document xmlns:wpc="http://schemas.microsoft.com/office/word/2010/wordprocessingCanvas" xmlns:mc="http://schemas.openxmlformats.org/markup-compatibility/2006" xmlns:o="urn:schemas-microsoft-com:office:office" xmlns:r="http://schemas.openxmlformats.org/officeDocument/2006/relationships" xmlns:m="http://schemas.openxmlformats.org/officeDocument/2006/math" xmlns:v="urn:schemas-microsoft-com:vml" xmlns:wp14="http://schemas.microsoft.com/office/word/2010/wordprocessingDrawing" xmlns:wp="http://schemas.openxmlformats.org/drawingml/2006/wordprocessingDrawing" xmlns:w10="urn:schemas-microsoft-com:office:word" xmlns:w="http://schemas.openxmlformats.org/wordprocessingml/2006/main" xmlns:w14="http://schemas.microsoft.com/office/word/2010/wordml" xmlns:wpg="http://schemas.microsoft.com/office/word/2010/wordprocessingGroup" xmlns:wpi="http://schemas.microsoft.com/office/word/2010/wordprocessingInk" xmlns:wne="http://schemas.microsoft.com/office/word/2006/wordml" xmlns:wps="http://schemas.microsoft.com/office/word/2010/wordprocessingShape" mc:Ignorable="w14 wp14">
+<w:document xmlns:wpc="http://schemas.microsoft.com/office/word/2010/wordprocessingCanvas" xmlns:mc="http://schemas.openxmlformats.org/markup-compatibility/2006" xmlns:o="urn:schemas-microsoft-com:office:office" xmlns:r="http://schemas.openxmlformats.org/officeDocument/2006/relationships" xmlns:m="http://schemas.openxmlformats.org/officeDocument/2006/math" xmlns:v="urn:schemas-microsoft-com:vml" xmlns:wp14="http://schemas.microsoft.com/office/word/2010/wordprocessingDrawing" xmlns:wp="http://schemas.openxmlformats.org/drawingml/2006/wordprocessingDrawing" xmlns:w10="urn:schemas-microsoft-com:office:word" xmlns:w="http://schemas.openxmlformats.org/wordprocessingml/2006/main" xmlns:w14="http://schemas.microsoft.com/office/word/2010/wordml" xmlns:w15="http://schemas.microsoft.com/office/word/2012/wordml" xmlns:wpg="http://schemas.microsoft.com/office/word/2010/wordprocessingGroup" xmlns:wpi="http://schemas.microsoft.com/office/word/2010/wordprocessingInk" xmlns:wne="http://schemas.microsoft.com/office/word/2006/wordml" xmlns:wps="http://schemas.microsoft.com/office/word/2010/wordprocessingShape" mc:Ignorable="w14 w15 wp14">
   <w:body>
     <w:p>
       <w:pPr>
@@ -249,9 +249,8 @@
           <w:szCs w:val="24"/>
           <w:lang w:val="pt-BR"/>
         </w:rPr>
-        <w:t xml:space="preserve">O fator predominante ativo que fez necessário a criação desse projeto foi </w:t>
-      </w:r>
-      <w:proofErr w:type="gramStart"/>
+        <w:t xml:space="preserve">O fator predominante ativo que fez necessário a criação desse projeto foi a necessidade de um maior controle e acompanhamento das atividades dos filhos pelos pais, visto que conforme a sociedade foi mudando, mudou também a rotina de acompanhamento da educação familiar, com pais e mães tornando-se bastante ocupados até mesmo para seus filhos; por este motivo se fez necessário o ParentsAssistance, </w:t>
+      </w:r>
       <w:r>
         <w:rPr>
           <w:rFonts w:ascii="Arial" w:hAnsi="Arial" w:cs="Arial"/>
@@ -260,9 +259,8 @@
           <w:szCs w:val="24"/>
           <w:lang w:val="pt-BR"/>
         </w:rPr>
-        <w:t>a</w:t>
-      </w:r>
-      <w:proofErr w:type="gramEnd"/>
+        <w:t>este aplicativo permitirá aos pais acompanharem de perto diariamente a rotina de estudos dos filhos, através de dispositivos móveis com Sistema Operacional Android</w:t>
+      </w:r>
       <w:r>
         <w:rPr>
           <w:rFonts w:ascii="Arial" w:hAnsi="Arial" w:cs="Arial"/>
@@ -271,7 +269,7 @@
           <w:szCs w:val="24"/>
           <w:lang w:val="pt-BR"/>
         </w:rPr>
-        <w:t xml:space="preserve"> necessidade de um maior controle e acompanhamento das atividades dos filhos pelos pais, visto que conforme a sociedade foi mudando, mudou também a rotina de acompanhamento da educação familiar, com pais e mães tornando-se bastante ocupados até mesmo para seus filhos; por este motivo se fez necessário o ParentsAssistance, </w:t>
+        <w:t xml:space="preserve"> </w:t>
       </w:r>
       <w:r>
         <w:rPr>
@@ -281,7 +279,7 @@
           <w:szCs w:val="24"/>
           <w:lang w:val="pt-BR"/>
         </w:rPr>
-        <w:t>este aplicativo permitirá aos pais acompanharem de perto diariamente a rotina de estudos dos filhos, através de dispositivos móveis com Sistema Operacional Android</w:t>
+        <w:t>com base de dados local</w:t>
       </w:r>
       <w:r>
         <w:rPr>
@@ -291,59 +289,28 @@
           <w:szCs w:val="24"/>
           <w:lang w:val="pt-BR"/>
         </w:rPr>
+        <w:t>; O</w:t>
+      </w:r>
+      <w:r>
+        <w:rPr>
+          <w:rFonts w:ascii="Arial" w:hAnsi="Arial" w:cs="Arial"/>
+          <w:color w:val="000000" w:themeColor="text1"/>
+          <w:sz w:val="24"/>
+          <w:szCs w:val="24"/>
+          <w:lang w:val="pt-BR"/>
+        </w:rPr>
         <w:t xml:space="preserve"> </w:t>
       </w:r>
       <w:r>
         <w:rPr>
           <w:rFonts w:ascii="Arial" w:hAnsi="Arial" w:cs="Arial"/>
-          <w:color w:val="000000" w:themeColor="text1"/>
-          <w:sz w:val="24"/>
-          <w:szCs w:val="24"/>
-          <w:lang w:val="pt-BR"/>
-        </w:rPr>
-        <w:t>com base de dados local</w:t>
-      </w:r>
-      <w:r>
-        <w:rPr>
-          <w:rFonts w:ascii="Arial" w:hAnsi="Arial" w:cs="Arial"/>
-          <w:color w:val="000000" w:themeColor="text1"/>
-          <w:sz w:val="24"/>
-          <w:szCs w:val="24"/>
-          <w:lang w:val="pt-BR"/>
-        </w:rPr>
-        <w:t>; O</w:t>
-      </w:r>
-      <w:r>
-        <w:rPr>
-          <w:rFonts w:ascii="Arial" w:hAnsi="Arial" w:cs="Arial"/>
-          <w:color w:val="000000" w:themeColor="text1"/>
-          <w:sz w:val="24"/>
-          <w:szCs w:val="24"/>
-          <w:lang w:val="pt-BR"/>
-        </w:rPr>
-        <w:t xml:space="preserve"> </w:t>
-      </w:r>
-      <w:r>
-        <w:rPr>
-          <w:rFonts w:ascii="Arial" w:hAnsi="Arial" w:cs="Arial"/>
           <w:color w:val="333333"/>
           <w:sz w:val="24"/>
           <w:szCs w:val="24"/>
           <w:shd w:val="clear" w:color="auto" w:fill="FFFFFF"/>
           <w:lang w:val="pt-BR"/>
         </w:rPr>
-        <w:t>Android</w:t>
-      </w:r>
-      <w:r>
-        <w:rPr>
-          <w:rFonts w:ascii="Arial" w:hAnsi="Arial" w:cs="Arial"/>
-          <w:color w:val="333333"/>
-          <w:sz w:val="24"/>
-          <w:szCs w:val="24"/>
-          <w:shd w:val="clear" w:color="auto" w:fill="FFFFFF"/>
-          <w:lang w:val="pt-BR"/>
-        </w:rPr>
-        <w:t xml:space="preserve"> teve</w:t>
+        <w:t>Android teve</w:t>
       </w:r>
       <w:r>
         <w:rPr>
@@ -1029,7 +996,7 @@
           <w:lang w:val="pt-BR"/>
         </w:rPr>
       </w:pPr>
-      <w:hyperlink r:id="rId8" w:history="1">
+      <w:hyperlink r:id="rId7" w:history="1">
         <w:r>
           <w:rPr>
             <w:rStyle w:val="Hyperlink"/>
@@ -1056,7 +1023,7 @@
           <w:lang w:val="pt-BR"/>
         </w:rPr>
       </w:pPr>
-      <w:hyperlink r:id="rId9" w:history="1">
+      <w:hyperlink r:id="rId8" w:history="1">
         <w:r>
           <w:rPr>
             <w:rStyle w:val="Hyperlink"/>
@@ -1083,8 +1050,6 @@
           <w:lang w:val="pt-BR"/>
         </w:rPr>
       </w:pPr>
-      <w:bookmarkStart w:id="2" w:name="_GoBack"/>
-      <w:bookmarkEnd w:id="2"/>
     </w:p>
     <w:p>
       <w:pPr>
@@ -1114,18 +1079,8 @@
           <w:szCs w:val="24"/>
           <w:lang w:val="pt-BR"/>
         </w:rPr>
-        <w:t xml:space="preserve">Decisões, Restrições e </w:t>
-      </w:r>
-      <w:proofErr w:type="gramStart"/>
-      <w:r>
-        <w:rPr>
-          <w:rFonts w:cs="Arial"/>
-          <w:szCs w:val="24"/>
-          <w:lang w:val="pt-BR"/>
-        </w:rPr>
-        <w:t>Justificativas</w:t>
-      </w:r>
-      <w:proofErr w:type="gramEnd"/>
+        <w:t>Decisões, Restrições e Justificativas</w:t>
+      </w:r>
     </w:p>
     <w:p>
       <w:pPr>
@@ -1175,7 +1130,72 @@
           <w:szCs w:val="24"/>
           <w:lang w:val="pt-BR"/>
         </w:rPr>
-        <w:t>, ou seja, não se faz necessário um portal web para tal.</w:t>
+        <w:t>, ou seja, não se faz necessário um portal</w:t>
+      </w:r>
+      <w:r>
+        <w:rPr>
+          <w:rFonts w:ascii="Arial" w:hAnsi="Arial" w:cs="Arial"/>
+          <w:sz w:val="24"/>
+          <w:szCs w:val="24"/>
+          <w:lang w:val="pt-BR"/>
+        </w:rPr>
+        <w:t xml:space="preserve"> ou página</w:t>
+      </w:r>
+      <w:r>
+        <w:rPr>
+          <w:rFonts w:ascii="Arial" w:hAnsi="Arial" w:cs="Arial"/>
+          <w:sz w:val="24"/>
+          <w:szCs w:val="24"/>
+          <w:lang w:val="pt-BR"/>
+        </w:rPr>
+        <w:t xml:space="preserve"> web para tal</w:t>
+      </w:r>
+      <w:r>
+        <w:rPr>
+          <w:rFonts w:ascii="Arial" w:hAnsi="Arial" w:cs="Arial"/>
+          <w:sz w:val="24"/>
+          <w:szCs w:val="24"/>
+          <w:lang w:val="pt-BR"/>
+        </w:rPr>
+        <w:t>, ou seja, a arquitetura é A</w:t>
+      </w:r>
+      <w:bookmarkStart w:id="2" w:name="_GoBack"/>
+      <w:bookmarkEnd w:id="2"/>
+      <w:r>
+        <w:rPr>
+          <w:rFonts w:ascii="Arial" w:hAnsi="Arial" w:cs="Arial"/>
+          <w:sz w:val="24"/>
+          <w:szCs w:val="24"/>
+          <w:lang w:val="pt-BR"/>
+        </w:rPr>
+        <w:t xml:space="preserve">ndroid e apesar de utilizar conexão com a web para obter os dados do servidor, </w:t>
+      </w:r>
+      <w:r>
+        <w:rPr>
+          <w:rFonts w:ascii="Arial" w:hAnsi="Arial" w:cs="Arial"/>
+          <w:sz w:val="24"/>
+          <w:szCs w:val="24"/>
+          <w:lang w:val="pt-BR"/>
+        </w:rPr>
+        <w:t>o desenvolvimento do aplicativo</w:t>
+      </w:r>
+      <w:r>
+        <w:rPr>
+          <w:rFonts w:ascii="Arial" w:hAnsi="Arial" w:cs="Arial"/>
+          <w:sz w:val="24"/>
+          <w:szCs w:val="24"/>
+          <w:lang w:val="pt-BR"/>
+        </w:rPr>
+        <w:t xml:space="preserve"> não deverá ser construído em cima da arquitetura web</w:t>
+      </w:r>
+      <w:r>
+        <w:rPr>
+          <w:rFonts w:ascii="Arial" w:hAnsi="Arial" w:cs="Arial"/>
+          <w:sz w:val="24"/>
+          <w:szCs w:val="24"/>
+          <w:lang w:val="pt-BR"/>
+        </w:rPr>
+        <w:t>.</w:t>
       </w:r>
     </w:p>
     <w:p>
@@ -1208,7 +1228,61 @@
           <w:szCs w:val="24"/>
           <w:lang w:val="pt-BR"/>
         </w:rPr>
-        <w:t xml:space="preserve"> O sistema precisa ser autoexplicativo, não fazendo necessário o auxílio de links externos para o entendimento das funcionalidades.</w:t>
+        <w:t xml:space="preserve"> O sistema </w:t>
+      </w:r>
+      <w:r>
+        <w:rPr>
+          <w:rFonts w:ascii="Arial" w:hAnsi="Arial" w:cs="Arial"/>
+          <w:sz w:val="24"/>
+          <w:szCs w:val="24"/>
+          <w:lang w:val="pt-BR"/>
+        </w:rPr>
+        <w:t>deverá prezar pela usabilidade</w:t>
+      </w:r>
+      <w:r>
+        <w:rPr>
+          <w:rFonts w:ascii="Arial" w:hAnsi="Arial" w:cs="Arial"/>
+          <w:sz w:val="24"/>
+          <w:szCs w:val="24"/>
+          <w:lang w:val="pt-BR"/>
+        </w:rPr>
+        <w:t>,</w:t>
+      </w:r>
+      <w:r>
+        <w:rPr>
+          <w:rFonts w:ascii="Arial" w:hAnsi="Arial" w:cs="Arial"/>
+          <w:sz w:val="24"/>
+          <w:szCs w:val="24"/>
+          <w:lang w:val="pt-BR"/>
+        </w:rPr>
+        <w:t xml:space="preserve"> possuindo botões com descrição objetiva da funcionalidade a ser acessada,</w:t>
+      </w:r>
+      <w:r>
+        <w:rPr>
+          <w:rFonts w:ascii="Arial" w:hAnsi="Arial" w:cs="Arial"/>
+          <w:sz w:val="24"/>
+          <w:szCs w:val="24"/>
+          <w:lang w:val="pt-BR"/>
+        </w:rPr>
+        <w:t xml:space="preserve"> não </w:t>
+      </w:r>
+      <w:r>
+        <w:rPr>
+          <w:rFonts w:ascii="Arial" w:hAnsi="Arial" w:cs="Arial"/>
+          <w:sz w:val="24"/>
+          <w:szCs w:val="24"/>
+          <w:lang w:val="pt-BR"/>
+        </w:rPr>
+        <w:t>sendo</w:t>
+      </w:r>
+      <w:r>
+        <w:rPr>
+          <w:rFonts w:ascii="Arial" w:hAnsi="Arial" w:cs="Arial"/>
+          <w:sz w:val="24"/>
+          <w:szCs w:val="24"/>
+          <w:lang w:val="pt-BR"/>
+        </w:rPr>
+        <w:t xml:space="preserve"> necessário o auxílio de links externos para o entendimento das funcionalidades.</w:t>
       </w:r>
     </w:p>
     <w:p>
@@ -1349,31 +1423,7 @@
           <w:shd w:val="clear" w:color="auto" w:fill="FFFFFF"/>
           <w:lang w:val="pt-BR"/>
         </w:rPr>
-        <w:t xml:space="preserve"> é a camada que possui as bibliotecas C/C++ que são utilizadas pelo sistema, e também bibliotecas de multimídia, visualização de camadas </w:t>
-      </w:r>
-      <w:proofErr w:type="gramStart"/>
-      <w:r>
-        <w:rPr>
-          <w:rFonts w:ascii="Arial" w:hAnsi="Arial" w:cs="Arial"/>
-          <w:color w:val="000000" w:themeColor="text1"/>
-          <w:sz w:val="24"/>
-          <w:szCs w:val="24"/>
-          <w:shd w:val="clear" w:color="auto" w:fill="FFFFFF"/>
-          <w:lang w:val="pt-BR"/>
-        </w:rPr>
-        <w:t>2D</w:t>
-      </w:r>
-      <w:proofErr w:type="gramEnd"/>
-      <w:r>
-        <w:rPr>
-          <w:rFonts w:ascii="Arial" w:hAnsi="Arial" w:cs="Arial"/>
-          <w:color w:val="000000" w:themeColor="text1"/>
-          <w:sz w:val="24"/>
-          <w:szCs w:val="24"/>
-          <w:shd w:val="clear" w:color="auto" w:fill="FFFFFF"/>
-          <w:lang w:val="pt-BR"/>
-        </w:rPr>
-        <w:t xml:space="preserve"> e 3D, funções para navegadores web, funções de aceleradores de hardware, renderização 3D, funções para gráficos, fontes bitmap e vetorizadas e funções de acesso a banco de dados SQLite.</w:t>
+        <w:t xml:space="preserve"> é a camada que possui as bibliotecas C/C++ que são utilizadas pelo sistema, e também bibliotecas de multimídia, visualização de camadas 2D e 3D, funções para navegadores web, funções de aceleradores de hardware, renderização 3D, funções para gráficos, fontes bitmap e vetorizadas e funções de acesso a banco de dados SQLite.</w:t>
       </w:r>
       <w:r>
         <w:rPr>
@@ -1440,43 +1490,18 @@
           <w:shd w:val="clear" w:color="auto" w:fill="FFFFFF"/>
           <w:lang w:val="pt-BR"/>
         </w:rPr>
-        <w:t>Camada de Kernel Linux</w:t>
-      </w:r>
-      <w:proofErr w:type="gramStart"/>
-      <w:r>
-        <w:rPr>
-          <w:rFonts w:ascii="Arial" w:hAnsi="Arial" w:cs="Arial"/>
-          <w:b/>
+        <w:t>Camada de Kernel Linux:</w:t>
+      </w:r>
+      <w:r>
+        <w:rPr>
+          <w:rFonts w:ascii="Arial" w:hAnsi="Arial" w:cs="Arial"/>
           <w:color w:val="000000" w:themeColor="text1"/>
           <w:sz w:val="24"/>
           <w:szCs w:val="24"/>
           <w:shd w:val="clear" w:color="auto" w:fill="FFFFFF"/>
           <w:lang w:val="pt-BR"/>
         </w:rPr>
-        <w:t>:</w:t>
-      </w:r>
-      <w:r>
-        <w:rPr>
-          <w:rFonts w:ascii="Arial" w:hAnsi="Arial" w:cs="Arial"/>
-          <w:color w:val="000000" w:themeColor="text1"/>
-          <w:sz w:val="24"/>
-          <w:szCs w:val="24"/>
-          <w:shd w:val="clear" w:color="auto" w:fill="FFFFFF"/>
-          <w:lang w:val="pt-BR"/>
-        </w:rPr>
-        <w:t>,</w:t>
-      </w:r>
-      <w:proofErr w:type="gramEnd"/>
-      <w:r>
-        <w:rPr>
-          <w:rFonts w:ascii="Arial" w:hAnsi="Arial" w:cs="Arial"/>
-          <w:color w:val="000000" w:themeColor="text1"/>
-          <w:sz w:val="24"/>
-          <w:szCs w:val="24"/>
-          <w:shd w:val="clear" w:color="auto" w:fill="FFFFFF"/>
-          <w:lang w:val="pt-BR"/>
-        </w:rPr>
-        <w:t xml:space="preserve"> o núcleo do sistema operacional Android é derivado do kernel 2.6 do Linux, herdando diversas características dessa plataforma. Parte importante que se utiliza do Linux na concepção do Google Android é o de controle de processos, gerenciarem memória, threads, protocolos de rede, modelo de drives e a segurança dos arquivos</w:t>
+        <w:t>, o núcleo do sistema operacional Android é derivado do kernel 2.6 do Linux, herdando diversas características dessa plataforma. Parte importante que se utiliza do Linux na concepção do Google Android é o de controle de processos, gerenciarem memória, threads, protocolos de rede, modelo de drives e a segurança dos arquivos</w:t>
       </w:r>
       <w:r>
         <w:rPr>
@@ -1576,7 +1601,7 @@
                     </pic:cNvPicPr>
                   </pic:nvPicPr>
                   <pic:blipFill>
-                    <a:blip r:embed="rId10">
+                    <a:blip r:embed="rId9">
                       <a:extLst>
                         <a:ext uri="{28A0092B-C50C-407E-A947-70E740481C1C}">
                           <a14:useLocalDpi xmlns:a14="http://schemas.microsoft.com/office/drawing/2010/main" val="0"/>
@@ -2007,7 +2032,6 @@
         </w:rPr>
         <w:t>Junto os estes componentes, existe o arquivo de manifesto </w:t>
       </w:r>
-      <w:proofErr w:type="gramStart"/>
       <w:r>
         <w:rPr>
           <w:rFonts w:ascii="Arial" w:hAnsi="Arial" w:cs="Arial"/>
@@ -2018,20 +2042,7 @@
           <w:szCs w:val="24"/>
           <w:lang w:val="pt-BR" w:eastAsia="pt-BR"/>
         </w:rPr>
-        <w:t>AndroidManifest</w:t>
-      </w:r>
-      <w:proofErr w:type="gramEnd"/>
-      <w:r>
-        <w:rPr>
-          <w:rFonts w:ascii="Arial" w:hAnsi="Arial" w:cs="Arial"/>
-          <w:b/>
-          <w:bCs/>
-          <w:color w:val="000000"/>
-          <w:sz w:val="24"/>
-          <w:szCs w:val="24"/>
-          <w:lang w:val="pt-BR" w:eastAsia="pt-BR"/>
-        </w:rPr>
-        <w:t>.xml</w:t>
+        <w:t>AndroidManifest.xml</w:t>
       </w:r>
       <w:r>
         <w:rPr>
@@ -2148,7 +2159,7 @@
                     </pic:cNvPicPr>
                   </pic:nvPicPr>
                   <pic:blipFill>
-                    <a:blip r:embed="rId11">
+                    <a:blip r:embed="rId10">
                       <a:extLst>
                         <a:ext uri="{28A0092B-C50C-407E-A947-70E740481C1C}">
                           <a14:useLocalDpi xmlns:a14="http://schemas.microsoft.com/office/drawing/2010/main" val="0"/>
@@ -2223,7 +2234,7 @@
                     </pic:cNvPicPr>
                   </pic:nvPicPr>
                   <pic:blipFill>
-                    <a:blip r:embed="rId12">
+                    <a:blip r:embed="rId11">
                       <a:extLst>
                         <a:ext uri="{28A0092B-C50C-407E-A947-70E740481C1C}">
                           <a14:useLocalDpi xmlns:a14="http://schemas.microsoft.com/office/drawing/2010/main" val="0"/>
@@ -2281,7 +2292,7 @@
                     </pic:cNvPicPr>
                   </pic:nvPicPr>
                   <pic:blipFill>
-                    <a:blip r:embed="rId13">
+                    <a:blip r:embed="rId12">
                       <a:extLst>
                         <a:ext uri="{28A0092B-C50C-407E-A947-70E740481C1C}">
                           <a14:useLocalDpi xmlns:a14="http://schemas.microsoft.com/office/drawing/2010/main" val="0"/>
@@ -2377,8 +2388,8 @@
       </w:pPr>
     </w:p>
     <w:sectPr>
-      <w:headerReference w:type="default" r:id="rId14"/>
-      <w:footerReference w:type="default" r:id="rId15"/>
+      <w:headerReference w:type="default" r:id="rId13"/>
+      <w:footerReference w:type="default" r:id="rId14"/>
       <w:pgSz w:w="12240" w:h="15840" w:code="1"/>
       <w:pgMar w:top="1440" w:right="1440" w:bottom="1440" w:left="1440" w:header="720" w:footer="720" w:gutter="0"/>
       <w:cols w:space="720"/>
@@ -2388,7 +2399,7 @@
 </file>
 
 <file path=word/endnotes.xml><?xml version="1.0" encoding="utf-8"?>
-<w:endnotes xmlns:wpc="http://schemas.microsoft.com/office/word/2010/wordprocessingCanvas" xmlns:mc="http://schemas.openxmlformats.org/markup-compatibility/2006" xmlns:o="urn:schemas-microsoft-com:office:office" xmlns:r="http://schemas.openxmlformats.org/officeDocument/2006/relationships" xmlns:m="http://schemas.openxmlformats.org/officeDocument/2006/math" xmlns:v="urn:schemas-microsoft-com:vml" xmlns:wp14="http://schemas.microsoft.com/office/word/2010/wordprocessingDrawing" xmlns:wp="http://schemas.openxmlformats.org/drawingml/2006/wordprocessingDrawing" xmlns:w10="urn:schemas-microsoft-com:office:word" xmlns:w="http://schemas.openxmlformats.org/wordprocessingml/2006/main" xmlns:w14="http://schemas.microsoft.com/office/word/2010/wordml" xmlns:wpg="http://schemas.microsoft.com/office/word/2010/wordprocessingGroup" xmlns:wpi="http://schemas.microsoft.com/office/word/2010/wordprocessingInk" xmlns:wne="http://schemas.microsoft.com/office/word/2006/wordml" xmlns:wps="http://schemas.microsoft.com/office/word/2010/wordprocessingShape" mc:Ignorable="w14 wp14">
+<w:endnotes xmlns:wpc="http://schemas.microsoft.com/office/word/2010/wordprocessingCanvas" xmlns:mc="http://schemas.openxmlformats.org/markup-compatibility/2006" xmlns:o="urn:schemas-microsoft-com:office:office" xmlns:r="http://schemas.openxmlformats.org/officeDocument/2006/relationships" xmlns:m="http://schemas.openxmlformats.org/officeDocument/2006/math" xmlns:v="urn:schemas-microsoft-com:vml" xmlns:wp14="http://schemas.microsoft.com/office/word/2010/wordprocessingDrawing" xmlns:wp="http://schemas.openxmlformats.org/drawingml/2006/wordprocessingDrawing" xmlns:w10="urn:schemas-microsoft-com:office:word" xmlns:w="http://schemas.openxmlformats.org/wordprocessingml/2006/main" xmlns:w14="http://schemas.microsoft.com/office/word/2010/wordml" xmlns:w15="http://schemas.microsoft.com/office/word/2012/wordml" xmlns:wpg="http://schemas.microsoft.com/office/word/2010/wordprocessingGroup" xmlns:wpi="http://schemas.microsoft.com/office/word/2010/wordprocessingInk" xmlns:wne="http://schemas.microsoft.com/office/word/2006/wordml" xmlns:wps="http://schemas.microsoft.com/office/word/2010/wordprocessingShape" mc:Ignorable="w14 w15 wp14">
   <w:endnote w:type="separator" w:id="-1">
     <w:p>
       <w:r>
@@ -2407,7 +2418,7 @@
 </file>
 
 <file path=word/footer1.xml><?xml version="1.0" encoding="utf-8"?>
-<w:ftr xmlns:wpc="http://schemas.microsoft.com/office/word/2010/wordprocessingCanvas" xmlns:mc="http://schemas.openxmlformats.org/markup-compatibility/2006" xmlns:o="urn:schemas-microsoft-com:office:office" xmlns:r="http://schemas.openxmlformats.org/officeDocument/2006/relationships" xmlns:m="http://schemas.openxmlformats.org/officeDocument/2006/math" xmlns:v="urn:schemas-microsoft-com:vml" xmlns:wp14="http://schemas.microsoft.com/office/word/2010/wordprocessingDrawing" xmlns:wp="http://schemas.openxmlformats.org/drawingml/2006/wordprocessingDrawing" xmlns:w10="urn:schemas-microsoft-com:office:word" xmlns:w="http://schemas.openxmlformats.org/wordprocessingml/2006/main" xmlns:w14="http://schemas.microsoft.com/office/word/2010/wordml" xmlns:wpg="http://schemas.microsoft.com/office/word/2010/wordprocessingGroup" xmlns:wpi="http://schemas.microsoft.com/office/word/2010/wordprocessingInk" xmlns:wne="http://schemas.microsoft.com/office/word/2006/wordml" xmlns:wps="http://schemas.microsoft.com/office/word/2010/wordprocessingShape" mc:Ignorable="w14 wp14">
+<w:ftr xmlns:wpc="http://schemas.microsoft.com/office/word/2010/wordprocessingCanvas" xmlns:mc="http://schemas.openxmlformats.org/markup-compatibility/2006" xmlns:o="urn:schemas-microsoft-com:office:office" xmlns:r="http://schemas.openxmlformats.org/officeDocument/2006/relationships" xmlns:m="http://schemas.openxmlformats.org/officeDocument/2006/math" xmlns:v="urn:schemas-microsoft-com:vml" xmlns:wp14="http://schemas.microsoft.com/office/word/2010/wordprocessingDrawing" xmlns:wp="http://schemas.openxmlformats.org/drawingml/2006/wordprocessingDrawing" xmlns:w10="urn:schemas-microsoft-com:office:word" xmlns:w="http://schemas.openxmlformats.org/wordprocessingml/2006/main" xmlns:w14="http://schemas.microsoft.com/office/word/2010/wordml" xmlns:w15="http://schemas.microsoft.com/office/word/2012/wordml" xmlns:wpg="http://schemas.microsoft.com/office/word/2010/wordprocessingGroup" xmlns:wpi="http://schemas.microsoft.com/office/word/2010/wordprocessingInk" xmlns:wne="http://schemas.microsoft.com/office/word/2006/wordml" xmlns:wps="http://schemas.microsoft.com/office/word/2010/wordprocessingShape" mc:Ignorable="w14 w15 wp14">
   <w:tbl>
     <w:tblPr>
       <w:tblW w:w="0" w:type="auto"/>
@@ -2574,7 +2585,7 @@
 </file>
 
 <file path=word/footnotes.xml><?xml version="1.0" encoding="utf-8"?>
-<w:footnotes xmlns:wpc="http://schemas.microsoft.com/office/word/2010/wordprocessingCanvas" xmlns:mc="http://schemas.openxmlformats.org/markup-compatibility/2006" xmlns:o="urn:schemas-microsoft-com:office:office" xmlns:r="http://schemas.openxmlformats.org/officeDocument/2006/relationships" xmlns:m="http://schemas.openxmlformats.org/officeDocument/2006/math" xmlns:v="urn:schemas-microsoft-com:vml" xmlns:wp14="http://schemas.microsoft.com/office/word/2010/wordprocessingDrawing" xmlns:wp="http://schemas.openxmlformats.org/drawingml/2006/wordprocessingDrawing" xmlns:w10="urn:schemas-microsoft-com:office:word" xmlns:w="http://schemas.openxmlformats.org/wordprocessingml/2006/main" xmlns:w14="http://schemas.microsoft.com/office/word/2010/wordml" xmlns:wpg="http://schemas.microsoft.com/office/word/2010/wordprocessingGroup" xmlns:wpi="http://schemas.microsoft.com/office/word/2010/wordprocessingInk" xmlns:wne="http://schemas.microsoft.com/office/word/2006/wordml" xmlns:wps="http://schemas.microsoft.com/office/word/2010/wordprocessingShape" mc:Ignorable="w14 wp14">
+<w:footnotes xmlns:wpc="http://schemas.microsoft.com/office/word/2010/wordprocessingCanvas" xmlns:mc="http://schemas.openxmlformats.org/markup-compatibility/2006" xmlns:o="urn:schemas-microsoft-com:office:office" xmlns:r="http://schemas.openxmlformats.org/officeDocument/2006/relationships" xmlns:m="http://schemas.openxmlformats.org/officeDocument/2006/math" xmlns:v="urn:schemas-microsoft-com:vml" xmlns:wp14="http://schemas.microsoft.com/office/word/2010/wordprocessingDrawing" xmlns:wp="http://schemas.openxmlformats.org/drawingml/2006/wordprocessingDrawing" xmlns:w10="urn:schemas-microsoft-com:office:word" xmlns:w="http://schemas.openxmlformats.org/wordprocessingml/2006/main" xmlns:w14="http://schemas.microsoft.com/office/word/2010/wordml" xmlns:w15="http://schemas.microsoft.com/office/word/2012/wordml" xmlns:wpg="http://schemas.microsoft.com/office/word/2010/wordprocessingGroup" xmlns:wpi="http://schemas.microsoft.com/office/word/2010/wordprocessingInk" xmlns:wne="http://schemas.microsoft.com/office/word/2006/wordml" xmlns:wps="http://schemas.microsoft.com/office/word/2010/wordprocessingShape" mc:Ignorable="w14 w15 wp14">
   <w:footnote w:type="separator" w:id="-1">
     <w:p>
       <w:r>
@@ -2593,7 +2604,7 @@
 </file>
 
 <file path=word/header1.xml><?xml version="1.0" encoding="utf-8"?>
-<w:hdr xmlns:wpc="http://schemas.microsoft.com/office/word/2010/wordprocessingCanvas" xmlns:mc="http://schemas.openxmlformats.org/markup-compatibility/2006" xmlns:o="urn:schemas-microsoft-com:office:office" xmlns:r="http://schemas.openxmlformats.org/officeDocument/2006/relationships" xmlns:m="http://schemas.openxmlformats.org/officeDocument/2006/math" xmlns:v="urn:schemas-microsoft-com:vml" xmlns:wp14="http://schemas.microsoft.com/office/word/2010/wordprocessingDrawing" xmlns:wp="http://schemas.openxmlformats.org/drawingml/2006/wordprocessingDrawing" xmlns:w10="urn:schemas-microsoft-com:office:word" xmlns:w="http://schemas.openxmlformats.org/wordprocessingml/2006/main" xmlns:w14="http://schemas.microsoft.com/office/word/2010/wordml" xmlns:wpg="http://schemas.microsoft.com/office/word/2010/wordprocessingGroup" xmlns:wpi="http://schemas.microsoft.com/office/word/2010/wordprocessingInk" xmlns:wne="http://schemas.microsoft.com/office/word/2006/wordml" xmlns:wps="http://schemas.microsoft.com/office/word/2010/wordprocessingShape" mc:Ignorable="w14 wp14">
+<w:hdr xmlns:wpc="http://schemas.microsoft.com/office/word/2010/wordprocessingCanvas" xmlns:mc="http://schemas.openxmlformats.org/markup-compatibility/2006" xmlns:o="urn:schemas-microsoft-com:office:office" xmlns:r="http://schemas.openxmlformats.org/officeDocument/2006/relationships" xmlns:m="http://schemas.openxmlformats.org/officeDocument/2006/math" xmlns:v="urn:schemas-microsoft-com:vml" xmlns:wp14="http://schemas.microsoft.com/office/word/2010/wordprocessingDrawing" xmlns:wp="http://schemas.openxmlformats.org/drawingml/2006/wordprocessingDrawing" xmlns:w10="urn:schemas-microsoft-com:office:word" xmlns:w="http://schemas.openxmlformats.org/wordprocessingml/2006/main" xmlns:w14="http://schemas.microsoft.com/office/word/2010/wordml" xmlns:w15="http://schemas.microsoft.com/office/word/2012/wordml" xmlns:wpg="http://schemas.microsoft.com/office/word/2010/wordprocessingGroup" xmlns:wpi="http://schemas.microsoft.com/office/word/2010/wordprocessingInk" xmlns:wne="http://schemas.microsoft.com/office/word/2006/wordml" xmlns:wps="http://schemas.microsoft.com/office/word/2010/wordprocessingShape" mc:Ignorable="w14 w15 wp14">
   <w:tbl>
     <w:tblPr>
       <w:tblW w:w="0" w:type="auto"/>
@@ -2706,7 +2717,7 @@
 </file>
 
 <file path=word/numbering.xml><?xml version="1.0" encoding="utf-8"?>
-<w:numbering xmlns:wpc="http://schemas.microsoft.com/office/word/2010/wordprocessingCanvas" xmlns:mc="http://schemas.openxmlformats.org/markup-compatibility/2006" xmlns:o="urn:schemas-microsoft-com:office:office" xmlns:r="http://schemas.openxmlformats.org/officeDocument/2006/relationships" xmlns:m="http://schemas.openxmlformats.org/officeDocument/2006/math" xmlns:v="urn:schemas-microsoft-com:vml" xmlns:wp14="http://schemas.microsoft.com/office/word/2010/wordprocessingDrawing" xmlns:wp="http://schemas.openxmlformats.org/drawingml/2006/wordprocessingDrawing" xmlns:w10="urn:schemas-microsoft-com:office:word" xmlns:w="http://schemas.openxmlformats.org/wordprocessingml/2006/main" xmlns:w14="http://schemas.microsoft.com/office/word/2010/wordml" xmlns:wpg="http://schemas.microsoft.com/office/word/2010/wordprocessingGroup" xmlns:wpi="http://schemas.microsoft.com/office/word/2010/wordprocessingInk" xmlns:wne="http://schemas.microsoft.com/office/word/2006/wordml" xmlns:wps="http://schemas.microsoft.com/office/word/2010/wordprocessingShape" mc:Ignorable="w14 wp14">
+<w:numbering xmlns:wpc="http://schemas.microsoft.com/office/word/2010/wordprocessingCanvas" xmlns:mc="http://schemas.openxmlformats.org/markup-compatibility/2006" xmlns:o="urn:schemas-microsoft-com:office:office" xmlns:r="http://schemas.openxmlformats.org/officeDocument/2006/relationships" xmlns:m="http://schemas.openxmlformats.org/officeDocument/2006/math" xmlns:v="urn:schemas-microsoft-com:vml" xmlns:wp14="http://schemas.microsoft.com/office/word/2010/wordprocessingDrawing" xmlns:wp="http://schemas.openxmlformats.org/drawingml/2006/wordprocessingDrawing" xmlns:w10="urn:schemas-microsoft-com:office:word" xmlns:w="http://schemas.openxmlformats.org/wordprocessingml/2006/main" xmlns:w14="http://schemas.microsoft.com/office/word/2010/wordml" xmlns:w15="http://schemas.microsoft.com/office/word/2012/wordml" xmlns:wpg="http://schemas.microsoft.com/office/word/2010/wordprocessingGroup" xmlns:wpi="http://schemas.microsoft.com/office/word/2010/wordprocessingInk" xmlns:wne="http://schemas.microsoft.com/office/word/2006/wordml" xmlns:wps="http://schemas.microsoft.com/office/word/2010/wordprocessingShape" mc:Ignorable="w14 w15 wp14">
   <w:numPicBullet w:numPicBulletId="0">
     <w:pict>
       <v:shapetype id="_x0000_t75" coordsize="21600,21600" o:spt="75" o:preferrelative="t" path="m@4@5l@4@11@9@11@9@5xe" filled="f" stroked="f">
@@ -2728,14 +2739,14 @@
         <v:path o:extrusionok="f" gradientshapeok="t" o:connecttype="rect"/>
         <o:lock v:ext="edit" aspectratio="t"/>
       </v:shapetype>
-      <v:shape id="_x0000_i1062" type="#_x0000_t75" style="width:29.25pt;height:27.75pt" o:bullet="t">
+      <v:shape id="_x0000_i1028" type="#_x0000_t75" style="width:29.25pt;height:27.75pt" o:bullet="t">
         <v:imagedata r:id="rId1" o:title="clip_image001"/>
       </v:shape>
     </w:pict>
   </w:numPicBullet>
   <w:numPicBullet w:numPicBulletId="1">
     <w:pict>
-      <v:shape id="_x0000_i1063" type="#_x0000_t75" style="width:30.75pt;height:30pt" o:bullet="t">
+      <v:shape id="_x0000_i1029" type="#_x0000_t75" style="width:30.75pt;height:30pt" o:bullet="t">
         <v:imagedata r:id="rId2" o:title="clip_image002"/>
       </v:shape>
     </w:pict>
@@ -5063,7 +5074,7 @@
 </file>
 
 <file path=word/styles.xml><?xml version="1.0" encoding="utf-8"?>
-<w:styles xmlns:mc="http://schemas.openxmlformats.org/markup-compatibility/2006" xmlns:r="http://schemas.openxmlformats.org/officeDocument/2006/relationships" xmlns:w="http://schemas.openxmlformats.org/wordprocessingml/2006/main" xmlns:w14="http://schemas.microsoft.com/office/word/2010/wordml" mc:Ignorable="w14">
+<w:styles xmlns:mc="http://schemas.openxmlformats.org/markup-compatibility/2006" xmlns:r="http://schemas.openxmlformats.org/officeDocument/2006/relationships" xmlns:w="http://schemas.openxmlformats.org/wordprocessingml/2006/main" xmlns:w14="http://schemas.microsoft.com/office/word/2010/wordml" xmlns:w15="http://schemas.microsoft.com/office/word/2012/wordml" mc:Ignorable="w14 w15">
   <w:docDefaults>
     <w:rPrDefault>
       <w:rPr>
@@ -5073,973 +5084,378 @@
     </w:rPrDefault>
     <w:pPrDefault/>
   </w:docDefaults>
-  <w:latentStyles w:defLockedState="0" w:defUIPriority="99" w:defSemiHidden="1" w:defUnhideWhenUsed="1" w:defQFormat="0" w:count="267">
-    <w:lsdException w:name="Normal" w:semiHidden="0" w:uiPriority="0" w:unhideWhenUsed="0" w:qFormat="1"/>
-    <w:lsdException w:name="heading 1" w:semiHidden="0" w:uiPriority="9" w:unhideWhenUsed="0" w:qFormat="1"/>
-    <w:lsdException w:name="heading 2" w:semiHidden="0" w:uiPriority="9" w:unhideWhenUsed="0" w:qFormat="1"/>
-    <w:lsdException w:name="heading 3" w:semiHidden="0" w:uiPriority="9" w:unhideWhenUsed="0" w:qFormat="1"/>
-    <w:lsdException w:name="heading 4" w:semiHidden="0" w:uiPriority="9" w:unhideWhenUsed="0" w:qFormat="1"/>
-    <w:lsdException w:name="heading 5" w:semiHidden="0" w:uiPriority="9" w:unhideWhenUsed="0" w:qFormat="1"/>
-    <w:lsdException w:name="heading 6" w:semiHidden="0" w:uiPriority="9" w:unhideWhenUsed="0" w:qFormat="1"/>
-    <w:lsdException w:name="heading 7" w:semiHidden="0" w:uiPriority="9" w:unhideWhenUsed="0" w:qFormat="1"/>
-    <w:lsdException w:name="heading 8" w:semiHidden="0" w:uiPriority="9" w:unhideWhenUsed="0" w:qFormat="1"/>
-    <w:lsdException w:name="heading 9" w:semiHidden="0" w:uiPriority="9" w:unhideWhenUsed="0" w:qFormat="1"/>
-    <w:lsdException w:name="toc 1" w:uiPriority="39"/>
-    <w:lsdException w:name="toc 2" w:uiPriority="39"/>
-    <w:lsdException w:name="toc 3" w:uiPriority="39"/>
-    <w:lsdException w:name="toc 4" w:uiPriority="39"/>
-    <w:lsdException w:name="toc 5" w:uiPriority="39"/>
-    <w:lsdException w:name="toc 6" w:uiPriority="39"/>
-    <w:lsdException w:name="toc 7" w:uiPriority="39"/>
-    <w:lsdException w:name="toc 8" w:uiPriority="39"/>
-    <w:lsdException w:name="toc 9" w:uiPriority="39"/>
-    <w:lsdException w:name="caption" w:uiPriority="35" w:qFormat="1"/>
-    <w:lsdException w:name="Title" w:semiHidden="0" w:uiPriority="10" w:unhideWhenUsed="0" w:qFormat="1"/>
-    <w:lsdException w:name="Default Paragraph Font" w:uiPriority="1"/>
-    <w:lsdException w:name="Subtitle" w:semiHidden="0" w:uiPriority="11" w:unhideWhenUsed="0" w:qFormat="1"/>
-    <w:lsdException w:name="Strong" w:semiHidden="0" w:uiPriority="22" w:unhideWhenUsed="0" w:qFormat="1"/>
-    <w:lsdException w:name="Emphasis" w:semiHidden="0" w:uiPriority="20" w:unhideWhenUsed="0" w:qFormat="1"/>
-    <w:lsdException w:name="Table Grid" w:semiHidden="0" w:uiPriority="59" w:unhideWhenUsed="0"/>
-    <w:lsdException w:name="Placeholder Text" w:unhideWhenUsed="0"/>
-    <w:lsdException w:name="No Spacing" w:semiHidden="0" w:uiPriority="1" w:unhideWhenUsed="0" w:qFormat="1"/>
-    <w:lsdException w:name="Light Shading" w:semiHidden="0" w:uiPriority="60" w:unhideWhenUsed="0"/>
-    <w:lsdException w:name="Light List" w:semiHidden="0" w:uiPriority="61" w:unhideWhenUsed="0"/>
-    <w:lsdException w:name="Light Grid" w:semiHidden="0" w:uiPriority="62" w:unhideWhenUsed="0"/>
-    <w:lsdException w:name="Medium Shading 1" w:semiHidden="0" w:uiPriority="63" w:unhideWhenUsed="0"/>
-    <w:lsdException w:name="Medium Shading 2" w:semiHidden="0" w:uiPriority="64" w:unhideWhenUsed="0"/>
-    <w:lsdException w:name="Medium List 1" w:semiHidden="0" w:uiPriority="65" w:unhideWhenUsed="0"/>
-    <w:lsdException w:name="Medium List 2" w:semiHidden="0" w:uiPriority="66" w:unhideWhenUsed="0"/>
-    <w:lsdException w:name="Medium Grid 1" w:semiHidden="0" w:uiPriority="67" w:unhideWhenUsed="0"/>
-    <w:lsdException w:name="Medium Grid 2" w:semiHidden="0" w:uiPriority="68" w:unhideWhenUsed="0"/>
-    <w:lsdException w:name="Medium Grid 3" w:semiHidden="0" w:uiPriority="69" w:unhideWhenUsed="0"/>
-    <w:lsdException w:name="Dark List" w:semiHidden="0" w:uiPriority="70" w:unhideWhenUsed="0"/>
-    <w:lsdException w:name="Colorful Shading" w:semiHidden="0" w:uiPriority="71" w:unhideWhenUsed="0"/>
-    <w:lsdException w:name="Colorful List" w:semiHidden="0" w:uiPriority="72" w:unhideWhenUsed="0"/>
-    <w:lsdException w:name="Colorful Grid" w:semiHidden="0" w:uiPriority="73" w:unhideWhenUsed="0"/>
-    <w:lsdException w:name="Light Shading Accent 1" w:semiHidden="0" w:uiPriority="60" w:unhideWhenUsed="0"/>
-    <w:lsdException w:name="Light List Accent 1" w:semiHidden="0" w:uiPriority="61" w:unhideWhenUsed="0"/>
-    <w:lsdException w:name="Light Grid Accent 1" w:semiHidden="0" w:uiPriority="62" w:unhideWhenUsed="0"/>
-    <w:lsdException w:name="Medium Shading 1 Accent 1" w:semiHidden="0" w:uiPriority="63" w:unhideWhenUsed="0"/>
-    <w:lsdException w:name="Medium Shading 2 Accent 1" w:semiHidden="0" w:uiPriority="64" w:unhideWhenUsed="0"/>
-    <w:lsdException w:name="Medium List 1 Accent 1" w:semiHidden="0" w:uiPriority="65" w:unhideWhenUsed="0"/>
-    <w:lsdException w:name="Revision" w:unhideWhenUsed="0"/>
-    <w:lsdException w:name="List Paragraph" w:semiHidden="0" w:uiPriority="34" w:unhideWhenUsed="0" w:qFormat="1"/>
-    <w:lsdException w:name="Quote" w:semiHidden="0" w:uiPriority="29" w:unhideWhenUsed="0" w:qFormat="1"/>
-    <w:lsdException w:name="Intense Quote" w:semiHidden="0" w:uiPriority="30" w:unhideWhenUsed="0" w:qFormat="1"/>
-    <w:lsdException w:name="Medium List 2 Accent 1" w:semiHidden="0" w:uiPriority="66" w:unhideWhenUsed="0"/>
-    <w:lsdException w:name="Medium Grid 1 Accent 1" w:semiHidden="0" w:uiPriority="67" w:unhideWhenUsed="0"/>
-    <w:lsdException w:name="Medium Grid 2 Accent 1" w:semiHidden="0" w:uiPriority="68" w:unhideWhenUsed="0"/>
-    <w:lsdException w:name="Medium Grid 3 Accent 1" w:semiHidden="0" w:uiPriority="69" w:unhideWhenUsed="0"/>
-    <w:lsdException w:name="Dark List Accent 1" w:semiHidden="0" w:uiPriority="70" w:unhideWhenUsed="0"/>
-    <w:lsdException w:name="Colorful Shading Accent 1" w:semiHidden="0" w:uiPriority="71" w:unhideWhenUsed="0"/>
-    <w:lsdException w:name="Colorful List Accent 1" w:semiHidden="0" w:uiPriority="72" w:unhideWhenUsed="0"/>
-    <w:lsdException w:name="Colorful Grid Accent 1" w:semiHidden="0" w:uiPriority="73" w:unhideWhenUsed="0"/>
-    <w:lsdException w:name="Light Shading Accent 2" w:semiHidden="0" w:uiPriority="60" w:unhideWhenUsed="0"/>
-    <w:lsdException w:name="Light List Accent 2" w:semiHidden="0" w:uiPriority="61" w:unhideWhenUsed="0"/>
-    <w:lsdException w:name="Light Grid Accent 2" w:semiHidden="0" w:uiPriority="62" w:unhideWhenUsed="0"/>
-    <w:lsdException w:name="Medium Shading 1 Accent 2" w:semiHidden="0" w:uiPriority="63" w:unhideWhenUsed="0"/>
-    <w:lsdException w:name="Medium Shading 2 Accent 2" w:semiHidden="0" w:uiPriority="64" w:unhideWhenUsed="0"/>
-    <w:lsdException w:name="Medium List 1 Accent 2" w:semiHidden="0" w:uiPriority="65" w:unhideWhenUsed="0"/>
-    <w:lsdException w:name="Medium List 2 Accent 2" w:semiHidden="0" w:uiPriority="66" w:unhideWhenUsed="0"/>
-    <w:lsdException w:name="Medium Grid 1 Accent 2" w:semiHidden="0" w:uiPriority="67" w:unhideWhenUsed="0"/>
-    <w:lsdException w:name="Medium Grid 2 Accent 2" w:semiHidden="0" w:uiPriority="68" w:unhideWhenUsed="0"/>
-    <w:lsdException w:name="Medium Grid 3 Accent 2" w:semiHidden="0" w:uiPriority="69" w:unhideWhenUsed="0"/>
-    <w:lsdException w:name="Dark List Accent 2" w:semiHidden="0" w:uiPriority="70" w:unhideWhenUsed="0"/>
-    <w:lsdException w:name="Colorful Shading Accent 2" w:semiHidden="0" w:uiPriority="71" w:unhideWhenUsed="0"/>
-    <w:lsdException w:name="Colorful List Accent 2" w:semiHidden="0" w:uiPriority="72" w:unhideWhenUsed="0"/>
-    <w:lsdException w:name="Colorful Grid Accent 2" w:semiHidden="0" w:uiPriority="73" w:unhideWhenUsed="0"/>
-    <w:lsdException w:name="Light Shading Accent 3" w:semiHidden="0" w:uiPriority="60" w:unhideWhenUsed="0"/>
-    <w:lsdException w:name="Light List Accent 3" w:semiHidden="0" w:uiPriority="61" w:unhideWhenUsed="0"/>
-    <w:lsdException w:name="Light Grid Accent 3" w:semiHidden="0" w:uiPriority="62" w:unhideWhenUsed="0"/>
-    <w:lsdException w:name="Medium Shading 1 Accent 3" w:semiHidden="0" w:uiPriority="63" w:unhideWhenUsed="0"/>
-    <w:lsdException w:name="Medium Shading 2 Accent 3" w:semiHidden="0" w:uiPriority="64" w:unhideWhenUsed="0"/>
-    <w:lsdException w:name="Medium List 1 Accent 3" w:semiHidden="0" w:uiPriority="65" w:unhideWhenUsed="0"/>
-    <w:lsdException w:name="Medium List 2 Accent 3" w:semiHidden="0" w:uiPriority="66" w:unhideWhenUsed="0"/>
-    <w:lsdException w:name="Medium Grid 1 Accent 3" w:semiHidden="0" w:uiPriority="67" w:unhideWhenUsed="0"/>
-    <w:lsdException w:name="Medium Grid 2 Accent 3" w:semiHidden="0" w:uiPriority="68" w:unhideWhenUsed="0"/>
-    <w:lsdException w:name="Medium Grid 3 Accent 3" w:semiHidden="0" w:uiPriority="69" w:unhideWhenUsed="0"/>
-    <w:lsdException w:name="Dark List Accent 3" w:semiHidden="0" w:uiPriority="70" w:unhideWhenUsed="0"/>
-    <w:lsdException w:name="Colorful Shading Accent 3" w:semiHidden="0" w:uiPriority="71" w:unhideWhenUsed="0"/>
-    <w:lsdException w:name="Colorful List Accent 3" w:semiHidden="0" w:uiPriority="72" w:unhideWhenUsed="0"/>
-    <w:lsdException w:name="Colorful Grid Accent 3" w:semiHidden="0" w:uiPriority="73" w:unhideWhenUsed="0"/>
-    <w:lsdException w:name="Light Shading Accent 4" w:semiHidden="0" w:uiPriority="60" w:unhideWhenUsed="0"/>
-    <w:lsdException w:name="Light List Accent 4" w:semiHidden="0" w:uiPriority="61" w:unhideWhenUsed="0"/>
-    <w:lsdException w:name="Light Grid Accent 4" w:semiHidden="0" w:uiPriority="62" w:unhideWhenUsed="0"/>
-    <w:lsdException w:name="Medium Shading 1 Accent 4" w:semiHidden="0" w:uiPriority="63" w:unhideWhenUsed="0"/>
-    <w:lsdException w:name="Medium Shading 2 Accent 4" w:semiHidden="0" w:uiPriority="64" w:unhideWhenUsed="0"/>
-    <w:lsdException w:name="Medium List 1 Accent 4" w:semiHidden="0" w:uiPriority="65" w:unhideWhenUsed="0"/>
-    <w:lsdException w:name="Medium List 2 Accent 4" w:semiHidden="0" w:uiPriority="66" w:unhideWhenUsed="0"/>
-    <w:lsdException w:name="Medium Grid 1 Accent 4" w:semiHidden="0" w:uiPriority="67" w:unhideWhenUsed="0"/>
-    <w:lsdException w:name="Medium Grid 2 Accent 4" w:semiHidden="0" w:uiPriority="68" w:unhideWhenUsed="0"/>
-    <w:lsdException w:name="Medium Grid 3 Accent 4" w:semiHidden="0" w:uiPriority="69" w:unhideWhenUsed="0"/>
-    <w:lsdException w:name="Dark List Accent 4" w:semiHidden="0" w:uiPriority="70" w:unhideWhenUsed="0"/>
-    <w:lsdException w:name="Colorful Shading Accent 4" w:semiHidden="0" w:uiPriority="71" w:unhideWhenUsed="0"/>
-    <w:lsdException w:name="Colorful List Accent 4" w:semiHidden="0" w:uiPriority="72" w:unhideWhenUsed="0"/>
-    <w:lsdException w:name="Colorful Grid Accent 4" w:semiHidden="0" w:uiPriority="73" w:unhideWhenUsed="0"/>
-    <w:lsdException w:name="Light Shading Accent 5" w:semiHidden="0" w:uiPriority="60" w:unhideWhenUsed="0"/>
-    <w:lsdException w:name="Light List Accent 5" w:semiHidden="0" w:uiPriority="61" w:unhideWhenUsed="0"/>
-    <w:lsdException w:name="Light Grid Accent 5" w:semiHidden="0" w:uiPriority="62" w:unhideWhenUsed="0"/>
-    <w:lsdException w:name="Medium Shading 1 Accent 5" w:semiHidden="0" w:uiPriority="63" w:unhideWhenUsed="0"/>
-    <w:lsdException w:name="Medium Shading 2 Accent 5" w:semiHidden="0" w:uiPriority="64" w:unhideWhenUsed="0"/>
-    <w:lsdException w:name="Medium List 1 Accent 5" w:semiHidden="0" w:uiPriority="65" w:unhideWhenUsed="0"/>
-    <w:lsdException w:name="Medium List 2 Accent 5" w:semiHidden="0" w:uiPriority="66" w:unhideWhenUsed="0"/>
-    <w:lsdException w:name="Medium Grid 1 Accent 5" w:semiHidden="0" w:uiPriority="67" w:unhideWhenUsed="0"/>
-    <w:lsdException w:name="Medium Grid 2 Accent 5" w:semiHidden="0" w:uiPriority="68" w:unhideWhenUsed="0"/>
-    <w:lsdException w:name="Medium Grid 3 Accent 5" w:semiHidden="0" w:uiPriority="69" w:unhideWhenUsed="0"/>
-    <w:lsdException w:name="Dark List Accent 5" w:semiHidden="0" w:uiPriority="70" w:unhideWhenUsed="0"/>
-    <w:lsdException w:name="Colorful Shading Accent 5" w:semiHidden="0" w:uiPriority="71" w:unhideWhenUsed="0"/>
-    <w:lsdException w:name="Colorful List Accent 5" w:semiHidden="0" w:uiPriority="72" w:unhideWhenUsed="0"/>
-    <w:lsdException w:name="Colorful Grid Accent 5" w:semiHidden="0" w:uiPriority="73" w:unhideWhenUsed="0"/>
-    <w:lsdException w:name="Light Shading Accent 6" w:semiHidden="0" w:uiPriority="60" w:unhideWhenUsed="0"/>
-    <w:lsdException w:name="Light List Accent 6" w:semiHidden="0" w:uiPriority="61" w:unhideWhenUsed="0"/>
-    <w:lsdException w:name="Light Grid Accent 6" w:semiHidden="0" w:uiPriority="62" w:unhideWhenUsed="0"/>
-    <w:lsdException w:name="Medium Shading 1 Accent 6" w:semiHidden="0" w:uiPriority="63" w:unhideWhenUsed="0"/>
-    <w:lsdException w:name="Medium Shading 2 Accent 6" w:semiHidden="0" w:uiPriority="64" w:unhideWhenUsed="0"/>
-    <w:lsdException w:name="Medium List 1 Accent 6" w:semiHidden="0" w:uiPriority="65" w:unhideWhenUsed="0"/>
-    <w:lsdException w:name="Medium List 2 Accent 6" w:semiHidden="0" w:uiPriority="66" w:unhideWhenUsed="0"/>
-    <w:lsdException w:name="Medium Grid 1 Accent 6" w:semiHidden="0" w:uiPriority="67" w:unhideWhenUsed="0"/>
-    <w:lsdException w:name="Medium Grid 2 Accent 6" w:semiHidden="0" w:uiPriority="68" w:unhideWhenUsed="0"/>
-    <w:lsdException w:name="Medium Grid 3 Accent 6" w:semiHidden="0" w:uiPriority="69" w:unhideWhenUsed="0"/>
-    <w:lsdException w:name="Dark List Accent 6" w:semiHidden="0" w:uiPriority="70" w:unhideWhenUsed="0"/>
-    <w:lsdException w:name="Colorful Shading Accent 6" w:semiHidden="0" w:uiPriority="71" w:unhideWhenUsed="0"/>
-    <w:lsdException w:name="Colorful List Accent 6" w:semiHidden="0" w:uiPriority="72" w:unhideWhenUsed="0"/>
-    <w:lsdException w:name="Colorful Grid Accent 6" w:semiHidden="0" w:uiPriority="73" w:unhideWhenUsed="0"/>
-    <w:lsdException w:name="Subtle Emphasis" w:semiHidden="0" w:uiPriority="19" w:unhideWhenUsed="0" w:qFormat="1"/>
-    <w:lsdException w:name="Intense Emphasis" w:semiHidden="0" w:uiPriority="21" w:unhideWhenUsed="0" w:qFormat="1"/>
-    <w:lsdException w:name="Subtle Reference" w:semiHidden="0" w:uiPriority="31" w:unhideWhenUsed="0" w:qFormat="1"/>
-    <w:lsdException w:name="Intense Reference" w:semiHidden="0" w:uiPriority="32" w:unhideWhenUsed="0" w:qFormat="1"/>
-    <w:lsdException w:name="Book Title" w:semiHidden="0" w:uiPriority="33" w:unhideWhenUsed="0" w:qFormat="1"/>
-    <w:lsdException w:name="Bibliography" w:uiPriority="37"/>
-    <w:lsdException w:name="TOC Heading" w:uiPriority="39" w:qFormat="1"/>
-  </w:latentStyles>
-  <w:style w:type="paragraph" w:default="1" w:styleId="Normal">
-    <w:name w:val="Normal"/>
-    <w:qFormat/>
-    <w:pPr>
-      <w:widowControl w:val="0"/>
-      <w:spacing w:line="240" w:lineRule="atLeast"/>
-    </w:pPr>
-    <w:rPr>
-      <w:lang w:val="en-US" w:eastAsia="en-US"/>
-    </w:rPr>
-  </w:style>
-  <w:style w:type="paragraph" w:styleId="Ttulo1">
-    <w:name w:val="heading 1"/>
-    <w:basedOn w:val="Normal"/>
-    <w:next w:val="Normal"/>
-    <w:qFormat/>
-    <w:pPr>
-      <w:keepNext/>
-      <w:numPr>
-        <w:numId w:val="1"/>
-      </w:numPr>
-      <w:spacing w:before="120" w:after="60"/>
-      <w:outlineLvl w:val="0"/>
-    </w:pPr>
-    <w:rPr>
-      <w:rFonts w:ascii="Arial" w:hAnsi="Arial"/>
-      <w:b/>
-      <w:sz w:val="24"/>
-    </w:rPr>
-  </w:style>
-  <w:style w:type="paragraph" w:styleId="Ttulo2">
-    <w:name w:val="heading 2"/>
-    <w:basedOn w:val="Ttulo1"/>
-    <w:next w:val="Normal"/>
-    <w:qFormat/>
-    <w:pPr>
-      <w:numPr>
-        <w:numId w:val="0"/>
-      </w:numPr>
-      <w:ind w:firstLine="360"/>
-      <w:outlineLvl w:val="1"/>
-    </w:pPr>
-    <w:rPr>
-      <w:sz w:val="20"/>
-    </w:rPr>
-  </w:style>
-  <w:style w:type="paragraph" w:styleId="Ttulo3">
-    <w:name w:val="heading 3"/>
-    <w:basedOn w:val="Ttulo1"/>
-    <w:next w:val="Normal"/>
-    <w:qFormat/>
-    <w:pPr>
-      <w:numPr>
-        <w:ilvl w:val="2"/>
-      </w:numPr>
-      <w:ind w:left="0" w:firstLine="0"/>
-      <w:outlineLvl w:val="2"/>
-    </w:pPr>
-    <w:rPr>
-      <w:b w:val="0"/>
-      <w:i/>
-      <w:sz w:val="20"/>
-    </w:rPr>
-  </w:style>
-  <w:style w:type="paragraph" w:styleId="Ttulo4">
-    <w:name w:val="heading 4"/>
-    <w:basedOn w:val="Ttulo1"/>
-    <w:next w:val="Normal"/>
-    <w:qFormat/>
-    <w:pPr>
-      <w:numPr>
-        <w:ilvl w:val="3"/>
-      </w:numPr>
-      <w:outlineLvl w:val="3"/>
-    </w:pPr>
-    <w:rPr>
-      <w:b w:val="0"/>
-      <w:sz w:val="20"/>
-    </w:rPr>
-  </w:style>
-  <w:style w:type="paragraph" w:styleId="Ttulo5">
-    <w:name w:val="heading 5"/>
-    <w:basedOn w:val="Normal"/>
-    <w:next w:val="Normal"/>
-    <w:qFormat/>
-    <w:pPr>
-      <w:numPr>
-        <w:ilvl w:val="4"/>
-        <w:numId w:val="1"/>
-      </w:numPr>
-      <w:spacing w:before="240" w:after="60"/>
-      <w:ind w:left="2880"/>
-      <w:outlineLvl w:val="4"/>
-    </w:pPr>
-    <w:rPr>
-      <w:sz w:val="22"/>
-    </w:rPr>
-  </w:style>
-  <w:style w:type="paragraph" w:styleId="Ttulo6">
-    <w:name w:val="heading 6"/>
-    <w:basedOn w:val="Normal"/>
-    <w:next w:val="Normal"/>
-    <w:qFormat/>
-    <w:pPr>
-      <w:numPr>
-        <w:ilvl w:val="5"/>
-        <w:numId w:val="1"/>
-      </w:numPr>
-      <w:spacing w:before="240" w:after="60"/>
-      <w:ind w:left="2880"/>
-      <w:outlineLvl w:val="5"/>
-    </w:pPr>
-    <w:rPr>
-      <w:i/>
-      <w:sz w:val="22"/>
-    </w:rPr>
-  </w:style>
-  <w:style w:type="paragraph" w:styleId="Ttulo7">
-    <w:name w:val="heading 7"/>
-    <w:basedOn w:val="Normal"/>
-    <w:next w:val="Normal"/>
-    <w:qFormat/>
-    <w:pPr>
-      <w:numPr>
-        <w:ilvl w:val="6"/>
-        <w:numId w:val="1"/>
-      </w:numPr>
-      <w:spacing w:before="240" w:after="60"/>
-      <w:ind w:left="2880"/>
-      <w:outlineLvl w:val="6"/>
-    </w:pPr>
-  </w:style>
-  <w:style w:type="paragraph" w:styleId="Ttulo8">
-    <w:name w:val="heading 8"/>
-    <w:basedOn w:val="Normal"/>
-    <w:next w:val="Normal"/>
-    <w:qFormat/>
-    <w:pPr>
-      <w:numPr>
-        <w:ilvl w:val="7"/>
-        <w:numId w:val="1"/>
-      </w:numPr>
-      <w:spacing w:before="240" w:after="60"/>
-      <w:ind w:left="2880"/>
-      <w:outlineLvl w:val="7"/>
-    </w:pPr>
-    <w:rPr>
-      <w:i/>
-    </w:rPr>
-  </w:style>
-  <w:style w:type="paragraph" w:styleId="Ttulo9">
-    <w:name w:val="heading 9"/>
-    <w:basedOn w:val="Normal"/>
-    <w:next w:val="Normal"/>
-    <w:qFormat/>
-    <w:pPr>
-      <w:numPr>
-        <w:ilvl w:val="8"/>
-        <w:numId w:val="1"/>
-      </w:numPr>
-      <w:spacing w:before="240" w:after="60"/>
-      <w:ind w:left="2880"/>
-      <w:outlineLvl w:val="8"/>
-    </w:pPr>
-    <w:rPr>
-      <w:b/>
-      <w:i/>
-      <w:sz w:val="18"/>
-    </w:rPr>
-  </w:style>
-  <w:style w:type="character" w:default="1" w:styleId="Fontepargpadro">
-    <w:name w:val="Default Paragraph Font"/>
-    <w:uiPriority w:val="1"/>
-    <w:semiHidden/>
-    <w:unhideWhenUsed/>
-  </w:style>
-  <w:style w:type="table" w:default="1" w:styleId="Tabelanormal">
-    <w:name w:val="Normal Table"/>
-    <w:uiPriority w:val="99"/>
-    <w:semiHidden/>
-    <w:unhideWhenUsed/>
-    <w:tblPr>
-      <w:tblInd w:w="0" w:type="dxa"/>
-      <w:tblCellMar>
-        <w:top w:w="0" w:type="dxa"/>
-        <w:left w:w="108" w:type="dxa"/>
-        <w:bottom w:w="0" w:type="dxa"/>
-        <w:right w:w="108" w:type="dxa"/>
-      </w:tblCellMar>
-    </w:tblPr>
-  </w:style>
-  <w:style w:type="numbering" w:default="1" w:styleId="Semlista">
-    <w:name w:val="No List"/>
-    <w:uiPriority w:val="99"/>
-    <w:semiHidden/>
-    <w:unhideWhenUsed/>
-  </w:style>
-  <w:style w:type="paragraph" w:customStyle="1" w:styleId="Paragraph2">
-    <w:name w:val="Paragraph2"/>
-    <w:basedOn w:val="Normal"/>
-    <w:pPr>
-      <w:spacing w:before="80"/>
-      <w:ind w:left="720"/>
-      <w:jc w:val="both"/>
-    </w:pPr>
-    <w:rPr>
-      <w:color w:val="000000"/>
-      <w:lang w:val="en-AU"/>
-    </w:rPr>
-  </w:style>
-  <w:style w:type="paragraph" w:styleId="Ttulo">
-    <w:name w:val="Title"/>
-    <w:basedOn w:val="Normal"/>
-    <w:next w:val="Normal"/>
-    <w:qFormat/>
-    <w:pPr>
-      <w:spacing w:line="240" w:lineRule="auto"/>
-      <w:jc w:val="center"/>
-    </w:pPr>
-    <w:rPr>
-      <w:rFonts w:ascii="Arial" w:hAnsi="Arial"/>
-      <w:b/>
-      <w:sz w:val="36"/>
-    </w:rPr>
-  </w:style>
-  <w:style w:type="paragraph" w:styleId="Subttulo">
-    <w:name w:val="Subtitle"/>
-    <w:basedOn w:val="Normal"/>
-    <w:qFormat/>
-    <w:pPr>
-      <w:spacing w:after="60"/>
-      <w:jc w:val="center"/>
-    </w:pPr>
-    <w:rPr>
-      <w:rFonts w:ascii="Arial" w:hAnsi="Arial"/>
-      <w:i/>
-      <w:sz w:val="36"/>
-      <w:lang w:val="en-AU"/>
-    </w:rPr>
-  </w:style>
-  <w:style w:type="paragraph" w:styleId="Recuonormal">
-    <w:name w:val="Normal Indent"/>
-    <w:basedOn w:val="Normal"/>
-    <w:semiHidden/>
-    <w:pPr>
-      <w:ind w:left="900" w:hanging="900"/>
-    </w:pPr>
-  </w:style>
-  <w:style w:type="paragraph" w:styleId="Sumrio1">
-    <w:name w:val="toc 1"/>
-    <w:basedOn w:val="Normal"/>
-    <w:next w:val="Normal"/>
-    <w:semiHidden/>
-    <w:pPr>
-      <w:tabs>
-        <w:tab w:val="right" w:pos="9360"/>
-      </w:tabs>
-      <w:spacing w:before="240" w:after="60"/>
-      <w:ind w:right="720"/>
-    </w:pPr>
-  </w:style>
-  <w:style w:type="paragraph" w:styleId="Sumrio2">
-    <w:name w:val="toc 2"/>
-    <w:basedOn w:val="Normal"/>
-    <w:next w:val="Normal"/>
-    <w:semiHidden/>
-    <w:pPr>
-      <w:tabs>
-        <w:tab w:val="right" w:pos="9360"/>
-      </w:tabs>
-      <w:ind w:left="432" w:right="720"/>
-    </w:pPr>
-  </w:style>
-  <w:style w:type="paragraph" w:styleId="Sumrio3">
-    <w:name w:val="toc 3"/>
-    <w:basedOn w:val="Normal"/>
-    <w:next w:val="Normal"/>
-    <w:semiHidden/>
-    <w:pPr>
-      <w:tabs>
-        <w:tab w:val="left" w:pos="1440"/>
-        <w:tab w:val="right" w:pos="9360"/>
-      </w:tabs>
-      <w:ind w:left="864"/>
-    </w:pPr>
-  </w:style>
-  <w:style w:type="paragraph" w:styleId="Cabealho">
-    <w:name w:val="header"/>
-    <w:basedOn w:val="Normal"/>
-    <w:semiHidden/>
-    <w:pPr>
-      <w:tabs>
-        <w:tab w:val="center" w:pos="4320"/>
-        <w:tab w:val="right" w:pos="8640"/>
-      </w:tabs>
-    </w:pPr>
-  </w:style>
-  <w:style w:type="paragraph" w:styleId="Rodap">
-    <w:name w:val="footer"/>
-    <w:basedOn w:val="Normal"/>
-    <w:semiHidden/>
-    <w:pPr>
-      <w:tabs>
-        <w:tab w:val="center" w:pos="4320"/>
-        <w:tab w:val="right" w:pos="8640"/>
-      </w:tabs>
-    </w:pPr>
-  </w:style>
-  <w:style w:type="character" w:styleId="Nmerodepgina">
-    <w:name w:val="page number"/>
-    <w:basedOn w:val="Fontepargpadro"/>
-    <w:semiHidden/>
-  </w:style>
-  <w:style w:type="paragraph" w:styleId="Textodebalo">
-    <w:name w:val="Balloon Text"/>
-    <w:basedOn w:val="Normal"/>
-    <w:link w:val="TextodebaloChar"/>
-    <w:uiPriority w:val="99"/>
-    <w:semiHidden/>
-    <w:unhideWhenUsed/>
-    <w:rsid w:val="00F42E9D"/>
-    <w:pPr>
-      <w:spacing w:line="240" w:lineRule="auto"/>
-    </w:pPr>
-    <w:rPr>
-      <w:rFonts w:ascii="Tahoma" w:hAnsi="Tahoma" w:cs="Tahoma"/>
-      <w:sz w:val="16"/>
-      <w:szCs w:val="16"/>
-    </w:rPr>
-  </w:style>
-  <w:style w:type="paragraph" w:customStyle="1" w:styleId="Paragraph1">
-    <w:name w:val="Paragraph1"/>
-    <w:basedOn w:val="Normal"/>
-    <w:pPr>
-      <w:spacing w:before="80" w:line="240" w:lineRule="auto"/>
-      <w:jc w:val="both"/>
-    </w:pPr>
-  </w:style>
-  <w:style w:type="paragraph" w:customStyle="1" w:styleId="Tabletext">
-    <w:name w:val="Tabletext"/>
-    <w:basedOn w:val="Normal"/>
-    <w:pPr>
-      <w:keepLines/>
-      <w:spacing w:after="120"/>
-    </w:pPr>
-  </w:style>
-  <w:style w:type="paragraph" w:styleId="Corpodetexto">
-    <w:name w:val="Body Text"/>
-    <w:basedOn w:val="Normal"/>
-    <w:semiHidden/>
-    <w:pPr>
-      <w:keepLines/>
-      <w:spacing w:after="120"/>
-      <w:ind w:left="720"/>
-    </w:pPr>
-  </w:style>
-  <w:style w:type="paragraph" w:customStyle="1" w:styleId="Paragraph3">
-    <w:name w:val="Paragraph3"/>
-    <w:basedOn w:val="Normal"/>
-    <w:pPr>
-      <w:spacing w:before="80" w:line="240" w:lineRule="auto"/>
-      <w:ind w:left="1530"/>
-      <w:jc w:val="both"/>
-    </w:pPr>
-  </w:style>
-  <w:style w:type="paragraph" w:styleId="NormalWeb">
-    <w:name w:val="Normal (Web)"/>
-    <w:basedOn w:val="Normal"/>
-    <w:uiPriority w:val="99"/>
-    <w:semiHidden/>
-    <w:pPr>
-      <w:widowControl/>
-      <w:spacing w:before="100" w:beforeAutospacing="1" w:after="100" w:afterAutospacing="1" w:line="240" w:lineRule="auto"/>
-    </w:pPr>
-    <w:rPr>
-      <w:rFonts w:ascii="Arial" w:hAnsi="Arial" w:cs="Arial"/>
-    </w:rPr>
-  </w:style>
-  <w:style w:type="character" w:styleId="Refdenotaderodap">
-    <w:name w:val="footnote reference"/>
-    <w:basedOn w:val="Fontepargpadro"/>
-    <w:semiHidden/>
-    <w:rPr>
-      <w:sz w:val="20"/>
-      <w:vertAlign w:val="superscript"/>
-    </w:rPr>
-  </w:style>
-  <w:style w:type="paragraph" w:styleId="Textodenotaderodap">
-    <w:name w:val="footnote text"/>
-    <w:basedOn w:val="Normal"/>
-    <w:semiHidden/>
-    <w:pPr>
-      <w:keepNext/>
-      <w:keepLines/>
-      <w:pBdr>
-        <w:bottom w:val="single" w:sz="6" w:space="0" w:color="000000"/>
-      </w:pBdr>
-      <w:spacing w:before="40" w:after="40"/>
-      <w:ind w:left="360" w:hanging="360"/>
-    </w:pPr>
-    <w:rPr>
-      <w:rFonts w:ascii="Helvetica" w:hAnsi="Helvetica"/>
-      <w:sz w:val="16"/>
-    </w:rPr>
-  </w:style>
-  <w:style w:type="paragraph" w:styleId="MapadoDocumento">
-    <w:name w:val="Document Map"/>
-    <w:basedOn w:val="Normal"/>
-    <w:semiHidden/>
-    <w:pPr>
-      <w:shd w:val="clear" w:color="auto" w:fill="000080"/>
-    </w:pPr>
-    <w:rPr>
-      <w:rFonts w:ascii="Tahoma" w:hAnsi="Tahoma"/>
-    </w:rPr>
-  </w:style>
-  <w:style w:type="paragraph" w:customStyle="1" w:styleId="Paragraph4">
-    <w:name w:val="Paragraph4"/>
-    <w:basedOn w:val="Normal"/>
-    <w:pPr>
-      <w:spacing w:before="80" w:line="240" w:lineRule="auto"/>
-      <w:ind w:left="2250"/>
-      <w:jc w:val="both"/>
-    </w:pPr>
-  </w:style>
-  <w:style w:type="paragraph" w:styleId="Sumrio4">
-    <w:name w:val="toc 4"/>
-    <w:basedOn w:val="Normal"/>
-    <w:next w:val="Normal"/>
-    <w:semiHidden/>
-    <w:pPr>
-      <w:ind w:left="600"/>
-    </w:pPr>
-  </w:style>
-  <w:style w:type="paragraph" w:styleId="Sumrio5">
-    <w:name w:val="toc 5"/>
-    <w:basedOn w:val="Normal"/>
-    <w:next w:val="Normal"/>
-    <w:semiHidden/>
-    <w:pPr>
-      <w:ind w:left="800"/>
-    </w:pPr>
-  </w:style>
-  <w:style w:type="paragraph" w:styleId="Sumrio6">
-    <w:name w:val="toc 6"/>
-    <w:basedOn w:val="Normal"/>
-    <w:next w:val="Normal"/>
-    <w:semiHidden/>
-    <w:pPr>
-      <w:ind w:left="1000"/>
-    </w:pPr>
-  </w:style>
-  <w:style w:type="paragraph" w:styleId="Sumrio7">
-    <w:name w:val="toc 7"/>
-    <w:basedOn w:val="Normal"/>
-    <w:next w:val="Normal"/>
-    <w:semiHidden/>
-    <w:pPr>
-      <w:ind w:left="1200"/>
-    </w:pPr>
-  </w:style>
-  <w:style w:type="paragraph" w:styleId="Sumrio8">
-    <w:name w:val="toc 8"/>
-    <w:basedOn w:val="Normal"/>
-    <w:next w:val="Normal"/>
-    <w:semiHidden/>
-    <w:pPr>
-      <w:ind w:left="1400"/>
-    </w:pPr>
-  </w:style>
-  <w:style w:type="paragraph" w:styleId="Sumrio9">
-    <w:name w:val="toc 9"/>
-    <w:basedOn w:val="Normal"/>
-    <w:next w:val="Normal"/>
-    <w:semiHidden/>
-    <w:pPr>
-      <w:ind w:left="1600"/>
-    </w:pPr>
-  </w:style>
-  <w:style w:type="paragraph" w:customStyle="1" w:styleId="MainTitle">
-    <w:name w:val="Main Title"/>
-    <w:basedOn w:val="Normal"/>
-    <w:pPr>
-      <w:spacing w:before="480" w:after="60" w:line="240" w:lineRule="auto"/>
-      <w:jc w:val="center"/>
-    </w:pPr>
-    <w:rPr>
-      <w:rFonts w:ascii="Arial" w:hAnsi="Arial"/>
-      <w:b/>
-      <w:kern w:val="28"/>
-      <w:sz w:val="32"/>
-    </w:rPr>
-  </w:style>
-  <w:style w:type="paragraph" w:styleId="Corpodetexto2">
-    <w:name w:val="Body Text 2"/>
-    <w:basedOn w:val="Normal"/>
-    <w:semiHidden/>
-    <w:rPr>
-      <w:i/>
-      <w:color w:val="0000FF"/>
-    </w:rPr>
-  </w:style>
-  <w:style w:type="paragraph" w:styleId="Recuodecorpodetexto">
-    <w:name w:val="Body Text Indent"/>
-    <w:basedOn w:val="Normal"/>
-    <w:semiHidden/>
-    <w:pPr>
-      <w:ind w:left="720"/>
-    </w:pPr>
-    <w:rPr>
-      <w:i/>
-      <w:color w:val="0000FF"/>
-      <w:u w:val="single"/>
-    </w:rPr>
-  </w:style>
-  <w:style w:type="paragraph" w:customStyle="1" w:styleId="Body">
-    <w:name w:val="Body"/>
-    <w:basedOn w:val="Normal"/>
-    <w:pPr>
-      <w:widowControl/>
-      <w:spacing w:before="120" w:line="240" w:lineRule="auto"/>
-      <w:jc w:val="both"/>
-    </w:pPr>
-    <w:rPr>
-      <w:rFonts w:ascii="Book Antiqua" w:hAnsi="Book Antiqua"/>
-    </w:rPr>
-  </w:style>
-  <w:style w:type="paragraph" w:customStyle="1" w:styleId="Bullet">
-    <w:name w:val="Bullet"/>
-    <w:basedOn w:val="Normal"/>
-    <w:pPr>
-      <w:widowControl/>
-      <w:tabs>
-        <w:tab w:val="num" w:pos="360"/>
-        <w:tab w:val="left" w:pos="720"/>
-      </w:tabs>
-      <w:spacing w:before="120" w:line="240" w:lineRule="auto"/>
-      <w:ind w:left="720" w:right="360"/>
-      <w:jc w:val="both"/>
-    </w:pPr>
-    <w:rPr>
-      <w:rFonts w:ascii="Book Antiqua" w:hAnsi="Book Antiqua"/>
-    </w:rPr>
-  </w:style>
-  <w:style w:type="paragraph" w:customStyle="1" w:styleId="InfoBlue">
-    <w:name w:val="InfoBlue"/>
-    <w:basedOn w:val="Normal"/>
-    <w:next w:val="Corpodetexto"/>
-    <w:pPr>
-      <w:widowControl/>
-      <w:tabs>
-        <w:tab w:val="left" w:pos="540"/>
-        <w:tab w:val="left" w:pos="1260"/>
-      </w:tabs>
-      <w:spacing w:after="120"/>
-    </w:pPr>
-    <w:rPr>
-      <w:rFonts w:ascii="Times" w:hAnsi="Times"/>
-      <w:iCs/>
-      <w:color w:val="0000FF"/>
-    </w:rPr>
-  </w:style>
-  <w:style w:type="character" w:styleId="Hyperlink">
-    <w:name w:val="Hyperlink"/>
-    <w:basedOn w:val="Fontepargpadro"/>
-    <w:semiHidden/>
-    <w:rPr>
-      <w:color w:val="0000FF"/>
-      <w:u w:val="single"/>
-    </w:rPr>
-  </w:style>
-  <w:style w:type="paragraph" w:customStyle="1" w:styleId="infoblue0">
-    <w:name w:val="infoblue"/>
-    <w:basedOn w:val="Normal"/>
-    <w:pPr>
-      <w:widowControl/>
-      <w:spacing w:before="100" w:beforeAutospacing="1" w:after="100" w:afterAutospacing="1" w:line="240" w:lineRule="auto"/>
-    </w:pPr>
-    <w:rPr>
-      <w:sz w:val="24"/>
-      <w:szCs w:val="24"/>
-    </w:rPr>
-  </w:style>
-  <w:style w:type="paragraph" w:styleId="Corpodetexto3">
-    <w:name w:val="Body Text 3"/>
-    <w:basedOn w:val="Normal"/>
-    <w:semiHidden/>
-    <w:rPr>
-      <w:i/>
-      <w:iCs/>
-      <w:color w:val="0000FF"/>
-      <w:sz w:val="18"/>
-    </w:rPr>
-  </w:style>
-  <w:style w:type="character" w:customStyle="1" w:styleId="InfoBlueChar">
-    <w:name w:val="InfoBlue Char"/>
-    <w:basedOn w:val="Fontepargpadro"/>
-    <w:rPr>
-      <w:rFonts w:ascii="Times" w:hAnsi="Times"/>
-      <w:iCs/>
-      <w:color w:val="0000FF"/>
-      <w:lang w:val="en-US" w:eastAsia="en-US" w:bidi="ar-SA"/>
-    </w:rPr>
-  </w:style>
-  <w:style w:type="paragraph" w:customStyle="1" w:styleId="TabelaNORM2ParaRede">
-    <w:name w:val="Tabela NORM 2 ParaRede"/>
-    <w:basedOn w:val="Normal"/>
-    <w:pPr>
-      <w:keepLines/>
-      <w:widowControl/>
-      <w:tabs>
-        <w:tab w:val="left" w:pos="1260"/>
-      </w:tabs>
-      <w:spacing w:before="60" w:after="60" w:line="300" w:lineRule="exact"/>
-      <w:ind w:left="113" w:right="113"/>
-    </w:pPr>
-    <w:rPr>
-      <w:rFonts w:ascii="Verdana" w:hAnsi="Verdana"/>
-      <w:bCs/>
-      <w:color w:val="000000"/>
-      <w:sz w:val="16"/>
-      <w:szCs w:val="16"/>
-      <w:lang w:val="pt-PT" w:eastAsia="pt-PT"/>
-    </w:rPr>
-  </w:style>
-  <w:style w:type="paragraph" w:customStyle="1" w:styleId="bullet1pararede">
-    <w:name w:val="bullet1pararede"/>
-    <w:basedOn w:val="Normal"/>
-    <w:pPr>
-      <w:widowControl/>
-      <w:spacing w:before="100" w:beforeAutospacing="1" w:after="100" w:afterAutospacing="1" w:line="240" w:lineRule="auto"/>
-    </w:pPr>
-    <w:rPr>
-      <w:rFonts w:ascii="Arial" w:hAnsi="Arial" w:cs="Arial"/>
-    </w:rPr>
-  </w:style>
-  <w:style w:type="paragraph" w:customStyle="1" w:styleId="Textodebalo1">
-    <w:name w:val="Texto de balão1"/>
-    <w:basedOn w:val="Normal"/>
-    <w:semiHidden/>
-    <w:rPr>
-      <w:rFonts w:ascii="Tahoma" w:hAnsi="Tahoma" w:cs="Tahoma"/>
-      <w:sz w:val="16"/>
-      <w:szCs w:val="16"/>
-    </w:rPr>
-  </w:style>
-  <w:style w:type="character" w:customStyle="1" w:styleId="TextodebaloChar">
-    <w:name w:val="Texto de balão Char"/>
-    <w:basedOn w:val="Fontepargpadro"/>
-    <w:link w:val="Textodebalo"/>
-    <w:uiPriority w:val="99"/>
-    <w:semiHidden/>
-    <w:rsid w:val="00F42E9D"/>
-    <w:rPr>
-      <w:rFonts w:ascii="Tahoma" w:hAnsi="Tahoma" w:cs="Tahoma"/>
-      <w:sz w:val="16"/>
-      <w:szCs w:val="16"/>
-      <w:lang w:val="en-US" w:eastAsia="en-US"/>
-    </w:rPr>
-  </w:style>
-  <w:style w:type="character" w:customStyle="1" w:styleId="apple-converted-space">
-    <w:name w:val="apple-converted-space"/>
-    <w:basedOn w:val="Fontepargpadro"/>
-    <w:rsid w:val="00297A54"/>
-  </w:style>
-  <w:style w:type="paragraph" w:styleId="PargrafodaLista">
-    <w:name w:val="List Paragraph"/>
-    <w:basedOn w:val="Normal"/>
-    <w:uiPriority w:val="34"/>
-    <w:qFormat/>
-    <w:rsid w:val="00D20597"/>
-    <w:pPr>
-      <w:ind w:left="720"/>
-      <w:contextualSpacing/>
-    </w:pPr>
-  </w:style>
-</w:styles>
-</file>
-
-<file path=word/stylesWithEffects.xml><?xml version="1.0" encoding="utf-8"?>
-<w:styles xmlns:wpc="http://schemas.microsoft.com/office/word/2010/wordprocessingCanvas" xmlns:mc="http://schemas.openxmlformats.org/markup-compatibility/2006" xmlns:o="urn:schemas-microsoft-com:office:office" xmlns:r="http://schemas.openxmlformats.org/officeDocument/2006/relationships" xmlns:m="http://schemas.openxmlformats.org/officeDocument/2006/math" xmlns:v="urn:schemas-microsoft-com:vml" xmlns:wp14="http://schemas.microsoft.com/office/word/2010/wordprocessingDrawing" xmlns:wp="http://schemas.openxmlformats.org/drawingml/2006/wordprocessingDrawing" xmlns:w10="urn:schemas-microsoft-com:office:word" xmlns:w="http://schemas.openxmlformats.org/wordprocessingml/2006/main" xmlns:w14="http://schemas.microsoft.com/office/word/2010/wordml" xmlns:wpg="http://schemas.microsoft.com/office/word/2010/wordprocessingGroup" xmlns:wpi="http://schemas.microsoft.com/office/word/2010/wordprocessingInk" xmlns:wne="http://schemas.microsoft.com/office/word/2006/wordml" xmlns:wps="http://schemas.microsoft.com/office/word/2010/wordprocessingShape" mc:Ignorable="w14 wp14">
-  <w:docDefaults>
-    <w:rPrDefault>
-      <w:rPr>
-        <w:rFonts w:ascii="Times New Roman" w:eastAsia="Times New Roman" w:hAnsi="Times New Roman" w:cs="Times New Roman"/>
-        <w:lang w:val="pt-BR" w:eastAsia="pt-BR" w:bidi="ar-SA"/>
-      </w:rPr>
-    </w:rPrDefault>
-    <w:pPrDefault/>
-  </w:docDefaults>
-  <w:latentStyles w:defLockedState="0" w:defUIPriority="99" w:defSemiHidden="1" w:defUnhideWhenUsed="1" w:defQFormat="0" w:count="267">
-    <w:lsdException w:name="Normal" w:semiHidden="0" w:uiPriority="0" w:unhideWhenUsed="0" w:qFormat="1"/>
-    <w:lsdException w:name="heading 1" w:semiHidden="0" w:uiPriority="9" w:unhideWhenUsed="0" w:qFormat="1"/>
-    <w:lsdException w:name="heading 2" w:semiHidden="0" w:uiPriority="9" w:unhideWhenUsed="0" w:qFormat="1"/>
-    <w:lsdException w:name="heading 3" w:semiHidden="0" w:uiPriority="9" w:unhideWhenUsed="0" w:qFormat="1"/>
-    <w:lsdException w:name="heading 4" w:semiHidden="0" w:uiPriority="9" w:unhideWhenUsed="0" w:qFormat="1"/>
-    <w:lsdException w:name="heading 5" w:semiHidden="0" w:uiPriority="9" w:unhideWhenUsed="0" w:qFormat="1"/>
-    <w:lsdException w:name="heading 6" w:semiHidden="0" w:uiPriority="9" w:unhideWhenUsed="0" w:qFormat="1"/>
-    <w:lsdException w:name="heading 7" w:semiHidden="0" w:uiPriority="9" w:unhideWhenUsed="0" w:qFormat="1"/>
-    <w:lsdException w:name="heading 8" w:semiHidden="0" w:uiPriority="9" w:unhideWhenUsed="0" w:qFormat="1"/>
-    <w:lsdException w:name="heading 9" w:semiHidden="0" w:uiPriority="9" w:unhideWhenUsed="0" w:qFormat="1"/>
-    <w:lsdException w:name="toc 1" w:uiPriority="39"/>
-    <w:lsdException w:name="toc 2" w:uiPriority="39"/>
-    <w:lsdException w:name="toc 3" w:uiPriority="39"/>
-    <w:lsdException w:name="toc 4" w:uiPriority="39"/>
-    <w:lsdException w:name="toc 5" w:uiPriority="39"/>
-    <w:lsdException w:name="toc 6" w:uiPriority="39"/>
-    <w:lsdException w:name="toc 7" w:uiPriority="39"/>
-    <w:lsdException w:name="toc 8" w:uiPriority="39"/>
-    <w:lsdException w:name="toc 9" w:uiPriority="39"/>
-    <w:lsdException w:name="caption" w:uiPriority="35" w:qFormat="1"/>
-    <w:lsdException w:name="Title" w:semiHidden="0" w:uiPriority="10" w:unhideWhenUsed="0" w:qFormat="1"/>
-    <w:lsdException w:name="Default Paragraph Font" w:uiPriority="1"/>
-    <w:lsdException w:name="Subtitle" w:semiHidden="0" w:uiPriority="11" w:unhideWhenUsed="0" w:qFormat="1"/>
-    <w:lsdException w:name="Strong" w:semiHidden="0" w:uiPriority="22" w:unhideWhenUsed="0" w:qFormat="1"/>
-    <w:lsdException w:name="Emphasis" w:semiHidden="0" w:uiPriority="20" w:unhideWhenUsed="0" w:qFormat="1"/>
-    <w:lsdException w:name="Table Grid" w:semiHidden="0" w:uiPriority="59" w:unhideWhenUsed="0"/>
-    <w:lsdException w:name="Placeholder Text" w:unhideWhenUsed="0"/>
-    <w:lsdException w:name="No Spacing" w:semiHidden="0" w:uiPriority="1" w:unhideWhenUsed="0" w:qFormat="1"/>
-    <w:lsdException w:name="Light Shading" w:semiHidden="0" w:uiPriority="60" w:unhideWhenUsed="0"/>
-    <w:lsdException w:name="Light List" w:semiHidden="0" w:uiPriority="61" w:unhideWhenUsed="0"/>
-    <w:lsdException w:name="Light Grid" w:semiHidden="0" w:uiPriority="62" w:unhideWhenUsed="0"/>
-    <w:lsdException w:name="Medium Shading 1" w:semiHidden="0" w:uiPriority="63" w:unhideWhenUsed="0"/>
-    <w:lsdException w:name="Medium Shading 2" w:semiHidden="0" w:uiPriority="64" w:unhideWhenUsed="0"/>
-    <w:lsdException w:name="Medium List 1" w:semiHidden="0" w:uiPriority="65" w:unhideWhenUsed="0"/>
-    <w:lsdException w:name="Medium List 2" w:semiHidden="0" w:uiPriority="66" w:unhideWhenUsed="0"/>
-    <w:lsdException w:name="Medium Grid 1" w:semiHidden="0" w:uiPriority="67" w:unhideWhenUsed="0"/>
-    <w:lsdException w:name="Medium Grid 2" w:semiHidden="0" w:uiPriority="68" w:unhideWhenUsed="0"/>
-    <w:lsdException w:name="Medium Grid 3" w:semiHidden="0" w:uiPriority="69" w:unhideWhenUsed="0"/>
-    <w:lsdException w:name="Dark List" w:semiHidden="0" w:uiPriority="70" w:unhideWhenUsed="0"/>
-    <w:lsdException w:name="Colorful Shading" w:semiHidden="0" w:uiPriority="71" w:unhideWhenUsed="0"/>
-    <w:lsdException w:name="Colorful List" w:semiHidden="0" w:uiPriority="72" w:unhideWhenUsed="0"/>
-    <w:lsdException w:name="Colorful Grid" w:semiHidden="0" w:uiPriority="73" w:unhideWhenUsed="0"/>
-    <w:lsdException w:name="Light Shading Accent 1" w:semiHidden="0" w:uiPriority="60" w:unhideWhenUsed="0"/>
-    <w:lsdException w:name="Light List Accent 1" w:semiHidden="0" w:uiPriority="61" w:unhideWhenUsed="0"/>
-    <w:lsdException w:name="Light Grid Accent 1" w:semiHidden="0" w:uiPriority="62" w:unhideWhenUsed="0"/>
-    <w:lsdException w:name="Medium Shading 1 Accent 1" w:semiHidden="0" w:uiPriority="63" w:unhideWhenUsed="0"/>
-    <w:lsdException w:name="Medium Shading 2 Accent 1" w:semiHidden="0" w:uiPriority="64" w:unhideWhenUsed="0"/>
-    <w:lsdException w:name="Medium List 1 Accent 1" w:semiHidden="0" w:uiPriority="65" w:unhideWhenUsed="0"/>
-    <w:lsdException w:name="Revision" w:unhideWhenUsed="0"/>
-    <w:lsdException w:name="List Paragraph" w:semiHidden="0" w:uiPriority="34" w:unhideWhenUsed="0" w:qFormat="1"/>
-    <w:lsdException w:name="Quote" w:semiHidden="0" w:uiPriority="29" w:unhideWhenUsed="0" w:qFormat="1"/>
-    <w:lsdException w:name="Intense Quote" w:semiHidden="0" w:uiPriority="30" w:unhideWhenUsed="0" w:qFormat="1"/>
-    <w:lsdException w:name="Medium List 2 Accent 1" w:semiHidden="0" w:uiPriority="66" w:unhideWhenUsed="0"/>
-    <w:lsdException w:name="Medium Grid 1 Accent 1" w:semiHidden="0" w:uiPriority="67" w:unhideWhenUsed="0"/>
-    <w:lsdException w:name="Medium Grid 2 Accent 1" w:semiHidden="0" w:uiPriority="68" w:unhideWhenUsed="0"/>
-    <w:lsdException w:name="Medium Grid 3 Accent 1" w:semiHidden="0" w:uiPriority="69" w:unhideWhenUsed="0"/>
-    <w:lsdException w:name="Dark List Accent 1" w:semiHidden="0" w:uiPriority="70" w:unhideWhenUsed="0"/>
-    <w:lsdException w:name="Colorful Shading Accent 1" w:semiHidden="0" w:uiPriority="71" w:unhideWhenUsed="0"/>
-    <w:lsdException w:name="Colorful List Accent 1" w:semiHidden="0" w:uiPriority="72" w:unhideWhenUsed="0"/>
-    <w:lsdException w:name="Colorful Grid Accent 1" w:semiHidden="0" w:uiPriority="73" w:unhideWhenUsed="0"/>
-    <w:lsdException w:name="Light Shading Accent 2" w:semiHidden="0" w:uiPriority="60" w:unhideWhenUsed="0"/>
-    <w:lsdException w:name="Light List Accent 2" w:semiHidden="0" w:uiPriority="61" w:unhideWhenUsed="0"/>
-    <w:lsdException w:name="Light Grid Accent 2" w:semiHidden="0" w:uiPriority="62" w:unhideWhenUsed="0"/>
-    <w:lsdException w:name="Medium Shading 1 Accent 2" w:semiHidden="0" w:uiPriority="63" w:unhideWhenUsed="0"/>
-    <w:lsdException w:name="Medium Shading 2 Accent 2" w:semiHidden="0" w:uiPriority="64" w:unhideWhenUsed="0"/>
-    <w:lsdException w:name="Medium List 1 Accent 2" w:semiHidden="0" w:uiPriority="65" w:unhideWhenUsed="0"/>
-    <w:lsdException w:name="Medium List 2 Accent 2" w:semiHidden="0" w:uiPriority="66" w:unhideWhenUsed="0"/>
-    <w:lsdException w:name="Medium Grid 1 Accent 2" w:semiHidden="0" w:uiPriority="67" w:unhideWhenUsed="0"/>
-    <w:lsdException w:name="Medium Grid 2 Accent 2" w:semiHidden="0" w:uiPriority="68" w:unhideWhenUsed="0"/>
-    <w:lsdException w:name="Medium Grid 3 Accent 2" w:semiHidden="0" w:uiPriority="69" w:unhideWhenUsed="0"/>
-    <w:lsdException w:name="Dark List Accent 2" w:semiHidden="0" w:uiPriority="70" w:unhideWhenUsed="0"/>
-    <w:lsdException w:name="Colorful Shading Accent 2" w:semiHidden="0" w:uiPriority="71" w:unhideWhenUsed="0"/>
-    <w:lsdException w:name="Colorful List Accent 2" w:semiHidden="0" w:uiPriority="72" w:unhideWhenUsed="0"/>
-    <w:lsdException w:name="Colorful Grid Accent 2" w:semiHidden="0" w:uiPriority="73" w:unhideWhenUsed="0"/>
-    <w:lsdException w:name="Light Shading Accent 3" w:semiHidden="0" w:uiPriority="60" w:unhideWhenUsed="0"/>
-    <w:lsdException w:name="Light List Accent 3" w:semiHidden="0" w:uiPriority="61" w:unhideWhenUsed="0"/>
-    <w:lsdException w:name="Light Grid Accent 3" w:semiHidden="0" w:uiPriority="62" w:unhideWhenUsed="0"/>
-    <w:lsdException w:name="Medium Shading 1 Accent 3" w:semiHidden="0" w:uiPriority="63" w:unhideWhenUsed="0"/>
-    <w:lsdException w:name="Medium Shading 2 Accent 3" w:semiHidden="0" w:uiPriority="64" w:unhideWhenUsed="0"/>
-    <w:lsdException w:name="Medium List 1 Accent 3" w:semiHidden="0" w:uiPriority="65" w:unhideWhenUsed="0"/>
-    <w:lsdException w:name="Medium List 2 Accent 3" w:semiHidden="0" w:uiPriority="66" w:unhideWhenUsed="0"/>
-    <w:lsdException w:name="Medium Grid 1 Accent 3" w:semiHidden="0" w:uiPriority="67" w:unhideWhenUsed="0"/>
-    <w:lsdException w:name="Medium Grid 2 Accent 3" w:semiHidden="0" w:uiPriority="68" w:unhideWhenUsed="0"/>
-    <w:lsdException w:name="Medium Grid 3 Accent 3" w:semiHidden="0" w:uiPriority="69" w:unhideWhenUsed="0"/>
-    <w:lsdException w:name="Dark List Accent 3" w:semiHidden="0" w:uiPriority="70" w:unhideWhenUsed="0"/>
-    <w:lsdException w:name="Colorful Shading Accent 3" w:semiHidden="0" w:uiPriority="71" w:unhideWhenUsed="0"/>
-    <w:lsdException w:name="Colorful List Accent 3" w:semiHidden="0" w:uiPriority="72" w:unhideWhenUsed="0"/>
-    <w:lsdException w:name="Colorful Grid Accent 3" w:semiHidden="0" w:uiPriority="73" w:unhideWhenUsed="0"/>
-    <w:lsdException w:name="Light Shading Accent 4" w:semiHidden="0" w:uiPriority="60" w:unhideWhenUsed="0"/>
-    <w:lsdException w:name="Light List Accent 4" w:semiHidden="0" w:uiPriority="61" w:unhideWhenUsed="0"/>
-    <w:lsdException w:name="Light Grid Accent 4" w:semiHidden="0" w:uiPriority="62" w:unhideWhenUsed="0"/>
-    <w:lsdException w:name="Medium Shading 1 Accent 4" w:semiHidden="0" w:uiPriority="63" w:unhideWhenUsed="0"/>
-    <w:lsdException w:name="Medium Shading 2 Accent 4" w:semiHidden="0" w:uiPriority="64" w:unhideWhenUsed="0"/>
-    <w:lsdException w:name="Medium List 1 Accent 4" w:semiHidden="0" w:uiPriority="65" w:unhideWhenUsed="0"/>
-    <w:lsdException w:name="Medium List 2 Accent 4" w:semiHidden="0" w:uiPriority="66" w:unhideWhenUsed="0"/>
-    <w:lsdException w:name="Medium Grid 1 Accent 4" w:semiHidden="0" w:uiPriority="67" w:unhideWhenUsed="0"/>
-    <w:lsdException w:name="Medium Grid 2 Accent 4" w:semiHidden="0" w:uiPriority="68" w:unhideWhenUsed="0"/>
-    <w:lsdException w:name="Medium Grid 3 Accent 4" w:semiHidden="0" w:uiPriority="69" w:unhideWhenUsed="0"/>
-    <w:lsdException w:name="Dark List Accent 4" w:semiHidden="0" w:uiPriority="70" w:unhideWhenUsed="0"/>
-    <w:lsdException w:name="Colorful Shading Accent 4" w:semiHidden="0" w:uiPriority="71" w:unhideWhenUsed="0"/>
-    <w:lsdException w:name="Colorful List Accent 4" w:semiHidden="0" w:uiPriority="72" w:unhideWhenUsed="0"/>
-    <w:lsdException w:name="Colorful Grid Accent 4" w:semiHidden="0" w:uiPriority="73" w:unhideWhenUsed="0"/>
-    <w:lsdException w:name="Light Shading Accent 5" w:semiHidden="0" w:uiPriority="60" w:unhideWhenUsed="0"/>
-    <w:lsdException w:name="Light List Accent 5" w:semiHidden="0" w:uiPriority="61" w:unhideWhenUsed="0"/>
-    <w:lsdException w:name="Light Grid Accent 5" w:semiHidden="0" w:uiPriority="62" w:unhideWhenUsed="0"/>
-    <w:lsdException w:name="Medium Shading 1 Accent 5" w:semiHidden="0" w:uiPriority="63" w:unhideWhenUsed="0"/>
-    <w:lsdException w:name="Medium Shading 2 Accent 5" w:semiHidden="0" w:uiPriority="64" w:unhideWhenUsed="0"/>
-    <w:lsdException w:name="Medium List 1 Accent 5" w:semiHidden="0" w:uiPriority="65" w:unhideWhenUsed="0"/>
-    <w:lsdException w:name="Medium List 2 Accent 5" w:semiHidden="0" w:uiPriority="66" w:unhideWhenUsed="0"/>
-    <w:lsdException w:name="Medium Grid 1 Accent 5" w:semiHidden="0" w:uiPriority="67" w:unhideWhenUsed="0"/>
-    <w:lsdException w:name="Medium Grid 2 Accent 5" w:semiHidden="0" w:uiPriority="68" w:unhideWhenUsed="0"/>
-    <w:lsdException w:name="Medium Grid 3 Accent 5" w:semiHidden="0" w:uiPriority="69" w:unhideWhenUsed="0"/>
-    <w:lsdException w:name="Dark List Accent 5" w:semiHidden="0" w:uiPriority="70" w:unhideWhenUsed="0"/>
-    <w:lsdException w:name="Colorful Shading Accent 5" w:semiHidden="0" w:uiPriority="71" w:unhideWhenUsed="0"/>
-    <w:lsdException w:name="Colorful List Accent 5" w:semiHidden="0" w:uiPriority="72" w:unhideWhenUsed="0"/>
-    <w:lsdException w:name="Colorful Grid Accent 5" w:semiHidden="0" w:uiPriority="73" w:unhideWhenUsed="0"/>
-    <w:lsdException w:name="Light Shading Accent 6" w:semiHidden="0" w:uiPriority="60" w:unhideWhenUsed="0"/>
-    <w:lsdException w:name="Light List Accent 6" w:semiHidden="0" w:uiPriority="61" w:unhideWhenUsed="0"/>
-    <w:lsdException w:name="Light Grid Accent 6" w:semiHidden="0" w:uiPriority="62" w:unhideWhenUsed="0"/>
-    <w:lsdException w:name="Medium Shading 1 Accent 6" w:semiHidden="0" w:uiPriority="63" w:unhideWhenUsed="0"/>
-    <w:lsdException w:name="Medium Shading 2 Accent 6" w:semiHidden="0" w:uiPriority="64" w:unhideWhenUsed="0"/>
-    <w:lsdException w:name="Medium List 1 Accent 6" w:semiHidden="0" w:uiPriority="65" w:unhideWhenUsed="0"/>
-    <w:lsdException w:name="Medium List 2 Accent 6" w:semiHidden="0" w:uiPriority="66" w:unhideWhenUsed="0"/>
-    <w:lsdException w:name="Medium Grid 1 Accent 6" w:semiHidden="0" w:uiPriority="67" w:unhideWhenUsed="0"/>
-    <w:lsdException w:name="Medium Grid 2 Accent 6" w:semiHidden="0" w:uiPriority="68" w:unhideWhenUsed="0"/>
-    <w:lsdException w:name="Medium Grid 3 Accent 6" w:semiHidden="0" w:uiPriority="69" w:unhideWhenUsed="0"/>
-    <w:lsdException w:name="Dark List Accent 6" w:semiHidden="0" w:uiPriority="70" w:unhideWhenUsed="0"/>
-    <w:lsdException w:name="Colorful Shading Accent 6" w:semiHidden="0" w:uiPriority="71" w:unhideWhenUsed="0"/>
-    <w:lsdException w:name="Colorful List Accent 6" w:semiHidden="0" w:uiPriority="72" w:unhideWhenUsed="0"/>
-    <w:lsdException w:name="Colorful Grid Accent 6" w:semiHidden="0" w:uiPriority="73" w:unhideWhenUsed="0"/>
-    <w:lsdException w:name="Subtle Emphasis" w:semiHidden="0" w:uiPriority="19" w:unhideWhenUsed="0" w:qFormat="1"/>
-    <w:lsdException w:name="Intense Emphasis" w:semiHidden="0" w:uiPriority="21" w:unhideWhenUsed="0" w:qFormat="1"/>
-    <w:lsdException w:name="Subtle Reference" w:semiHidden="0" w:uiPriority="31" w:unhideWhenUsed="0" w:qFormat="1"/>
-    <w:lsdException w:name="Intense Reference" w:semiHidden="0" w:uiPriority="32" w:unhideWhenUsed="0" w:qFormat="1"/>
-    <w:lsdException w:name="Book Title" w:semiHidden="0" w:uiPriority="33" w:unhideWhenUsed="0" w:qFormat="1"/>
-    <w:lsdException w:name="Bibliography" w:uiPriority="37"/>
-    <w:lsdException w:name="TOC Heading" w:uiPriority="39" w:qFormat="1"/>
+  <w:latentStyles w:defLockedState="0" w:defUIPriority="99" w:defSemiHidden="0" w:defUnhideWhenUsed="0" w:defQFormat="0" w:count="371">
+    <w:lsdException w:name="Normal" w:uiPriority="0" w:qFormat="1"/>
+    <w:lsdException w:name="heading 1" w:uiPriority="9" w:qFormat="1"/>
+    <w:lsdException w:name="heading 2" w:uiPriority="9" w:qFormat="1"/>
+    <w:lsdException w:name="heading 3" w:uiPriority="9" w:qFormat="1"/>
+    <w:lsdException w:name="heading 4" w:uiPriority="9" w:qFormat="1"/>
+    <w:lsdException w:name="heading 5" w:uiPriority="9" w:qFormat="1"/>
+    <w:lsdException w:name="heading 6" w:uiPriority="9" w:qFormat="1"/>
+    <w:lsdException w:name="heading 7" w:uiPriority="9" w:qFormat="1"/>
+    <w:lsdException w:name="heading 8" w:uiPriority="9" w:qFormat="1"/>
+    <w:lsdException w:name="heading 9" w:uiPriority="9" w:qFormat="1"/>
+    <w:lsdException w:name="index 1" w:semiHidden="1" w:unhideWhenUsed="1"/>
+    <w:lsdException w:name="index 2" w:semiHidden="1" w:unhideWhenUsed="1"/>
+    <w:lsdException w:name="index 3" w:semiHidden="1" w:unhideWhenUsed="1"/>
+    <w:lsdException w:name="index 4" w:semiHidden="1" w:unhideWhenUsed="1"/>
+    <w:lsdException w:name="index 5" w:semiHidden="1" w:unhideWhenUsed="1"/>
+    <w:lsdException w:name="index 6" w:semiHidden="1" w:unhideWhenUsed="1"/>
+    <w:lsdException w:name="index 7" w:semiHidden="1" w:unhideWhenUsed="1"/>
+    <w:lsdException w:name="index 8" w:semiHidden="1" w:unhideWhenUsed="1"/>
+    <w:lsdException w:name="index 9" w:semiHidden="1" w:unhideWhenUsed="1"/>
+    <w:lsdException w:name="toc 1" w:semiHidden="1" w:uiPriority="39" w:unhideWhenUsed="1"/>
+    <w:lsdException w:name="toc 2" w:semiHidden="1" w:uiPriority="39" w:unhideWhenUsed="1"/>
+    <w:lsdException w:name="toc 3" w:semiHidden="1" w:uiPriority="39" w:unhideWhenUsed="1"/>
+    <w:lsdException w:name="toc 4" w:semiHidden="1" w:uiPriority="39" w:unhideWhenUsed="1"/>
+    <w:lsdException w:name="toc 5" w:semiHidden="1" w:uiPriority="39" w:unhideWhenUsed="1"/>
+    <w:lsdException w:name="toc 6" w:semiHidden="1" w:uiPriority="39" w:unhideWhenUsed="1"/>
+    <w:lsdException w:name="toc 7" w:semiHidden="1" w:uiPriority="39" w:unhideWhenUsed="1"/>
+    <w:lsdException w:name="toc 8" w:semiHidden="1" w:uiPriority="39" w:unhideWhenUsed="1"/>
+    <w:lsdException w:name="toc 9" w:semiHidden="1" w:uiPriority="39" w:unhideWhenUsed="1"/>
+    <w:lsdException w:name="Normal Indent" w:semiHidden="1" w:unhideWhenUsed="1"/>
+    <w:lsdException w:name="footnote text" w:semiHidden="1" w:unhideWhenUsed="1"/>
+    <w:lsdException w:name="annotation text" w:semiHidden="1" w:unhideWhenUsed="1"/>
+    <w:lsdException w:name="header" w:semiHidden="1" w:unhideWhenUsed="1"/>
+    <w:lsdException w:name="footer" w:semiHidden="1" w:unhideWhenUsed="1"/>
+    <w:lsdException w:name="index heading" w:semiHidden="1" w:unhideWhenUsed="1"/>
+    <w:lsdException w:name="caption" w:semiHidden="1" w:uiPriority="35" w:unhideWhenUsed="1" w:qFormat="1"/>
+    <w:lsdException w:name="table of figures" w:semiHidden="1" w:unhideWhenUsed="1"/>
+    <w:lsdException w:name="envelope address" w:semiHidden="1" w:unhideWhenUsed="1"/>
+    <w:lsdException w:name="envelope return" w:semiHidden="1" w:unhideWhenUsed="1"/>
+    <w:lsdException w:name="footnote reference" w:semiHidden="1" w:unhideWhenUsed="1"/>
+    <w:lsdException w:name="annotation reference" w:semiHidden="1" w:unhideWhenUsed="1"/>
+    <w:lsdException w:name="line number" w:semiHidden="1" w:unhideWhenUsed="1"/>
+    <w:lsdException w:name="page number" w:semiHidden="1" w:unhideWhenUsed="1"/>
+    <w:lsdException w:name="endnote reference" w:semiHidden="1" w:unhideWhenUsed="1"/>
+    <w:lsdException w:name="endnote text" w:semiHidden="1" w:unhideWhenUsed="1"/>
+    <w:lsdException w:name="table of authorities" w:semiHidden="1" w:unhideWhenUsed="1"/>
+    <w:lsdException w:name="macro" w:semiHidden="1" w:unhideWhenUsed="1"/>
+    <w:lsdException w:name="toa heading" w:semiHidden="1" w:unhideWhenUsed="1"/>
+    <w:lsdException w:name="List" w:semiHidden="1" w:unhideWhenUsed="1"/>
+    <w:lsdException w:name="List Bullet" w:semiHidden="1" w:unhideWhenUsed="1"/>
+    <w:lsdException w:name="List Number" w:semiHidden="1" w:unhideWhenUsed="1"/>
+    <w:lsdException w:name="List 2" w:semiHidden="1" w:unhideWhenUsed="1"/>
+    <w:lsdException w:name="List 3" w:semiHidden="1" w:unhideWhenUsed="1"/>
+    <w:lsdException w:name="List 4" w:semiHidden="1" w:unhideWhenUsed="1"/>
+    <w:lsdException w:name="List 5" w:semiHidden="1" w:unhideWhenUsed="1"/>
+    <w:lsdException w:name="List Bullet 2" w:semiHidden="1" w:unhideWhenUsed="1"/>
+    <w:lsdException w:name="List Bullet 3" w:semiHidden="1" w:unhideWhenUsed="1"/>
+    <w:lsdException w:name="List Bullet 4" w:semiHidden="1" w:unhideWhenUsed="1"/>
+    <w:lsdException w:name="List Bullet 5" w:semiHidden="1" w:unhideWhenUsed="1"/>
+    <w:lsdException w:name="List Number 2" w:semiHidden="1" w:unhideWhenUsed="1"/>
+    <w:lsdException w:name="List Number 3" w:semiHidden="1" w:unhideWhenUsed="1"/>
+    <w:lsdException w:name="List Number 4" w:semiHidden="1" w:unhideWhenUsed="1"/>
+    <w:lsdException w:name="List Number 5" w:semiHidden="1" w:unhideWhenUsed="1"/>
+    <w:lsdException w:name="Title" w:uiPriority="10" w:qFormat="1"/>
+    <w:lsdException w:name="Closing" w:semiHidden="1" w:unhideWhenUsed="1"/>
+    <w:lsdException w:name="Signature" w:semiHidden="1" w:unhideWhenUsed="1"/>
+    <w:lsdException w:name="Default Paragraph Font" w:semiHidden="1" w:uiPriority="1" w:unhideWhenUsed="1"/>
+    <w:lsdException w:name="Body Text" w:semiHidden="1" w:unhideWhenUsed="1"/>
+    <w:lsdException w:name="Body Text Indent" w:semiHidden="1" w:unhideWhenUsed="1"/>
+    <w:lsdException w:name="List Continue" w:semiHidden="1" w:unhideWhenUsed="1"/>
+    <w:lsdException w:name="List Continue 2" w:semiHidden="1" w:unhideWhenUsed="1"/>
+    <w:lsdException w:name="List Continue 3" w:semiHidden="1" w:unhideWhenUsed="1"/>
+    <w:lsdException w:name="List Continue 4" w:semiHidden="1" w:unhideWhenUsed="1"/>
+    <w:lsdException w:name="List Continue 5" w:semiHidden="1" w:unhideWhenUsed="1"/>
+    <w:lsdException w:name="Message Header" w:semiHidden="1" w:unhideWhenUsed="1"/>
+    <w:lsdException w:name="Subtitle" w:uiPriority="11" w:qFormat="1"/>
+    <w:lsdException w:name="Salutation" w:semiHidden="1" w:unhideWhenUsed="1"/>
+    <w:lsdException w:name="Date" w:semiHidden="1" w:unhideWhenUsed="1"/>
+    <w:lsdException w:name="Body Text First Indent" w:semiHidden="1" w:unhideWhenUsed="1"/>
+    <w:lsdException w:name="Body Text First Indent 2" w:semiHidden="1" w:unhideWhenUsed="1"/>
+    <w:lsdException w:name="Note Heading" w:semiHidden="1" w:unhideWhenUsed="1"/>
+    <w:lsdException w:name="Body Text 2" w:semiHidden="1" w:unhideWhenUsed="1"/>
+    <w:lsdException w:name="Body Text 3" w:semiHidden="1" w:unhideWhenUsed="1"/>
+    <w:lsdException w:name="Body Text Indent 2" w:semiHidden="1" w:unhideWhenUsed="1"/>
+    <w:lsdException w:name="Body Text Indent 3" w:semiHidden="1" w:unhideWhenUsed="1"/>
+    <w:lsdException w:name="Block Text" w:semiHidden="1" w:unhideWhenUsed="1"/>
+    <w:lsdException w:name="Hyperlink" w:semiHidden="1" w:unhideWhenUsed="1"/>
+    <w:lsdException w:name="FollowedHyperlink" w:semiHidden="1" w:unhideWhenUsed="1"/>
+    <w:lsdException w:name="Strong" w:uiPriority="22" w:qFormat="1"/>
+    <w:lsdException w:name="Emphasis" w:uiPriority="20" w:qFormat="1"/>
+    <w:lsdException w:name="Document Map" w:semiHidden="1" w:unhideWhenUsed="1"/>
+    <w:lsdException w:name="Plain Text" w:semiHidden="1" w:unhideWhenUsed="1"/>
+    <w:lsdException w:name="E-mail Signature" w:semiHidden="1" w:unhideWhenUsed="1"/>
+    <w:lsdException w:name="HTML Top of Form" w:semiHidden="1" w:unhideWhenUsed="1"/>
+    <w:lsdException w:name="HTML Bottom of Form" w:semiHidden="1" w:unhideWhenUsed="1"/>
+    <w:lsdException w:name="Normal (Web)" w:semiHidden="1" w:unhideWhenUsed="1"/>
+    <w:lsdException w:name="HTML Acronym" w:semiHidden="1" w:unhideWhenUsed="1"/>
+    <w:lsdException w:name="HTML Address" w:semiHidden="1" w:unhideWhenUsed="1"/>
+    <w:lsdException w:name="HTML Cite" w:semiHidden="1" w:unhideWhenUsed="1"/>
+    <w:lsdException w:name="HTML Code" w:semiHidden="1" w:unhideWhenUsed="1"/>
+    <w:lsdException w:name="HTML Definition" w:semiHidden="1" w:unhideWhenUsed="1"/>
+    <w:lsdException w:name="HTML Keyboard" w:semiHidden="1" w:unhideWhenUsed="1"/>
+    <w:lsdException w:name="HTML Preformatted" w:semiHidden="1" w:unhideWhenUsed="1"/>
+    <w:lsdException w:name="HTML Sample" w:semiHidden="1" w:unhideWhenUsed="1"/>
+    <w:lsdException w:name="HTML Typewriter" w:semiHidden="1" w:unhideWhenUsed="1"/>
+    <w:lsdException w:name="HTML Variable" w:semiHidden="1" w:unhideWhenUsed="1"/>
+    <w:lsdException w:name="Normal Table" w:semiHidden="1" w:unhideWhenUsed="1"/>
+    <w:lsdException w:name="annotation subject" w:semiHidden="1" w:unhideWhenUsed="1"/>
+    <w:lsdException w:name="No List" w:semiHidden="1" w:unhideWhenUsed="1"/>
+    <w:lsdException w:name="Outline List 1" w:semiHidden="1" w:unhideWhenUsed="1"/>
+    <w:lsdException w:name="Outline List 2" w:semiHidden="1" w:unhideWhenUsed="1"/>
+    <w:lsdException w:name="Outline List 3" w:semiHidden="1" w:unhideWhenUsed="1"/>
+    <w:lsdException w:name="Table Simple 1" w:semiHidden="1" w:unhideWhenUsed="1"/>
+    <w:lsdException w:name="Table Simple 2" w:semiHidden="1" w:unhideWhenUsed="1"/>
+    <w:lsdException w:name="Table Simple 3" w:semiHidden="1" w:unhideWhenUsed="1"/>
+    <w:lsdException w:name="Table Classic 1" w:semiHidden="1" w:unhideWhenUsed="1"/>
+    <w:lsdException w:name="Table Classic 2" w:semiHidden="1" w:unhideWhenUsed="1"/>
+    <w:lsdException w:name="Table Classic 3" w:semiHidden="1" w:unhideWhenUsed="1"/>
+    <w:lsdException w:name="Table Classic 4" w:semiHidden="1" w:unhideWhenUsed="1"/>
+    <w:lsdException w:name="Table Colorful 1" w:semiHidden="1" w:unhideWhenUsed="1"/>
+    <w:lsdException w:name="Table Colorful 2" w:semiHidden="1" w:unhideWhenUsed="1"/>
+    <w:lsdException w:name="Table Colorful 3" w:semiHidden="1" w:unhideWhenUsed="1"/>
+    <w:lsdException w:name="Table Columns 1" w:semiHidden="1" w:unhideWhenUsed="1"/>
+    <w:lsdException w:name="Table Columns 2" w:semiHidden="1" w:unhideWhenUsed="1"/>
+    <w:lsdException w:name="Table Columns 3" w:semiHidden="1" w:unhideWhenUsed="1"/>
+    <w:lsdException w:name="Table Columns 4" w:semiHidden="1" w:unhideWhenUsed="1"/>
+    <w:lsdException w:name="Table Columns 5" w:semiHidden="1" w:unhideWhenUsed="1"/>
+    <w:lsdException w:name="Table Grid 1" w:semiHidden="1" w:unhideWhenUsed="1"/>
+    <w:lsdException w:name="Table Grid 2" w:semiHidden="1" w:unhideWhenUsed="1"/>
+    <w:lsdException w:name="Table Grid 3" w:semiHidden="1" w:unhideWhenUsed="1"/>
+    <w:lsdException w:name="Table Grid 4" w:semiHidden="1" w:unhideWhenUsed="1"/>
+    <w:lsdException w:name="Table Grid 5" w:semiHidden="1" w:unhideWhenUsed="1"/>
+    <w:lsdException w:name="Table Grid 6" w:semiHidden="1" w:unhideWhenUsed="1"/>
+    <w:lsdException w:name="Table Grid 7" w:semiHidden="1" w:unhideWhenUsed="1"/>
+    <w:lsdException w:name="Table Grid 8" w:semiHidden="1" w:unhideWhenUsed="1"/>
+    <w:lsdException w:name="Table List 1" w:semiHidden="1" w:unhideWhenUsed="1"/>
+    <w:lsdException w:name="Table List 2" w:semiHidden="1" w:unhideWhenUsed="1"/>
+    <w:lsdException w:name="Table List 3" w:semiHidden="1" w:unhideWhenUsed="1"/>
+    <w:lsdException w:name="Table List 4" w:semiHidden="1" w:unhideWhenUsed="1"/>
+    <w:lsdException w:name="Table List 5" w:semiHidden="1" w:unhideWhenUsed="1"/>
+    <w:lsdException w:name="Table List 6" w:semiHidden="1" w:unhideWhenUsed="1"/>
+    <w:lsdException w:name="Table List 7" w:semiHidden="1" w:unhideWhenUsed="1"/>
+    <w:lsdException w:name="Table List 8" w:semiHidden="1" w:unhideWhenUsed="1"/>
+    <w:lsdException w:name="Table 3D effects 1" w:semiHidden="1" w:unhideWhenUsed="1"/>
+    <w:lsdException w:name="Table 3D effects 2" w:semiHidden="1" w:unhideWhenUsed="1"/>
+    <w:lsdException w:name="Table 3D effects 3" w:semiHidden="1" w:unhideWhenUsed="1"/>
+    <w:lsdException w:name="Table Contemporary" w:semiHidden="1" w:unhideWhenUsed="1"/>
+    <w:lsdException w:name="Table Elegant" w:semiHidden="1" w:unhideWhenUsed="1"/>
+    <w:lsdException w:name="Table Professional" w:semiHidden="1" w:unhideWhenUsed="1"/>
+    <w:lsdException w:name="Table Subtle 1" w:semiHidden="1" w:unhideWhenUsed="1"/>
+    <w:lsdException w:name="Table Subtle 2" w:semiHidden="1" w:unhideWhenUsed="1"/>
+    <w:lsdException w:name="Table Web 1" w:semiHidden="1" w:unhideWhenUsed="1"/>
+    <w:lsdException w:name="Table Web 2" w:semiHidden="1" w:unhideWhenUsed="1"/>
+    <w:lsdException w:name="Table Web 3" w:semiHidden="1" w:unhideWhenUsed="1"/>
+    <w:lsdException w:name="Balloon Text" w:semiHidden="1" w:unhideWhenUsed="1"/>
+    <w:lsdException w:name="Table Grid" w:uiPriority="59"/>
+    <w:lsdException w:name="Table Theme" w:semiHidden="1" w:unhideWhenUsed="1"/>
+    <w:lsdException w:name="Placeholder Text" w:semiHidden="1"/>
+    <w:lsdException w:name="No Spacing" w:uiPriority="1" w:qFormat="1"/>
+    <w:lsdException w:name="Light Shading" w:uiPriority="60"/>
+    <w:lsdException w:name="Light List" w:uiPriority="61"/>
+    <w:lsdException w:name="Light Grid" w:uiPriority="62"/>
+    <w:lsdException w:name="Medium Shading 1" w:uiPriority="63"/>
+    <w:lsdException w:name="Medium Shading 2" w:uiPriority="64"/>
+    <w:lsdException w:name="Medium List 1" w:uiPriority="65"/>
+    <w:lsdException w:name="Medium List 2" w:uiPriority="66"/>
+    <w:lsdException w:name="Medium Grid 1" w:uiPriority="67"/>
+    <w:lsdException w:name="Medium Grid 2" w:uiPriority="68"/>
+    <w:lsdException w:name="Medium Grid 3" w:uiPriority="69"/>
+    <w:lsdException w:name="Dark List" w:uiPriority="70"/>
+    <w:lsdException w:name="Colorful Shading" w:uiPriority="71"/>
+    <w:lsdException w:name="Colorful List" w:uiPriority="72"/>
+    <w:lsdException w:name="Colorful Grid" w:uiPriority="73"/>
+    <w:lsdException w:name="Light Shading Accent 1" w:uiPriority="60"/>
+    <w:lsdException w:name="Light List Accent 1" w:uiPriority="61"/>
+    <w:lsdException w:name="Light Grid Accent 1" w:uiPriority="62"/>
+    <w:lsdException w:name="Medium Shading 1 Accent 1" w:uiPriority="63"/>
+    <w:lsdException w:name="Medium Shading 2 Accent 1" w:uiPriority="64"/>
+    <w:lsdException w:name="Medium List 1 Accent 1" w:uiPriority="65"/>
+    <w:lsdException w:name="Revision" w:semiHidden="1"/>
+    <w:lsdException w:name="List Paragraph" w:uiPriority="34" w:qFormat="1"/>
+    <w:lsdException w:name="Quote" w:uiPriority="29" w:qFormat="1"/>
+    <w:lsdException w:name="Intense Quote" w:uiPriority="30" w:qFormat="1"/>
+    <w:lsdException w:name="Medium List 2 Accent 1" w:uiPriority="66"/>
+    <w:lsdException w:name="Medium Grid 1 Accent 1" w:uiPriority="67"/>
+    <w:lsdException w:name="Medium Grid 2 Accent 1" w:uiPriority="68"/>
+    <w:lsdException w:name="Medium Grid 3 Accent 1" w:uiPriority="69"/>
+    <w:lsdException w:name="Dark List Accent 1" w:uiPriority="70"/>
+    <w:lsdException w:name="Colorful Shading Accent 1" w:uiPriority="71"/>
+    <w:lsdException w:name="Colorful List Accent 1" w:uiPriority="72"/>
+    <w:lsdException w:name="Colorful Grid Accent 1" w:uiPriority="73"/>
+    <w:lsdException w:name="Light Shading Accent 2" w:uiPriority="60"/>
+    <w:lsdException w:name="Light List Accent 2" w:uiPriority="61"/>
+    <w:lsdException w:name="Light Grid Accent 2" w:uiPriority="62"/>
+    <w:lsdException w:name="Medium Shading 1 Accent 2" w:uiPriority="63"/>
+    <w:lsdException w:name="Medium Shading 2 Accent 2" w:uiPriority="64"/>
+    <w:lsdException w:name="Medium List 1 Accent 2" w:uiPriority="65"/>
+    <w:lsdException w:name="Medium List 2 Accent 2" w:uiPriority="66"/>
+    <w:lsdException w:name="Medium Grid 1 Accent 2" w:uiPriority="67"/>
+    <w:lsdException w:name="Medium Grid 2 Accent 2" w:uiPriority="68"/>
+    <w:lsdException w:name="Medium Grid 3 Accent 2" w:uiPriority="69"/>
+    <w:lsdException w:name="Dark List Accent 2" w:uiPriority="70"/>
+    <w:lsdException w:name="Colorful Shading Accent 2" w:uiPriority="71"/>
+    <w:lsdException w:name="Colorful List Accent 2" w:uiPriority="72"/>
+    <w:lsdException w:name="Colorful Grid Accent 2" w:uiPriority="73"/>
+    <w:lsdException w:name="Light Shading Accent 3" w:uiPriority="60"/>
+    <w:lsdException w:name="Light List Accent 3" w:uiPriority="61"/>
+    <w:lsdException w:name="Light Grid Accent 3" w:uiPriority="62"/>
+    <w:lsdException w:name="Medium Shading 1 Accent 3" w:uiPriority="63"/>
+    <w:lsdException w:name="Medium Shading 2 Accent 3" w:uiPriority="64"/>
+    <w:lsdException w:name="Medium List 1 Accent 3" w:uiPriority="65"/>
+    <w:lsdException w:name="Medium List 2 Accent 3" w:uiPriority="66"/>
+    <w:lsdException w:name="Medium Grid 1 Accent 3" w:uiPriority="67"/>
+    <w:lsdException w:name="Medium Grid 2 Accent 3" w:uiPriority="68"/>
+    <w:lsdException w:name="Medium Grid 3 Accent 3" w:uiPriority="69"/>
+    <w:lsdException w:name="Dark List Accent 3" w:uiPriority="70"/>
+    <w:lsdException w:name="Colorful Shading Accent 3" w:uiPriority="71"/>
+    <w:lsdException w:name="Colorful List Accent 3" w:uiPriority="72"/>
+    <w:lsdException w:name="Colorful Grid Accent 3" w:uiPriority="73"/>
+    <w:lsdException w:name="Light Shading Accent 4" w:uiPriority="60"/>
+    <w:lsdException w:name="Light List Accent 4" w:uiPriority="61"/>
+    <w:lsdException w:name="Light Grid Accent 4" w:uiPriority="62"/>
+    <w:lsdException w:name="Medium Shading 1 Accent 4" w:uiPriority="63"/>
+    <w:lsdException w:name="Medium Shading 2 Accent 4" w:uiPriority="64"/>
+    <w:lsdException w:name="Medium List 1 Accent 4" w:uiPriority="65"/>
+    <w:lsdException w:name="Medium List 2 Accent 4" w:uiPriority="66"/>
+    <w:lsdException w:name="Medium Grid 1 Accent 4" w:uiPriority="67"/>
+    <w:lsdException w:name="Medium Grid 2 Accent 4" w:uiPriority="68"/>
+    <w:lsdException w:name="Medium Grid 3 Accent 4" w:uiPriority="69"/>
+    <w:lsdException w:name="Dark List Accent 4" w:uiPriority="70"/>
+    <w:lsdException w:name="Colorful Shading Accent 4" w:uiPriority="71"/>
+    <w:lsdException w:name="Colorful List Accent 4" w:uiPriority="72"/>
+    <w:lsdException w:name="Colorful Grid Accent 4" w:uiPriority="73"/>
+    <w:lsdException w:name="Light Shading Accent 5" w:uiPriority="60"/>
+    <w:lsdException w:name="Light List Accent 5" w:uiPriority="61"/>
+    <w:lsdException w:name="Light Grid Accent 5" w:uiPriority="62"/>
+    <w:lsdException w:name="Medium Shading 1 Accent 5" w:uiPriority="63"/>
+    <w:lsdException w:name="Medium Shading 2 Accent 5" w:uiPriority="64"/>
+    <w:lsdException w:name="Medium List 1 Accent 5" w:uiPriority="65"/>
+    <w:lsdException w:name="Medium List 2 Accent 5" w:uiPriority="66"/>
+    <w:lsdException w:name="Medium Grid 1 Accent 5" w:uiPriority="67"/>
+    <w:lsdException w:name="Medium Grid 2 Accent 5" w:uiPriority="68"/>
+    <w:lsdException w:name="Medium Grid 3 Accent 5" w:uiPriority="69"/>
+    <w:lsdException w:name="Dark List Accent 5" w:uiPriority="70"/>
+    <w:lsdException w:name="Colorful Shading Accent 5" w:uiPriority="71"/>
+    <w:lsdException w:name="Colorful List Accent 5" w:uiPriority="72"/>
+    <w:lsdException w:name="Colorful Grid Accent 5" w:uiPriority="73"/>
+    <w:lsdException w:name="Light Shading Accent 6" w:uiPriority="60"/>
+    <w:lsdException w:name="Light List Accent 6" w:uiPriority="61"/>
+    <w:lsdException w:name="Light Grid Accent 6" w:uiPriority="62"/>
+    <w:lsdException w:name="Medium Shading 1 Accent 6" w:uiPriority="63"/>
+    <w:lsdException w:name="Medium Shading 2 Accent 6" w:uiPriority="64"/>
+    <w:lsdException w:name="Medium List 1 Accent 6" w:uiPriority="65"/>
+    <w:lsdException w:name="Medium List 2 Accent 6" w:uiPriority="66"/>
+    <w:lsdException w:name="Medium Grid 1 Accent 6" w:uiPriority="67"/>
+    <w:lsdException w:name="Medium Grid 2 Accent 6" w:uiPriority="68"/>
+    <w:lsdException w:name="Medium Grid 3 Accent 6" w:uiPriority="69"/>
+    <w:lsdException w:name="Dark List Accent 6" w:uiPriority="70"/>
+    <w:lsdException w:name="Colorful Shading Accent 6" w:uiPriority="71"/>
+    <w:lsdException w:name="Colorful List Accent 6" w:uiPriority="72"/>
+    <w:lsdException w:name="Colorful Grid Accent 6" w:uiPriority="73"/>
+    <w:lsdException w:name="Subtle Emphasis" w:uiPriority="19" w:qFormat="1"/>
+    <w:lsdException w:name="Intense Emphasis" w:uiPriority="21" w:qFormat="1"/>
+    <w:lsdException w:name="Subtle Reference" w:uiPriority="31" w:qFormat="1"/>
+    <w:lsdException w:name="Intense Reference" w:uiPriority="32" w:qFormat="1"/>
+    <w:lsdException w:name="Book Title" w:uiPriority="33" w:qFormat="1"/>
+    <w:lsdException w:name="Bibliography" w:semiHidden="1" w:uiPriority="37" w:unhideWhenUsed="1"/>
+    <w:lsdException w:name="TOC Heading" w:semiHidden="1" w:uiPriority="39" w:unhideWhenUsed="1" w:qFormat="1"/>
+    <w:lsdException w:name="Plain Table 1" w:uiPriority="41"/>
+    <w:lsdException w:name="Plain Table 2" w:uiPriority="42"/>
+    <w:lsdException w:name="Plain Table 3" w:uiPriority="43"/>
+    <w:lsdException w:name="Plain Table 4" w:uiPriority="44"/>
+    <w:lsdException w:name="Plain Table 5" w:uiPriority="45"/>
+    <w:lsdException w:name="Grid Table Light" w:uiPriority="40"/>
+    <w:lsdException w:name="Grid Table 1 Light" w:uiPriority="46"/>
+    <w:lsdException w:name="Grid Table 2" w:uiPriority="47"/>
+    <w:lsdException w:name="Grid Table 3" w:uiPriority="48"/>
+    <w:lsdException w:name="Grid Table 4" w:uiPriority="49"/>
+    <w:lsdException w:name="Grid Table 5 Dark" w:uiPriority="50"/>
+    <w:lsdException w:name="Grid Table 6 Colorful" w:uiPriority="51"/>
+    <w:lsdException w:name="Grid Table 7 Colorful" w:uiPriority="52"/>
+    <w:lsdException w:name="Grid Table 1 Light Accent 1" w:uiPriority="46"/>
+    <w:lsdException w:name="Grid Table 2 Accent 1" w:uiPriority="47"/>
+    <w:lsdException w:name="Grid Table 3 Accent 1" w:uiPriority="48"/>
+    <w:lsdException w:name="Grid Table 4 Accent 1" w:uiPriority="49"/>
+    <w:lsdException w:name="Grid Table 5 Dark Accent 1" w:uiPriority="50"/>
+    <w:lsdException w:name="Grid Table 6 Colorful Accent 1" w:uiPriority="51"/>
+    <w:lsdException w:name="Grid Table 7 Colorful Accent 1" w:uiPriority="52"/>
+    <w:lsdException w:name="Grid Table 1 Light Accent 2" w:uiPriority="46"/>
+    <w:lsdException w:name="Grid Table 2 Accent 2" w:uiPriority="47"/>
+    <w:lsdException w:name="Grid Table 3 Accent 2" w:uiPriority="48"/>
+    <w:lsdException w:name="Grid Table 4 Accent 2" w:uiPriority="49"/>
+    <w:lsdException w:name="Grid Table 5 Dark Accent 2" w:uiPriority="50"/>
+    <w:lsdException w:name="Grid Table 6 Colorful Accent 2" w:uiPriority="51"/>
+    <w:lsdException w:name="Grid Table 7 Colorful Accent 2" w:uiPriority="52"/>
+    <w:lsdException w:name="Grid Table 1 Light Accent 3" w:uiPriority="46"/>
+    <w:lsdException w:name="Grid Table 2 Accent 3" w:uiPriority="47"/>
+    <w:lsdException w:name="Grid Table 3 Accent 3" w:uiPriority="48"/>
+    <w:lsdException w:name="Grid Table 4 Accent 3" w:uiPriority="49"/>
+    <w:lsdException w:name="Grid Table 5 Dark Accent 3" w:uiPriority="50"/>
+    <w:lsdException w:name="Grid Table 6 Colorful Accent 3" w:uiPriority="51"/>
+    <w:lsdException w:name="Grid Table 7 Colorful Accent 3" w:uiPriority="52"/>
+    <w:lsdException w:name="Grid Table 1 Light Accent 4" w:uiPriority="46"/>
+    <w:lsdException w:name="Grid Table 2 Accent 4" w:uiPriority="47"/>
+    <w:lsdException w:name="Grid Table 3 Accent 4" w:uiPriority="48"/>
+    <w:lsdException w:name="Grid Table 4 Accent 4" w:uiPriority="49"/>
+    <w:lsdException w:name="Grid Table 5 Dark Accent 4" w:uiPriority="50"/>
+    <w:lsdException w:name="Grid Table 6 Colorful Accent 4" w:uiPriority="51"/>
+    <w:lsdException w:name="Grid Table 7 Colorful Accent 4" w:uiPriority="52"/>
+    <w:lsdException w:name="Grid Table 1 Light Accent 5" w:uiPriority="46"/>
+    <w:lsdException w:name="Grid Table 2 Accent 5" w:uiPriority="47"/>
+    <w:lsdException w:name="Grid Table 3 Accent 5" w:uiPriority="48"/>
+    <w:lsdException w:name="Grid Table 4 Accent 5" w:uiPriority="49"/>
+    <w:lsdException w:name="Grid Table 5 Dark Accent 5" w:uiPriority="50"/>
+    <w:lsdException w:name="Grid Table 6 Colorful Accent 5" w:uiPriority="51"/>
+    <w:lsdException w:name="Grid Table 7 Colorful Accent 5" w:uiPriority="52"/>
+    <w:lsdException w:name="Grid Table 1 Light Accent 6" w:uiPriority="46"/>
+    <w:lsdException w:name="Grid Table 2 Accent 6" w:uiPriority="47"/>
+    <w:lsdException w:name="Grid Table 3 Accent 6" w:uiPriority="48"/>
+    <w:lsdException w:name="Grid Table 4 Accent 6" w:uiPriority="49"/>
+    <w:lsdException w:name="Grid Table 5 Dark Accent 6" w:uiPriority="50"/>
+    <w:lsdException w:name="Grid Table 6 Colorful Accent 6" w:uiPriority="51"/>
+    <w:lsdException w:name="Grid Table 7 Colorful Accent 6" w:uiPriority="52"/>
+    <w:lsdException w:name="List Table 1 Light" w:uiPriority="46"/>
+    <w:lsdException w:name="List Table 2" w:uiPriority="47"/>
+    <w:lsdException w:name="List Table 3" w:uiPriority="48"/>
+    <w:lsdException w:name="List Table 4" w:uiPriority="49"/>
+    <w:lsdException w:name="List Table 5 Dark" w:uiPriority="50"/>
+    <w:lsdException w:name="List Table 6 Colorful" w:uiPriority="51"/>
+    <w:lsdException w:name="List Table 7 Colorful" w:uiPriority="52"/>
+    <w:lsdException w:name="List Table 1 Light Accent 1" w:uiPriority="46"/>
+    <w:lsdException w:name="List Table 2 Accent 1" w:uiPriority="47"/>
+    <w:lsdException w:name="List Table 3 Accent 1" w:uiPriority="48"/>
+    <w:lsdException w:name="List Table 4 Accent 1" w:uiPriority="49"/>
+    <w:lsdException w:name="List Table 5 Dark Accent 1" w:uiPriority="50"/>
+    <w:lsdException w:name="List Table 6 Colorful Accent 1" w:uiPriority="51"/>
+    <w:lsdException w:name="List Table 7 Colorful Accent 1" w:uiPriority="52"/>
+    <w:lsdException w:name="List Table 1 Light Accent 2" w:uiPriority="46"/>
+    <w:lsdException w:name="List Table 2 Accent 2" w:uiPriority="47"/>
+    <w:lsdException w:name="List Table 3 Accent 2" w:uiPriority="48"/>
+    <w:lsdException w:name="List Table 4 Accent 2" w:uiPriority="49"/>
+    <w:lsdException w:name="List Table 5 Dark Accent 2" w:uiPriority="50"/>
+    <w:lsdException w:name="List Table 6 Colorful Accent 2" w:uiPriority="51"/>
+    <w:lsdException w:name="List Table 7 Colorful Accent 2" w:uiPriority="52"/>
+    <w:lsdException w:name="List Table 1 Light Accent 3" w:uiPriority="46"/>
+    <w:lsdException w:name="List Table 2 Accent 3" w:uiPriority="47"/>
+    <w:lsdException w:name="List Table 3 Accent 3" w:uiPriority="48"/>
+    <w:lsdException w:name="List Table 4 Accent 3" w:uiPriority="49"/>
+    <w:lsdException w:name="List Table 5 Dark Accent 3" w:uiPriority="50"/>
+    <w:lsdException w:name="List Table 6 Colorful Accent 3" w:uiPriority="51"/>
+    <w:lsdException w:name="List Table 7 Colorful Accent 3" w:uiPriority="52"/>
+    <w:lsdException w:name="List Table 1 Light Accent 4" w:uiPriority="46"/>
+    <w:lsdException w:name="List Table 2 Accent 4" w:uiPriority="47"/>
+    <w:lsdException w:name="List Table 3 Accent 4" w:uiPriority="48"/>
+    <w:lsdException w:name="List Table 4 Accent 4" w:uiPriority="49"/>
+    <w:lsdException w:name="List Table 5 Dark Accent 4" w:uiPriority="50"/>
+    <w:lsdException w:name="List Table 6 Colorful Accent 4" w:uiPriority="51"/>
+    <w:lsdException w:name="List Table 7 Colorful Accent 4" w:uiPriority="52"/>
+    <w:lsdException w:name="List Table 1 Light Accent 5" w:uiPriority="46"/>
+    <w:lsdException w:name="List Table 2 Accent 5" w:uiPriority="47"/>
+    <w:lsdException w:name="List Table 3 Accent 5" w:uiPriority="48"/>
+    <w:lsdException w:name="List Table 4 Accent 5" w:uiPriority="49"/>
+    <w:lsdException w:name="List Table 5 Dark Accent 5" w:uiPriority="50"/>
+    <w:lsdException w:name="List Table 6 Colorful Accent 5" w:uiPriority="51"/>
+    <w:lsdException w:name="List Table 7 Colorful Accent 5" w:uiPriority="52"/>
+    <w:lsdException w:name="List Table 1 Light Accent 6" w:uiPriority="46"/>
+    <w:lsdException w:name="List Table 2 Accent 6" w:uiPriority="47"/>
+    <w:lsdException w:name="List Table 3 Accent 6" w:uiPriority="48"/>
+    <w:lsdException w:name="List Table 4 Accent 6" w:uiPriority="49"/>
+    <w:lsdException w:name="List Table 5 Dark Accent 6" w:uiPriority="50"/>
+    <w:lsdException w:name="List Table 6 Colorful Accent 6" w:uiPriority="51"/>
+    <w:lsdException w:name="List Table 7 Colorful Accent 6" w:uiPriority="52"/>
   </w:latentStyles>
   <w:style w:type="paragraph" w:default="1" w:styleId="Normal">
     <w:name w:val="Normal"/>

</xml_diff>